<commit_message>
Dokumen berita acara evaluasi penawaran
</commit_message>
<xml_diff>
--- a/templates/11a Berita Acara Evaluasi Penawaran.docx
+++ b/templates/11a Berita Acara Evaluasi Penawaran.docx
@@ -1,6 +1,6 @@
 
 <file path=word/document.xml><?xml version="1.0" encoding="utf-8"?>
-<w:document xmlns:wpc="http://schemas.microsoft.com/office/word/2010/wordprocessingCanvas" xmlns:mc="http://schemas.openxmlformats.org/markup-compatibility/2006" xmlns:o="urn:schemas-microsoft-com:office:office" xmlns:r="http://schemas.openxmlformats.org/officeDocument/2006/relationships" xmlns:m="http://schemas.openxmlformats.org/officeDocument/2006/math" xmlns:v="urn:schemas-microsoft-com:vml" xmlns:wp14="http://schemas.microsoft.com/office/word/2010/wordprocessingDrawing" xmlns:wp="http://schemas.openxmlformats.org/drawingml/2006/wordprocessingDrawing" xmlns:w10="urn:schemas-microsoft-com:office:word" xmlns:w="http://schemas.openxmlformats.org/wordprocessingml/2006/main" xmlns:w14="http://schemas.microsoft.com/office/word/2010/wordml" xmlns:wpg="http://schemas.microsoft.com/office/word/2010/wordprocessingGroup" xmlns:wpi="http://schemas.microsoft.com/office/word/2010/wordprocessingInk" xmlns:wne="http://schemas.microsoft.com/office/word/2006/wordml" xmlns:wps="http://schemas.microsoft.com/office/word/2010/wordprocessingShape" mc:Ignorable="w14 wp14">
+<w:document xmlns:wpc="http://schemas.microsoft.com/office/word/2010/wordprocessingCanvas" xmlns:mo="http://schemas.microsoft.com/office/mac/office/2008/main" xmlns:mc="http://schemas.openxmlformats.org/markup-compatibility/2006" xmlns:mv="urn:schemas-microsoft-com:mac:vml" xmlns:o="urn:schemas-microsoft-com:office:office" xmlns:r="http://schemas.openxmlformats.org/officeDocument/2006/relationships" xmlns:m="http://schemas.openxmlformats.org/officeDocument/2006/math" xmlns:v="urn:schemas-microsoft-com:vml" xmlns:wp14="http://schemas.microsoft.com/office/word/2010/wordprocessingDrawing" xmlns:wp="http://schemas.openxmlformats.org/drawingml/2006/wordprocessingDrawing" xmlns:w10="urn:schemas-microsoft-com:office:word" xmlns:w="http://schemas.openxmlformats.org/wordprocessingml/2006/main" xmlns:w14="http://schemas.microsoft.com/office/word/2010/wordml" xmlns:wpg="http://schemas.microsoft.com/office/word/2010/wordprocessingGroup" xmlns:wpi="http://schemas.microsoft.com/office/word/2010/wordprocessingInk" xmlns:wne="http://schemas.microsoft.com/office/word/2006/wordml" xmlns:wps="http://schemas.microsoft.com/office/word/2010/wordprocessingShape" mc:Ignorable="w14 wp14">
   <w:body>
     <w:p>
       <w:pPr>
@@ -49,7 +49,7 @@
         <mc:AlternateContent>
           <mc:Choice Requires="wps">
             <w:drawing>
-              <wp:anchor distT="0" distB="0" distL="114300" distR="114300" simplePos="0" relativeHeight="251657728" behindDoc="0" locked="0" layoutInCell="1" allowOverlap="1">
+              <wp:anchor distT="0" distB="0" distL="114300" distR="114300" simplePos="0" relativeHeight="251657728" behindDoc="0" locked="0" layoutInCell="1" allowOverlap="1" wp14:anchorId="2D316E7E" wp14:editId="5C689BE2">
                 <wp:simplePos x="0" y="0"/>
                 <wp:positionH relativeFrom="column">
                   <wp:posOffset>1142365</wp:posOffset>
@@ -88,7 +88,7 @@
                           <a:tailEnd/>
                         </a:ln>
                         <a:extLst>
-                          <a:ext uri="{909E8E84-426E-40DD-AFC4-6F175D3DCCD1}">
+                          <a:ext uri="{909E8E84-426E-40dd-AFC4-6F175D3DCCD1}">
                             <a14:hiddenFill xmlns:a14="http://schemas.microsoft.com/office/drawing/2010/main">
                               <a:noFill/>
                             </a14:hiddenFill>
@@ -121,40 +121,26 @@
           <w:b/>
           <w:lang w:val="sv-SE"/>
         </w:rPr>
-        <w:t xml:space="preserve"> EVALUASI  </w:t>
-      </w:r>
+        <w:t xml:space="preserve"> </w:t>
+      </w:r>
+      <w:proofErr w:type="gramStart"/>
       <w:r>
         <w:rPr>
           <w:rFonts w:ascii="Arial" w:hAnsi="Arial" w:cs="Arial"/>
           <w:b/>
           <w:lang w:val="sv-SE"/>
         </w:rPr>
-        <w:t xml:space="preserve">DOKUMEN  </w:t>
+        <w:t xml:space="preserve">EVALUASI  </w:t>
       </w:r>
       <w:r>
         <w:rPr>
           <w:rFonts w:ascii="Arial" w:hAnsi="Arial" w:cs="Arial"/>
           <w:b/>
-        </w:rPr>
-        <w:t>#</w:t>
-      </w:r>
-      <w:proofErr w:type="spellStart"/>
-      <w:r>
-        <w:rPr>
-          <w:rFonts w:ascii="Arial" w:hAnsi="Arial" w:cs="Arial"/>
-          <w:b/>
-          <w:highlight w:val="yellow"/>
-        </w:rPr>
-        <w:t>namadokumen</w:t>
-      </w:r>
-      <w:proofErr w:type="spellEnd"/>
-      <w:r>
-        <w:rPr>
-          <w:rFonts w:ascii="Arial" w:hAnsi="Arial" w:cs="Arial"/>
-          <w:b/>
-        </w:rPr>
-        <w:t>#</w:t>
-      </w:r>
+          <w:lang w:val="sv-SE"/>
+        </w:rPr>
+        <w:t>DOKUMEN</w:t>
+      </w:r>
+      <w:proofErr w:type="gramEnd"/>
     </w:p>
     <w:p>
       <w:pPr>
@@ -187,6 +173,7 @@
         <w:rPr>
           <w:rFonts w:ascii="Arial" w:hAnsi="Arial" w:cs="Arial"/>
           <w:b/>
+          <w:highlight w:val="yellow"/>
         </w:rPr>
         <w:t>#</w:t>
       </w:r>
@@ -204,6 +191,7 @@
         <w:rPr>
           <w:rFonts w:ascii="Arial" w:hAnsi="Arial" w:cs="Arial"/>
           <w:b/>
+          <w:highlight w:val="yellow"/>
         </w:rPr>
         <w:t>#</w:t>
       </w:r>
@@ -263,23 +251,27 @@
         <w:rPr>
           <w:rFonts w:ascii="Arial" w:hAnsi="Arial" w:cs="Arial"/>
           <w:b/>
+          <w:highlight w:val="cyan"/>
         </w:rPr>
         <w:t>#</w:t>
       </w:r>
       <w:proofErr w:type="spellStart"/>
+      <w:proofErr w:type="gramStart"/>
       <w:r>
         <w:rPr>
           <w:rFonts w:ascii="Arial" w:hAnsi="Arial" w:cs="Arial"/>
           <w:b/>
-          <w:highlight w:val="yellow"/>
+          <w:highlight w:val="cyan"/>
         </w:rPr>
         <w:t>namapengadaan</w:t>
       </w:r>
       <w:proofErr w:type="spellEnd"/>
+      <w:proofErr w:type="gramEnd"/>
       <w:r>
         <w:rPr>
           <w:rFonts w:ascii="Arial" w:hAnsi="Arial" w:cs="Arial"/>
           <w:b/>
+          <w:highlight w:val="cyan"/>
         </w:rPr>
         <w:t>#</w:t>
       </w:r>
@@ -319,14 +311,16 @@
       <w:r>
         <w:rPr>
           <w:rFonts w:ascii="Arial" w:hAnsi="Arial" w:cs="Arial"/>
+          <w:highlight w:val="cyan"/>
         </w:rPr>
         <w:t>#</w:t>
       </w:r>
       <w:proofErr w:type="spellStart"/>
-      <w:r>
-        <w:rPr>
-          <w:rFonts w:ascii="Arial" w:hAnsi="Arial" w:cs="Arial"/>
-          <w:highlight w:val="yellow"/>
+      <w:proofErr w:type="gramStart"/>
+      <w:r>
+        <w:rPr>
+          <w:rFonts w:ascii="Arial" w:hAnsi="Arial" w:cs="Arial"/>
+          <w:highlight w:val="cyan"/>
         </w:rPr>
         <w:t>hari</w:t>
       </w:r>
@@ -334,6 +328,7 @@
       <w:r>
         <w:rPr>
           <w:rFonts w:ascii="Arial" w:hAnsi="Arial" w:cs="Arial"/>
+          <w:highlight w:val="cyan"/>
         </w:rPr>
         <w:t>#</w:t>
       </w:r>
@@ -343,12 +338,27 @@
           <w:color w:val="FF0000"/>
           <w:lang w:val="sv-SE"/>
         </w:rPr>
-        <w:t xml:space="preserve">  tanggal </w:t>
-      </w:r>
-      <w:r>
-        <w:rPr>
-          <w:rFonts w:ascii="Arial" w:hAnsi="Arial" w:cs="Arial"/>
-          <w:color w:val="FF0000"/>
+        <w:t xml:space="preserve">  </w:t>
+      </w:r>
+      <w:r>
+        <w:rPr>
+          <w:rFonts w:ascii="Arial" w:hAnsi="Arial" w:cs="Arial"/>
+          <w:lang w:val="sv-SE"/>
+        </w:rPr>
+        <w:t>tanggal</w:t>
+      </w:r>
+      <w:proofErr w:type="gramEnd"/>
+      <w:r>
+        <w:rPr>
+          <w:rFonts w:ascii="Arial" w:hAnsi="Arial" w:cs="Arial"/>
+          <w:lang w:val="sv-SE"/>
+        </w:rPr>
+        <w:t xml:space="preserve"> </w:t>
+      </w:r>
+      <w:r>
+        <w:rPr>
+          <w:rFonts w:ascii="Arial" w:hAnsi="Arial" w:cs="Arial"/>
+          <w:highlight w:val="yellow"/>
         </w:rPr>
         <w:t>#</w:t>
       </w:r>
@@ -356,7 +366,6 @@
       <w:r>
         <w:rPr>
           <w:rFonts w:ascii="Arial" w:hAnsi="Arial" w:cs="Arial"/>
-          <w:color w:val="FF0000"/>
           <w:highlight w:val="yellow"/>
         </w:rPr>
         <w:t>tanggal</w:t>
@@ -365,7 +374,7 @@
       <w:r>
         <w:rPr>
           <w:rFonts w:ascii="Arial" w:hAnsi="Arial" w:cs="Arial"/>
-          <w:color w:val="FF0000"/>
+          <w:highlight w:val="yellow"/>
         </w:rPr>
         <w:t>#</w:t>
       </w:r>
@@ -374,7 +383,14 @@
           <w:rFonts w:ascii="Arial" w:hAnsi="Arial" w:cs="Arial"/>
           <w:lang w:val="sv-SE"/>
         </w:rPr>
-        <w:t xml:space="preserve">, kami atas nama Panitia Pengadaan Barang/Jasa PT PLN (Persero) Kantor Pusat yang ditunjuk berdasarkan Surat Keputusan Direktur Sumber Daya Manusia dan Umum PT PLN (Persero) No. : </w:t>
+        <w:t>,</w:t>
+      </w:r>
+      <w:r>
+        <w:rPr>
+          <w:rFonts w:ascii="Arial" w:hAnsi="Arial" w:cs="Arial"/>
+          <w:lang w:val="sv-SE"/>
+        </w:rPr>
+        <w:t xml:space="preserve"> kami atas nama Panitia Pengadaan Barang/Jasa PT PLN (Persero) Kantor Pusat yang ditunjuk berdasarkan Surat Keputusan Direktur Sumber Daya Manusia dan Umum PT PLN (Persero) No. : </w:t>
       </w:r>
       <w:r>
         <w:rPr>
@@ -422,21 +438,25 @@
       <w:r>
         <w:rPr>
           <w:rFonts w:ascii="Arial" w:hAnsi="Arial" w:cs="Arial"/>
+          <w:highlight w:val="cyan"/>
         </w:rPr>
         <w:t>#</w:t>
       </w:r>
       <w:proofErr w:type="spellStart"/>
-      <w:r>
-        <w:rPr>
-          <w:rFonts w:ascii="Arial" w:hAnsi="Arial" w:cs="Arial"/>
-          <w:highlight w:val="yellow"/>
+      <w:proofErr w:type="gramStart"/>
+      <w:r>
+        <w:rPr>
+          <w:rFonts w:ascii="Arial" w:hAnsi="Arial" w:cs="Arial"/>
+          <w:highlight w:val="cyan"/>
         </w:rPr>
         <w:t>ketua</w:t>
       </w:r>
       <w:proofErr w:type="spellEnd"/>
-      <w:r>
-        <w:rPr>
-          <w:rFonts w:ascii="Arial" w:hAnsi="Arial" w:cs="Arial"/>
+      <w:proofErr w:type="gramEnd"/>
+      <w:r>
+        <w:rPr>
+          <w:rFonts w:ascii="Arial" w:hAnsi="Arial" w:cs="Arial"/>
+          <w:highlight w:val="cyan"/>
         </w:rPr>
         <w:t>#</w:t>
       </w:r>
@@ -472,21 +492,25 @@
       <w:r>
         <w:rPr>
           <w:rFonts w:ascii="Arial" w:hAnsi="Arial" w:cs="Arial"/>
+          <w:highlight w:val="cyan"/>
         </w:rPr>
         <w:t>#</w:t>
       </w:r>
       <w:proofErr w:type="spellStart"/>
-      <w:r>
-        <w:rPr>
-          <w:rFonts w:ascii="Arial" w:hAnsi="Arial" w:cs="Arial"/>
-          <w:highlight w:val="yellow"/>
+      <w:proofErr w:type="gramStart"/>
+      <w:r>
+        <w:rPr>
+          <w:rFonts w:ascii="Arial" w:hAnsi="Arial" w:cs="Arial"/>
+          <w:highlight w:val="cyan"/>
         </w:rPr>
         <w:t>sekretaris</w:t>
       </w:r>
       <w:proofErr w:type="spellEnd"/>
-      <w:r>
-        <w:rPr>
-          <w:rFonts w:ascii="Arial" w:hAnsi="Arial" w:cs="Arial"/>
+      <w:proofErr w:type="gramEnd"/>
+      <w:r>
+        <w:rPr>
+          <w:rFonts w:ascii="Arial" w:hAnsi="Arial" w:cs="Arial"/>
+          <w:highlight w:val="cyan"/>
         </w:rPr>
         <w:t>#</w:t>
       </w:r>
@@ -522,26 +546,30 @@
       <w:r>
         <w:rPr>
           <w:rFonts w:ascii="Arial" w:hAnsi="Arial" w:cs="Arial"/>
+          <w:highlight w:val="cyan"/>
         </w:rPr>
         <w:t>#</w:t>
       </w:r>
-      <w:r>
-        <w:rPr>
-          <w:rFonts w:ascii="Arial" w:hAnsi="Arial" w:cs="Arial"/>
-          <w:highlight w:val="yellow"/>
+      <w:proofErr w:type="gramStart"/>
+      <w:r>
+        <w:rPr>
+          <w:rFonts w:ascii="Arial" w:hAnsi="Arial" w:cs="Arial"/>
+          <w:highlight w:val="cyan"/>
         </w:rPr>
         <w:t>anggota</w:t>
       </w:r>
       <w:r>
         <w:rPr>
           <w:rFonts w:ascii="Arial" w:hAnsi="Arial" w:cs="Arial"/>
-          <w:highlight w:val="yellow"/>
+          <w:highlight w:val="cyan"/>
         </w:rPr>
         <w:t>1</w:t>
       </w:r>
-      <w:r>
-        <w:rPr>
-          <w:rFonts w:ascii="Arial" w:hAnsi="Arial" w:cs="Arial"/>
+      <w:proofErr w:type="gramEnd"/>
+      <w:r>
+        <w:rPr>
+          <w:rFonts w:ascii="Arial" w:hAnsi="Arial" w:cs="Arial"/>
+          <w:highlight w:val="cyan"/>
         </w:rPr>
         <w:t>#</w:t>
       </w:r>
@@ -577,24 +605,10 @@
       <w:r>
         <w:rPr>
           <w:rFonts w:ascii="Arial" w:hAnsi="Arial" w:cs="Arial"/>
-          <w:lang w:val="fi-FI"/>
-        </w:rPr>
-        <w:t>#</w:t>
-      </w:r>
-      <w:r>
-        <w:rPr>
-          <w:rFonts w:ascii="Arial" w:hAnsi="Arial" w:cs="Arial"/>
-          <w:highlight w:val="yellow"/>
-          <w:lang w:val="fi-FI"/>
-        </w:rPr>
-        <w:t>anggota2</w:t>
-      </w:r>
-      <w:r>
-        <w:rPr>
-          <w:rFonts w:ascii="Arial" w:hAnsi="Arial" w:cs="Arial"/>
-          <w:lang w:val="fi-FI"/>
-        </w:rPr>
-        <w:t>#</w:t>
+          <w:highlight w:val="cyan"/>
+          <w:lang w:val="fi-FI"/>
+        </w:rPr>
+        <w:t>#anggota2#</w:t>
       </w:r>
     </w:p>
     <w:p>
@@ -650,6 +664,7 @@
       <w:r>
         <w:rPr>
           <w:rFonts w:ascii="Arial" w:hAnsi="Arial" w:cs="Arial"/>
+          <w:highlight w:val="cyan"/>
         </w:rPr>
         <w:t>#</w:t>
       </w:r>
@@ -657,7 +672,7 @@
       <w:r>
         <w:rPr>
           <w:rFonts w:ascii="Arial" w:hAnsi="Arial" w:cs="Arial"/>
-          <w:highlight w:val="yellow"/>
+          <w:highlight w:val="cyan"/>
         </w:rPr>
         <w:t>namapengadaan</w:t>
       </w:r>
@@ -665,6 +680,7 @@
       <w:r>
         <w:rPr>
           <w:rFonts w:ascii="Arial" w:hAnsi="Arial" w:cs="Arial"/>
+          <w:highlight w:val="cyan"/>
         </w:rPr>
         <w:t>#</w:t>
       </w:r>
@@ -687,19 +703,20 @@
           <w:rFonts w:ascii="Arial" w:hAnsi="Arial" w:cs="Arial"/>
           <w:lang w:val="fi-FI"/>
         </w:rPr>
-        <w:t>dan Syarat-Syarat (RKS) No. : #</w:t>
-      </w:r>
-      <w:r>
-        <w:rPr>
-          <w:rFonts w:ascii="Arial" w:hAnsi="Arial" w:cs="Arial"/>
-          <w:highlight w:val="yellow"/>
-          <w:lang w:val="fi-FI"/>
-        </w:rPr>
-        <w:t>norks</w:t>
-      </w:r>
-      <w:r>
-        <w:rPr>
-          <w:rFonts w:ascii="Arial" w:hAnsi="Arial" w:cs="Arial"/>
+        <w:t xml:space="preserve">dan Syarat-Syarat (RKS) No. : </w:t>
+      </w:r>
+      <w:r>
+        <w:rPr>
+          <w:rFonts w:ascii="Arial" w:hAnsi="Arial" w:cs="Arial"/>
+          <w:highlight w:val="cyan"/>
+          <w:lang w:val="fi-FI"/>
+        </w:rPr>
+        <w:t>#norks</w:t>
+      </w:r>
+      <w:r>
+        <w:rPr>
+          <w:rFonts w:ascii="Arial" w:hAnsi="Arial" w:cs="Arial"/>
+          <w:highlight w:val="cyan"/>
           <w:lang w:val="fi-FI"/>
         </w:rPr>
         <w:t>#</w:t>
@@ -714,6 +731,7 @@
       <w:r>
         <w:rPr>
           <w:rFonts w:ascii="Arial" w:hAnsi="Arial" w:cs="Arial"/>
+          <w:highlight w:val="cyan"/>
         </w:rPr>
         <w:t>#</w:t>
       </w:r>
@@ -721,7 +739,7 @@
       <w:r>
         <w:rPr>
           <w:rFonts w:ascii="Arial" w:hAnsi="Arial" w:cs="Arial"/>
-          <w:highlight w:val="yellow"/>
+          <w:highlight w:val="cyan"/>
         </w:rPr>
         <w:t>tanggalrks</w:t>
       </w:r>
@@ -729,6 +747,7 @@
       <w:r>
         <w:rPr>
           <w:rFonts w:ascii="Arial" w:hAnsi="Arial" w:cs="Arial"/>
+          <w:highlight w:val="cyan"/>
         </w:rPr>
         <w:t>#</w:t>
       </w:r>
@@ -763,20 +782,52 @@
       <w:r>
         <w:rPr>
           <w:rFonts w:ascii="Arial" w:hAnsi="Arial" w:cs="Arial"/>
-          <w:lang w:val="id-ID"/>
-        </w:rPr>
-        <w:t>.......</w:t>
+          <w:highlight w:val="cyan"/>
+        </w:rPr>
+        <w:t>#</w:t>
+      </w:r>
+      <w:proofErr w:type="spellStart"/>
+      <w:r>
+        <w:rPr>
+          <w:rFonts w:ascii="Arial" w:hAnsi="Arial" w:cs="Arial"/>
+          <w:highlight w:val="cyan"/>
+        </w:rPr>
+        <w:t>jumlahperusahaan</w:t>
+      </w:r>
+      <w:proofErr w:type="spellEnd"/>
+      <w:r>
+        <w:rPr>
+          <w:rFonts w:ascii="Arial" w:hAnsi="Arial" w:cs="Arial"/>
+          <w:highlight w:val="cyan"/>
+        </w:rPr>
+        <w:t>#</w:t>
+      </w:r>
+      <w:r>
+        <w:rPr>
+          <w:rFonts w:ascii="Arial" w:hAnsi="Arial" w:cs="Arial"/>
+        </w:rPr>
+        <w:t>,</w:t>
       </w:r>
       <w:r>
         <w:rPr>
           <w:rFonts w:ascii="Arial" w:hAnsi="Arial" w:cs="Arial"/>
           <w:lang w:val="sv-SE"/>
         </w:rPr>
-        <w:t>, yaitu :</w:t>
-      </w:r>
-    </w:p>
-    <w:p>
-      <w:pPr>
+        <w:t xml:space="preserve"> </w:t>
+      </w:r>
+      <w:proofErr w:type="gramStart"/>
+      <w:r>
+        <w:rPr>
+          <w:rFonts w:ascii="Arial" w:hAnsi="Arial" w:cs="Arial"/>
+          <w:lang w:val="sv-SE"/>
+        </w:rPr>
+        <w:t>yaitu :</w:t>
+      </w:r>
+      <w:proofErr w:type="gramEnd"/>
+    </w:p>
+    <w:p>
+      <w:pPr>
+        <w:pStyle w:val="ListParagraph"/>
         <w:tabs>
           <w:tab w:val="left" w:pos="6120"/>
         </w:tabs>
@@ -786,17 +837,40 @@
           <w:rFonts w:ascii="Arial" w:hAnsi="Arial" w:cs="Arial"/>
           <w:sz w:val="24"/>
           <w:szCs w:val="24"/>
+          <w:lang w:val="pt-BR"/>
+        </w:rPr>
+      </w:pPr>
+      <w:r>
+        <w:rPr>
+          <w:rFonts w:ascii="Arial" w:hAnsi="Arial" w:cs="Arial"/>
+          <w:sz w:val="24"/>
+          <w:szCs w:val="24"/>
+          <w:highlight w:val="cyan"/>
           <w:lang w:val="it-IT"/>
         </w:rPr>
-      </w:pPr>
-      <w:r>
-        <w:rPr>
-          <w:rFonts w:ascii="Arial" w:hAnsi="Arial" w:cs="Arial"/>
-          <w:sz w:val="24"/>
-          <w:szCs w:val="24"/>
+        <w:t>#</w:t>
+      </w:r>
+      <w:proofErr w:type="spellStart"/>
+      <w:r>
+        <w:rPr>
+          <w:rFonts w:ascii="Arial" w:hAnsi="Arial" w:cs="Arial"/>
+          <w:sz w:val="24"/>
+          <w:szCs w:val="24"/>
+          <w:highlight w:val="cyan"/>
           <w:lang w:val="it-IT"/>
         </w:rPr>
-        <w:t xml:space="preserve">1.  </w:t>
+        <w:t>listperusahaan</w:t>
+      </w:r>
+      <w:proofErr w:type="spellEnd"/>
+      <w:r>
+        <w:rPr>
+          <w:rFonts w:ascii="Arial" w:hAnsi="Arial" w:cs="Arial"/>
+          <w:sz w:val="24"/>
+          <w:szCs w:val="24"/>
+          <w:highlight w:val="cyan"/>
+          <w:lang w:val="it-IT"/>
+        </w:rPr>
+        <w:t>#</w:t>
       </w:r>
     </w:p>
     <w:p>
@@ -818,47 +892,10 @@
           <w:rFonts w:ascii="Arial" w:hAnsi="Arial" w:cs="Arial"/>
           <w:sz w:val="24"/>
           <w:szCs w:val="24"/>
-          <w:lang w:val="it-IT"/>
-        </w:rPr>
-        <w:t xml:space="preserve">2.  </w:t>
-      </w:r>
-    </w:p>
-    <w:p>
-      <w:pPr>
-        <w:tabs>
-          <w:tab w:val="left" w:pos="6120"/>
-        </w:tabs>
-        <w:spacing w:after="0"/>
-        <w:ind w:left="360"/>
-        <w:rPr>
-          <w:rFonts w:ascii="Arial" w:hAnsi="Arial" w:cs="Arial"/>
-          <w:sz w:val="24"/>
-          <w:szCs w:val="24"/>
           <w:lang w:val="pt-BR"/>
         </w:rPr>
-      </w:pPr>
-      <w:r>
-        <w:rPr>
-          <w:rFonts w:ascii="Arial" w:hAnsi="Arial" w:cs="Arial"/>
-          <w:sz w:val="24"/>
-          <w:szCs w:val="24"/>
-          <w:lang w:val="pt-BR"/>
-        </w:rPr>
-        <w:t xml:space="preserve">3.  </w:t>
-      </w:r>
-    </w:p>
-    <w:p>
-      <w:pPr>
-        <w:tabs>
-          <w:tab w:val="left" w:pos="6120"/>
-        </w:tabs>
-        <w:spacing w:after="0"/>
-        <w:ind w:left="360"/>
-        <w:rPr>
-          <w:rFonts w:ascii="Arial" w:hAnsi="Arial" w:cs="Arial"/>
-          <w:lang w:val="it-IT"/>
-        </w:rPr>
-      </w:pPr>
+        <w:t xml:space="preserve"> </w:t>
+      </w:r>
     </w:p>
     <w:p>
       <w:pPr>
@@ -881,7 +918,23 @@
           <w:rFonts w:ascii="Arial" w:hAnsi="Arial" w:cs="Arial"/>
           <w:lang w:val="it-IT"/>
         </w:rPr>
-        <w:t xml:space="preserve">Hasil Evaluasi Dokumen Sampul (Syarat </w:t>
+        <w:t xml:space="preserve">Hasil Evaluasi Dokumen Sampul </w:t>
+      </w:r>
+      <w:proofErr w:type="gramStart"/>
+      <w:r>
+        <w:rPr>
+          <w:rFonts w:ascii="Arial" w:hAnsi="Arial" w:cs="Arial"/>
+          <w:lang w:val="it-IT"/>
+        </w:rPr>
+        <w:t>(</w:t>
+      </w:r>
+      <w:proofErr w:type="gramEnd"/>
+      <w:r>
+        <w:rPr>
+          <w:rFonts w:ascii="Arial" w:hAnsi="Arial" w:cs="Arial"/>
+          <w:lang w:val="it-IT"/>
+        </w:rPr>
+        <w:t xml:space="preserve">Syarat </w:t>
       </w:r>
       <w:r>
         <w:rPr>
@@ -890,12 +943,21 @@
         </w:rPr>
         <w:t>...........</w:t>
       </w:r>
+      <w:proofErr w:type="gramStart"/>
       <w:r>
         <w:rPr>
           <w:rFonts w:ascii="Arial" w:hAnsi="Arial" w:cs="Arial"/>
           <w:lang w:val="it-IT"/>
         </w:rPr>
-        <w:t xml:space="preserve">), </w:t>
+        <w:t>),</w:t>
+      </w:r>
+      <w:proofErr w:type="gramEnd"/>
+      <w:r>
+        <w:rPr>
+          <w:rFonts w:ascii="Arial" w:hAnsi="Arial" w:cs="Arial"/>
+          <w:lang w:val="it-IT"/>
+        </w:rPr>
+        <w:t xml:space="preserve"> </w:t>
       </w:r>
       <w:r>
         <w:rPr>
@@ -914,6 +976,7 @@
     </w:p>
     <w:p>
       <w:pPr>
+        <w:pStyle w:val="ListParagraph"/>
         <w:tabs>
           <w:tab w:val="left" w:pos="6120"/>
         </w:tabs>
@@ -923,17 +986,40 @@
           <w:rFonts w:ascii="Arial" w:hAnsi="Arial" w:cs="Arial"/>
           <w:sz w:val="24"/>
           <w:szCs w:val="24"/>
+          <w:lang w:val="pt-BR"/>
+        </w:rPr>
+      </w:pPr>
+      <w:r>
+        <w:rPr>
+          <w:rFonts w:ascii="Arial" w:hAnsi="Arial" w:cs="Arial"/>
+          <w:sz w:val="24"/>
+          <w:szCs w:val="24"/>
+          <w:highlight w:val="yellow"/>
           <w:lang w:val="it-IT"/>
         </w:rPr>
-      </w:pPr>
-      <w:r>
-        <w:rPr>
-          <w:rFonts w:ascii="Arial" w:hAnsi="Arial" w:cs="Arial"/>
-          <w:sz w:val="24"/>
-          <w:szCs w:val="24"/>
+        <w:t>#</w:t>
+      </w:r>
+      <w:proofErr w:type="spellStart"/>
+      <w:r>
+        <w:rPr>
+          <w:rFonts w:ascii="Arial" w:hAnsi="Arial" w:cs="Arial"/>
+          <w:sz w:val="24"/>
+          <w:szCs w:val="24"/>
+          <w:highlight w:val="yellow"/>
           <w:lang w:val="it-IT"/>
         </w:rPr>
-        <w:t xml:space="preserve">1.  </w:t>
+        <w:t>listperusahaanlulus</w:t>
+      </w:r>
+      <w:proofErr w:type="spellEnd"/>
+      <w:r>
+        <w:rPr>
+          <w:rFonts w:ascii="Arial" w:hAnsi="Arial" w:cs="Arial"/>
+          <w:sz w:val="24"/>
+          <w:szCs w:val="24"/>
+          <w:highlight w:val="yellow"/>
+          <w:lang w:val="it-IT"/>
+        </w:rPr>
+        <w:t>#</w:t>
       </w:r>
     </w:p>
     <w:p>
@@ -947,18 +1033,9 @@
           <w:rFonts w:ascii="Arial" w:hAnsi="Arial" w:cs="Arial"/>
           <w:sz w:val="24"/>
           <w:szCs w:val="24"/>
-          <w:lang w:val="pt-BR"/>
-        </w:rPr>
-      </w:pPr>
-      <w:r>
-        <w:rPr>
-          <w:rFonts w:ascii="Arial" w:hAnsi="Arial" w:cs="Arial"/>
-          <w:sz w:val="24"/>
-          <w:szCs w:val="24"/>
           <w:lang w:val="it-IT"/>
         </w:rPr>
-        <w:t xml:space="preserve">2.  </w:t>
-      </w:r>
+      </w:pPr>
     </w:p>
     <w:p>
       <w:pPr>
@@ -970,12 +1047,21 @@
           <w:lang w:val="sv-SE"/>
         </w:rPr>
       </w:pPr>
+      <w:proofErr w:type="spellStart"/>
       <w:r>
         <w:rPr>
           <w:rFonts w:ascii="Arial" w:hAnsi="Arial" w:cs="Arial"/>
           <w:lang w:val="sv-SE"/>
         </w:rPr>
-        <w:t>Rincian hasil evaluasi sebagaimana terlampir.</w:t>
+        <w:t>Rincian</w:t>
+      </w:r>
+      <w:proofErr w:type="spellEnd"/>
+      <w:r>
+        <w:rPr>
+          <w:rFonts w:ascii="Arial" w:hAnsi="Arial" w:cs="Arial"/>
+          <w:lang w:val="sv-SE"/>
+        </w:rPr>
+        <w:t xml:space="preserve"> hasil evaluasi sebagaimana terlampir.</w:t>
       </w:r>
     </w:p>
     <w:p>
@@ -1148,6 +1234,7 @@
     </w:p>
     <w:p>
       <w:pPr>
+        <w:pStyle w:val="ListParagraph"/>
         <w:tabs>
           <w:tab w:val="left" w:pos="6120"/>
         </w:tabs>
@@ -1157,51 +1244,43 @@
           <w:rFonts w:ascii="Arial" w:hAnsi="Arial" w:cs="Arial"/>
           <w:sz w:val="24"/>
           <w:szCs w:val="24"/>
-          <w:lang w:val="es-ES"/>
-        </w:rPr>
-      </w:pPr>
-      <w:r>
-        <w:rPr>
-          <w:rFonts w:ascii="Arial" w:hAnsi="Arial" w:cs="Arial"/>
-          <w:sz w:val="24"/>
-          <w:szCs w:val="24"/>
+          <w:lang w:val="id-ID"/>
+        </w:rPr>
+      </w:pPr>
+      <w:r>
+        <w:rPr>
+          <w:rFonts w:ascii="Arial" w:hAnsi="Arial" w:cs="Arial"/>
+          <w:sz w:val="24"/>
+          <w:szCs w:val="24"/>
+          <w:highlight w:val="yellow"/>
           <w:lang w:val="it-IT"/>
         </w:rPr>
-        <w:t xml:space="preserve">1.  </w:t>
-      </w:r>
-    </w:p>
-    <w:p>
-      <w:pPr>
-        <w:tabs>
-          <w:tab w:val="left" w:pos="6120"/>
-        </w:tabs>
-        <w:spacing w:after="0"/>
-        <w:ind w:left="360"/>
-        <w:rPr>
-          <w:rFonts w:ascii="Arial" w:hAnsi="Arial" w:cs="Arial"/>
-          <w:sz w:val="24"/>
-          <w:szCs w:val="24"/>
-          <w:lang w:val="id-ID"/>
-        </w:rPr>
-      </w:pPr>
-      <w:r>
-        <w:rPr>
-          <w:rFonts w:ascii="Arial" w:hAnsi="Arial" w:cs="Arial"/>
-          <w:sz w:val="24"/>
-          <w:szCs w:val="24"/>
-          <w:lang w:val="pt-BR"/>
-        </w:rPr>
-        <w:t>2</w:t>
-      </w:r>
-      <w:r>
-        <w:rPr>
-          <w:rFonts w:ascii="Arial" w:hAnsi="Arial" w:cs="Arial"/>
-          <w:sz w:val="24"/>
-          <w:szCs w:val="24"/>
-          <w:lang w:val="pt-BR"/>
-        </w:rPr>
-        <w:t xml:space="preserve">.  </w:t>
-      </w:r>
+        <w:t>#</w:t>
+      </w:r>
+      <w:proofErr w:type="spellStart"/>
+      <w:r>
+        <w:rPr>
+          <w:rFonts w:ascii="Arial" w:hAnsi="Arial" w:cs="Arial"/>
+          <w:sz w:val="24"/>
+          <w:szCs w:val="24"/>
+          <w:highlight w:val="yellow"/>
+          <w:lang w:val="it-IT"/>
+        </w:rPr>
+        <w:t>listperusahaantidaklulus</w:t>
+      </w:r>
+      <w:proofErr w:type="spellEnd"/>
+      <w:r>
+        <w:rPr>
+          <w:rFonts w:ascii="Arial" w:hAnsi="Arial" w:cs="Arial"/>
+          <w:sz w:val="24"/>
+          <w:szCs w:val="24"/>
+          <w:highlight w:val="yellow"/>
+          <w:lang w:val="it-IT"/>
+        </w:rPr>
+        <w:t>#</w:t>
+      </w:r>
+      <w:bookmarkStart w:id="1" w:name="_GoBack"/>
+      <w:bookmarkEnd w:id="1"/>
     </w:p>
     <w:p>
       <w:pPr>
@@ -1351,7 +1430,16 @@
           <w:b/>
           <w:lang w:val="sv-SE"/>
         </w:rPr>
-        <w:t xml:space="preserve">1.  PT.  </w:t>
+        <w:t xml:space="preserve">1.  </w:t>
+      </w:r>
+      <w:proofErr w:type="gramStart"/>
+      <w:r>
+        <w:rPr>
+          <w:rFonts w:ascii="Tahoma" w:hAnsi="Tahoma" w:cs="Tahoma"/>
+          <w:b/>
+          <w:lang w:val="sv-SE"/>
+        </w:rPr>
+        <w:t xml:space="preserve">PT.  </w:t>
       </w:r>
       <w:r>
         <w:rPr>
@@ -1359,7 +1447,16 @@
           <w:b/>
           <w:lang w:val="id-ID"/>
         </w:rPr>
-        <w:t>..........</w:t>
+        <w:t>.</w:t>
+      </w:r>
+      <w:proofErr w:type="gramEnd"/>
+      <w:r>
+        <w:rPr>
+          <w:rFonts w:ascii="Tahoma" w:hAnsi="Tahoma" w:cs="Tahoma"/>
+          <w:b/>
+          <w:lang w:val="id-ID"/>
+        </w:rPr>
+        <w:t>.........</w:t>
       </w:r>
       <w:r>
         <w:rPr>
@@ -1408,6 +1505,7 @@
         </w:rPr>
         <w:t xml:space="preserve">,- ( </w:t>
       </w:r>
+      <w:proofErr w:type="gramStart"/>
       <w:r>
         <w:rPr>
           <w:rFonts w:ascii="Tahoma" w:hAnsi="Tahoma" w:cs="Tahoma"/>
@@ -1415,6 +1513,7 @@
         </w:rPr>
         <w:t>.................</w:t>
       </w:r>
+      <w:proofErr w:type="gramEnd"/>
       <w:r>
         <w:rPr>
           <w:rFonts w:ascii="Tahoma" w:hAnsi="Tahoma" w:cs="Tahoma"/>
@@ -1465,7 +1564,14 @@
         <w:rPr>
           <w:rFonts w:ascii="Tahoma" w:hAnsi="Tahoma" w:cs="Tahoma"/>
         </w:rPr>
-        <w:t xml:space="preserve"> PT. </w:t>
+        <w:t xml:space="preserve"> PT</w:t>
+      </w:r>
+      <w:proofErr w:type="gramStart"/>
+      <w:r>
+        <w:rPr>
+          <w:rFonts w:ascii="Tahoma" w:hAnsi="Tahoma" w:cs="Tahoma"/>
+        </w:rPr>
+        <w:t xml:space="preserve">. </w:t>
       </w:r>
       <w:r>
         <w:rPr>
@@ -1474,6 +1580,7 @@
         </w:rPr>
         <w:t>.....</w:t>
       </w:r>
+      <w:proofErr w:type="gramEnd"/>
       <w:r>
         <w:rPr>
           <w:rFonts w:ascii="Tahoma" w:hAnsi="Tahoma" w:cs="Tahoma"/>
@@ -1481,6 +1588,7 @@
         <w:t xml:space="preserve"> </w:t>
       </w:r>
       <w:proofErr w:type="spellStart"/>
+      <w:proofErr w:type="gramStart"/>
       <w:r>
         <w:rPr>
           <w:rFonts w:ascii="Tahoma" w:hAnsi="Tahoma" w:cs="Tahoma"/>
@@ -1488,6 +1596,7 @@
         <w:t>sebesar</w:t>
       </w:r>
       <w:proofErr w:type="spellEnd"/>
+      <w:proofErr w:type="gramEnd"/>
       <w:r>
         <w:rPr>
           <w:rFonts w:ascii="Tahoma" w:hAnsi="Tahoma" w:cs="Tahoma"/>
@@ -1688,6 +1797,7 @@
         </w:rPr>
         <w:t xml:space="preserve">. </w:t>
       </w:r>
+      <w:proofErr w:type="gramStart"/>
       <w:r>
         <w:rPr>
           <w:rFonts w:ascii="Tahoma" w:hAnsi="Tahoma" w:cs="Tahoma"/>
@@ -1699,7 +1809,14 @@
         <w:rPr>
           <w:rFonts w:ascii="Tahoma" w:hAnsi="Tahoma" w:cs="Tahoma"/>
         </w:rPr>
-        <w:t>,- (</w:t>
+        <w:t>,</w:t>
+      </w:r>
+      <w:proofErr w:type="gramEnd"/>
+      <w:r>
+        <w:rPr>
+          <w:rFonts w:ascii="Tahoma" w:hAnsi="Tahoma" w:cs="Tahoma"/>
+        </w:rPr>
+        <w:t>- (</w:t>
       </w:r>
       <w:r>
         <w:rPr>
@@ -1827,7 +1944,14 @@
         <w:rPr>
           <w:rFonts w:ascii="Tahoma" w:hAnsi="Tahoma" w:cs="Tahoma"/>
         </w:rPr>
-        <w:t xml:space="preserve"> PT. </w:t>
+        <w:t xml:space="preserve"> PT</w:t>
+      </w:r>
+      <w:proofErr w:type="gramStart"/>
+      <w:r>
+        <w:rPr>
+          <w:rFonts w:ascii="Tahoma" w:hAnsi="Tahoma" w:cs="Tahoma"/>
+        </w:rPr>
+        <w:t xml:space="preserve">. </w:t>
       </w:r>
       <w:r>
         <w:rPr>
@@ -1836,6 +1960,7 @@
         </w:rPr>
         <w:t>.....</w:t>
       </w:r>
+      <w:proofErr w:type="gramEnd"/>
       <w:r>
         <w:rPr>
           <w:rFonts w:ascii="Tahoma" w:hAnsi="Tahoma" w:cs="Tahoma"/>
@@ -1843,6 +1968,7 @@
         <w:t xml:space="preserve">  </w:t>
       </w:r>
       <w:proofErr w:type="spellStart"/>
+      <w:proofErr w:type="gramStart"/>
       <w:r>
         <w:rPr>
           <w:rFonts w:ascii="Tahoma" w:hAnsi="Tahoma" w:cs="Tahoma"/>
@@ -1850,6 +1976,7 @@
         <w:t>sebesar</w:t>
       </w:r>
       <w:proofErr w:type="spellEnd"/>
+      <w:proofErr w:type="gramEnd"/>
       <w:r>
         <w:rPr>
           <w:rFonts w:ascii="Tahoma" w:hAnsi="Tahoma" w:cs="Tahoma"/>
@@ -1947,7 +2074,6 @@
           <w:rFonts w:ascii="Tahoma" w:hAnsi="Tahoma" w:cs="Tahoma"/>
           <w:lang w:val="fi-FI"/>
         </w:rPr>
-        <w:lastRenderedPageBreak/>
         <w:t>Kesimpulan :</w:t>
       </w:r>
     </w:p>
@@ -1994,6 +2120,7 @@
           <w:rFonts w:ascii="Tahoma" w:hAnsi="Tahoma" w:cs="Tahoma"/>
           <w:lang w:val="fi-FI"/>
         </w:rPr>
+        <w:lastRenderedPageBreak/>
         <w:t>NAMA PERUSAHAAN</w:t>
       </w:r>
       <w:r>
@@ -2021,21 +2148,9 @@
       <w:r>
         <w:rPr>
           <w:rFonts w:ascii="Tahoma" w:hAnsi="Tahoma" w:cs="Tahoma"/>
-        </w:rPr>
-        <w:t>#</w:t>
-      </w:r>
-      <w:r>
-        <w:rPr>
-          <w:rFonts w:ascii="Tahoma" w:hAnsi="Tahoma" w:cs="Tahoma"/>
           <w:highlight w:val="yellow"/>
         </w:rPr>
-        <w:t>pemenang1</w:t>
-      </w:r>
-      <w:r>
-        <w:rPr>
-          <w:rFonts w:ascii="Tahoma" w:hAnsi="Tahoma" w:cs="Tahoma"/>
-        </w:rPr>
-        <w:t>#</w:t>
+        <w:t>#pemenang1#</w:t>
       </w:r>
       <w:r>
         <w:rPr>
@@ -2104,21 +2219,9 @@
       <w:r>
         <w:rPr>
           <w:rFonts w:ascii="Tahoma" w:hAnsi="Tahoma" w:cs="Tahoma"/>
-        </w:rPr>
-        <w:t>#</w:t>
-      </w:r>
-      <w:r>
-        <w:rPr>
-          <w:rFonts w:ascii="Tahoma" w:hAnsi="Tahoma" w:cs="Tahoma"/>
           <w:highlight w:val="yellow"/>
         </w:rPr>
-        <w:t>alamat1</w:t>
-      </w:r>
-      <w:r>
-        <w:rPr>
-          <w:rFonts w:ascii="Tahoma" w:hAnsi="Tahoma" w:cs="Tahoma"/>
-        </w:rPr>
-        <w:t>#</w:t>
+        <w:t>#alamat1#</w:t>
       </w:r>
     </w:p>
     <w:p>
@@ -2167,21 +2270,9 @@
       <w:r>
         <w:rPr>
           <w:rFonts w:ascii="Tahoma" w:hAnsi="Tahoma" w:cs="Tahoma"/>
-        </w:rPr>
-        <w:t>#</w:t>
-      </w:r>
-      <w:r>
-        <w:rPr>
-          <w:rFonts w:ascii="Tahoma" w:hAnsi="Tahoma" w:cs="Tahoma"/>
           <w:highlight w:val="yellow"/>
         </w:rPr>
-        <w:t>npwp1</w:t>
-      </w:r>
-      <w:r>
-        <w:rPr>
-          <w:rFonts w:ascii="Tahoma" w:hAnsi="Tahoma" w:cs="Tahoma"/>
-        </w:rPr>
-        <w:t>#</w:t>
+        <w:t>#npwp1#</w:t>
       </w:r>
     </w:p>
     <w:p>
@@ -2223,34 +2314,9 @@
       <w:r>
         <w:rPr>
           <w:rFonts w:ascii="Tahoma" w:hAnsi="Tahoma" w:cs="Tahoma"/>
-          <w:lang w:val="fi-FI"/>
-        </w:rPr>
-        <w:t xml:space="preserve">Rp. </w:t>
-      </w:r>
-      <w:r>
-        <w:rPr>
-          <w:rFonts w:ascii="Tahoma" w:hAnsi="Tahoma" w:cs="Tahoma"/>
-        </w:rPr>
-        <w:t>#</w:t>
-      </w:r>
-      <w:r>
-        <w:rPr>
-          <w:rFonts w:ascii="Tahoma" w:hAnsi="Tahoma" w:cs="Tahoma"/>
           <w:highlight w:val="yellow"/>
         </w:rPr>
-        <w:t>nilai1</w:t>
-      </w:r>
-      <w:r>
-        <w:rPr>
-          <w:rFonts w:ascii="Tahoma" w:hAnsi="Tahoma" w:cs="Tahoma"/>
-        </w:rPr>
-        <w:t>#</w:t>
-      </w:r>
-      <w:r>
-        <w:rPr>
-          <w:rFonts w:ascii="Tahoma" w:hAnsi="Tahoma" w:cs="Tahoma"/>
-        </w:rPr>
-        <w:t xml:space="preserve"> ,-</w:t>
+        <w:t>#nilai1#</w:t>
       </w:r>
     </w:p>
     <w:p>
@@ -2380,21 +2446,9 @@
       <w:r>
         <w:rPr>
           <w:rFonts w:ascii="Tahoma" w:hAnsi="Tahoma" w:cs="Tahoma"/>
-        </w:rPr>
-        <w:t>#</w:t>
-      </w:r>
-      <w:r>
-        <w:rPr>
-          <w:rFonts w:ascii="Tahoma" w:hAnsi="Tahoma" w:cs="Tahoma"/>
           <w:highlight w:val="yellow"/>
         </w:rPr>
-        <w:t>pemenang2</w:t>
-      </w:r>
-      <w:r>
-        <w:rPr>
-          <w:rFonts w:ascii="Tahoma" w:hAnsi="Tahoma" w:cs="Tahoma"/>
-        </w:rPr>
-        <w:t>#</w:t>
+        <w:t>#pemenang2#</w:t>
       </w:r>
     </w:p>
     <w:p>
@@ -2450,21 +2504,9 @@
       <w:r>
         <w:rPr>
           <w:rFonts w:ascii="Tahoma" w:hAnsi="Tahoma" w:cs="Tahoma"/>
-        </w:rPr>
-        <w:t>#</w:t>
-      </w:r>
-      <w:r>
-        <w:rPr>
-          <w:rFonts w:ascii="Tahoma" w:hAnsi="Tahoma" w:cs="Tahoma"/>
           <w:highlight w:val="yellow"/>
         </w:rPr>
-        <w:t>alamat2</w:t>
-      </w:r>
-      <w:r>
-        <w:rPr>
-          <w:rFonts w:ascii="Tahoma" w:hAnsi="Tahoma" w:cs="Tahoma"/>
-        </w:rPr>
-        <w:t>#</w:t>
+        <w:t>#alamat2#</w:t>
       </w:r>
     </w:p>
     <w:p>
@@ -2520,21 +2562,9 @@
       <w:r>
         <w:rPr>
           <w:rFonts w:ascii="Tahoma" w:hAnsi="Tahoma" w:cs="Tahoma"/>
-        </w:rPr>
-        <w:t>#</w:t>
-      </w:r>
-      <w:r>
-        <w:rPr>
-          <w:rFonts w:ascii="Tahoma" w:hAnsi="Tahoma" w:cs="Tahoma"/>
           <w:highlight w:val="yellow"/>
         </w:rPr>
-        <w:t>npwp2</w:t>
-      </w:r>
-      <w:r>
-        <w:rPr>
-          <w:rFonts w:ascii="Tahoma" w:hAnsi="Tahoma" w:cs="Tahoma"/>
-        </w:rPr>
-        <w:t>#</w:t>
+        <w:t>#npwp2#</w:t>
       </w:r>
     </w:p>
     <w:p>
@@ -2583,34 +2613,9 @@
       <w:r>
         <w:rPr>
           <w:rFonts w:ascii="Tahoma" w:hAnsi="Tahoma" w:cs="Tahoma"/>
-          <w:lang w:val="fi-FI"/>
-        </w:rPr>
-        <w:t xml:space="preserve">Rp. </w:t>
-      </w:r>
-      <w:r>
-        <w:rPr>
-          <w:rFonts w:ascii="Tahoma" w:hAnsi="Tahoma" w:cs="Tahoma"/>
-        </w:rPr>
-        <w:t>#</w:t>
-      </w:r>
-      <w:r>
-        <w:rPr>
-          <w:rFonts w:ascii="Tahoma" w:hAnsi="Tahoma" w:cs="Tahoma"/>
           <w:highlight w:val="yellow"/>
         </w:rPr>
-        <w:t>nilai2</w:t>
-      </w:r>
-      <w:r>
-        <w:rPr>
-          <w:rFonts w:ascii="Tahoma" w:hAnsi="Tahoma" w:cs="Tahoma"/>
-        </w:rPr>
-        <w:t>#</w:t>
-      </w:r>
-      <w:r>
-        <w:rPr>
-          <w:rFonts w:ascii="Tahoma" w:hAnsi="Tahoma" w:cs="Tahoma"/>
-        </w:rPr>
-        <w:t xml:space="preserve"> ,-</w:t>
+        <w:t>#nilai2#</w:t>
       </w:r>
     </w:p>
     <w:p>
@@ -2740,6 +2745,7 @@
         <w:rPr>
           <w:rFonts w:ascii="Arial" w:hAnsi="Arial" w:cs="Arial"/>
           <w:b/>
+          <w:highlight w:val="cyan"/>
         </w:rPr>
         <w:t>#</w:t>
       </w:r>
@@ -2748,17 +2754,16 @@
         <w:rPr>
           <w:rFonts w:ascii="Arial" w:hAnsi="Arial" w:cs="Arial"/>
           <w:b/>
-          <w:highlight w:val="yellow"/>
+          <w:highlight w:val="cyan"/>
         </w:rPr>
         <w:t>namapengadaan</w:t>
       </w:r>
-      <w:bookmarkStart w:id="1" w:name="_GoBack"/>
-      <w:bookmarkEnd w:id="1"/>
       <w:proofErr w:type="spellEnd"/>
       <w:r>
         <w:rPr>
           <w:rFonts w:ascii="Arial" w:hAnsi="Arial" w:cs="Arial"/>
           <w:b/>
+          <w:highlight w:val="cyan"/>
         </w:rPr>
         <w:t>#</w:t>
       </w:r>
@@ -2781,7 +2786,25 @@
           <w:b/>
           <w:lang w:val="sv-SE"/>
         </w:rPr>
-        <w:t>PT PLN (PERSERO)  KANTOR PUSAT</w:t>
+        <w:t>PT PLN (</w:t>
+      </w:r>
+      <w:proofErr w:type="gramStart"/>
+      <w:r>
+        <w:rPr>
+          <w:rFonts w:ascii="Arial" w:hAnsi="Arial" w:cs="Arial"/>
+          <w:b/>
+          <w:lang w:val="sv-SE"/>
+        </w:rPr>
+        <w:t>PERSERO)  KANTOR</w:t>
+      </w:r>
+      <w:proofErr w:type="gramEnd"/>
+      <w:r>
+        <w:rPr>
+          <w:rFonts w:ascii="Arial" w:hAnsi="Arial" w:cs="Arial"/>
+          <w:b/>
+          <w:lang w:val="sv-SE"/>
+        </w:rPr>
+        <w:t xml:space="preserve"> PUSAT</w:t>
       </w:r>
     </w:p>
     <w:p>
@@ -2823,25 +2846,29 @@
           <w:rFonts w:ascii="Arial" w:hAnsi="Arial" w:cs="Arial"/>
           <w:sz w:val="24"/>
           <w:szCs w:val="24"/>
+          <w:highlight w:val="cyan"/>
         </w:rPr>
         <w:t>#</w:t>
       </w:r>
       <w:proofErr w:type="spellStart"/>
-      <w:r>
-        <w:rPr>
-          <w:rFonts w:ascii="Arial" w:hAnsi="Arial" w:cs="Arial"/>
-          <w:sz w:val="24"/>
-          <w:szCs w:val="24"/>
-          <w:highlight w:val="yellow"/>
+      <w:proofErr w:type="gramStart"/>
+      <w:r>
+        <w:rPr>
+          <w:rFonts w:ascii="Arial" w:hAnsi="Arial" w:cs="Arial"/>
+          <w:sz w:val="24"/>
+          <w:szCs w:val="24"/>
+          <w:highlight w:val="cyan"/>
         </w:rPr>
         <w:t>ketua</w:t>
       </w:r>
       <w:proofErr w:type="spellEnd"/>
-      <w:r>
-        <w:rPr>
-          <w:rFonts w:ascii="Arial" w:hAnsi="Arial" w:cs="Arial"/>
-          <w:sz w:val="24"/>
-          <w:szCs w:val="24"/>
+      <w:proofErr w:type="gramEnd"/>
+      <w:r>
+        <w:rPr>
+          <w:rFonts w:ascii="Arial" w:hAnsi="Arial" w:cs="Arial"/>
+          <w:sz w:val="24"/>
+          <w:szCs w:val="24"/>
+          <w:highlight w:val="cyan"/>
         </w:rPr>
         <w:t>#</w:t>
       </w:r>
@@ -2904,25 +2931,29 @@
           <w:rFonts w:ascii="Arial" w:hAnsi="Arial" w:cs="Arial"/>
           <w:sz w:val="24"/>
           <w:szCs w:val="24"/>
+          <w:highlight w:val="cyan"/>
         </w:rPr>
         <w:t>#</w:t>
       </w:r>
       <w:proofErr w:type="spellStart"/>
-      <w:r>
-        <w:rPr>
-          <w:rFonts w:ascii="Arial" w:hAnsi="Arial" w:cs="Arial"/>
-          <w:sz w:val="24"/>
-          <w:szCs w:val="24"/>
-          <w:highlight w:val="yellow"/>
+      <w:proofErr w:type="gramStart"/>
+      <w:r>
+        <w:rPr>
+          <w:rFonts w:ascii="Arial" w:hAnsi="Arial" w:cs="Arial"/>
+          <w:sz w:val="24"/>
+          <w:szCs w:val="24"/>
+          <w:highlight w:val="cyan"/>
         </w:rPr>
         <w:t>sekretaris</w:t>
       </w:r>
       <w:proofErr w:type="spellEnd"/>
-      <w:r>
-        <w:rPr>
-          <w:rFonts w:ascii="Arial" w:hAnsi="Arial" w:cs="Arial"/>
-          <w:sz w:val="24"/>
-          <w:szCs w:val="24"/>
+      <w:proofErr w:type="gramEnd"/>
+      <w:r>
+        <w:rPr>
+          <w:rFonts w:ascii="Arial" w:hAnsi="Arial" w:cs="Arial"/>
+          <w:sz w:val="24"/>
+          <w:szCs w:val="24"/>
+          <w:highlight w:val="cyan"/>
         </w:rPr>
         <w:t>#</w:t>
       </w:r>
@@ -2976,23 +3007,27 @@
           <w:rFonts w:ascii="Arial" w:hAnsi="Arial" w:cs="Arial"/>
           <w:sz w:val="24"/>
           <w:szCs w:val="24"/>
+          <w:highlight w:val="cyan"/>
         </w:rPr>
         <w:t>#</w:t>
       </w:r>
-      <w:r>
-        <w:rPr>
-          <w:rFonts w:ascii="Arial" w:hAnsi="Arial" w:cs="Arial"/>
-          <w:sz w:val="24"/>
-          <w:szCs w:val="24"/>
-          <w:highlight w:val="yellow"/>
+      <w:proofErr w:type="gramStart"/>
+      <w:r>
+        <w:rPr>
+          <w:rFonts w:ascii="Arial" w:hAnsi="Arial" w:cs="Arial"/>
+          <w:sz w:val="24"/>
+          <w:szCs w:val="24"/>
+          <w:highlight w:val="cyan"/>
         </w:rPr>
         <w:t>anggota1</w:t>
       </w:r>
-      <w:r>
-        <w:rPr>
-          <w:rFonts w:ascii="Arial" w:hAnsi="Arial" w:cs="Arial"/>
-          <w:sz w:val="24"/>
-          <w:szCs w:val="24"/>
+      <w:proofErr w:type="gramEnd"/>
+      <w:r>
+        <w:rPr>
+          <w:rFonts w:ascii="Arial" w:hAnsi="Arial" w:cs="Arial"/>
+          <w:sz w:val="24"/>
+          <w:szCs w:val="24"/>
+          <w:highlight w:val="cyan"/>
         </w:rPr>
         <w:t>#</w:t>
       </w:r>
@@ -3055,23 +3090,27 @@
           <w:rFonts w:ascii="Arial" w:hAnsi="Arial" w:cs="Arial"/>
           <w:sz w:val="24"/>
           <w:szCs w:val="24"/>
+          <w:highlight w:val="cyan"/>
         </w:rPr>
         <w:t>#</w:t>
       </w:r>
-      <w:r>
-        <w:rPr>
-          <w:rFonts w:ascii="Arial" w:hAnsi="Arial" w:cs="Arial"/>
-          <w:sz w:val="24"/>
-          <w:szCs w:val="24"/>
-          <w:highlight w:val="yellow"/>
+      <w:proofErr w:type="gramStart"/>
+      <w:r>
+        <w:rPr>
+          <w:rFonts w:ascii="Arial" w:hAnsi="Arial" w:cs="Arial"/>
+          <w:sz w:val="24"/>
+          <w:szCs w:val="24"/>
+          <w:highlight w:val="cyan"/>
         </w:rPr>
         <w:t>anggota2</w:t>
       </w:r>
-      <w:r>
-        <w:rPr>
-          <w:rFonts w:ascii="Arial" w:hAnsi="Arial" w:cs="Arial"/>
-          <w:sz w:val="24"/>
-          <w:szCs w:val="24"/>
+      <w:proofErr w:type="gramEnd"/>
+      <w:r>
+        <w:rPr>
+          <w:rFonts w:ascii="Arial" w:hAnsi="Arial" w:cs="Arial"/>
+          <w:sz w:val="24"/>
+          <w:szCs w:val="24"/>
+          <w:highlight w:val="cyan"/>
         </w:rPr>
         <w:t>#</w:t>
       </w:r>
@@ -3136,7 +3175,7 @@
 </file>
 
 <file path=word/endnotes.xml><?xml version="1.0" encoding="utf-8"?>
-<w:endnotes xmlns:wpc="http://schemas.microsoft.com/office/word/2010/wordprocessingCanvas" xmlns:mc="http://schemas.openxmlformats.org/markup-compatibility/2006" xmlns:o="urn:schemas-microsoft-com:office:office" xmlns:r="http://schemas.openxmlformats.org/officeDocument/2006/relationships" xmlns:m="http://schemas.openxmlformats.org/officeDocument/2006/math" xmlns:v="urn:schemas-microsoft-com:vml" xmlns:wp14="http://schemas.microsoft.com/office/word/2010/wordprocessingDrawing" xmlns:wp="http://schemas.openxmlformats.org/drawingml/2006/wordprocessingDrawing" xmlns:w10="urn:schemas-microsoft-com:office:word" xmlns:w="http://schemas.openxmlformats.org/wordprocessingml/2006/main" xmlns:w14="http://schemas.microsoft.com/office/word/2010/wordml" xmlns:wpg="http://schemas.microsoft.com/office/word/2010/wordprocessingGroup" xmlns:wpi="http://schemas.microsoft.com/office/word/2010/wordprocessingInk" xmlns:wne="http://schemas.microsoft.com/office/word/2006/wordml" xmlns:wps="http://schemas.microsoft.com/office/word/2010/wordprocessingShape" mc:Ignorable="w14 wp14">
+<w:endnotes xmlns:wpc="http://schemas.microsoft.com/office/word/2010/wordprocessingCanvas" xmlns:mo="http://schemas.microsoft.com/office/mac/office/2008/main" xmlns:mc="http://schemas.openxmlformats.org/markup-compatibility/2006" xmlns:mv="urn:schemas-microsoft-com:mac:vml" xmlns:o="urn:schemas-microsoft-com:office:office" xmlns:r="http://schemas.openxmlformats.org/officeDocument/2006/relationships" xmlns:m="http://schemas.openxmlformats.org/officeDocument/2006/math" xmlns:v="urn:schemas-microsoft-com:vml" xmlns:wp14="http://schemas.microsoft.com/office/word/2010/wordprocessingDrawing" xmlns:wp="http://schemas.openxmlformats.org/drawingml/2006/wordprocessingDrawing" xmlns:w10="urn:schemas-microsoft-com:office:word" xmlns:w="http://schemas.openxmlformats.org/wordprocessingml/2006/main" xmlns:w14="http://schemas.microsoft.com/office/word/2010/wordml" xmlns:wpg="http://schemas.microsoft.com/office/word/2010/wordprocessingGroup" xmlns:wpi="http://schemas.microsoft.com/office/word/2010/wordprocessingInk" xmlns:wne="http://schemas.microsoft.com/office/word/2006/wordml" xmlns:wps="http://schemas.microsoft.com/office/word/2010/wordprocessingShape" mc:Ignorable="w14 wp14">
   <w:endnote w:type="separator" w:id="-1">
     <w:p>
       <w:pPr>
@@ -3161,7 +3200,7 @@
 </file>
 
 <file path=word/footnotes.xml><?xml version="1.0" encoding="utf-8"?>
-<w:footnotes xmlns:wpc="http://schemas.microsoft.com/office/word/2010/wordprocessingCanvas" xmlns:mc="http://schemas.openxmlformats.org/markup-compatibility/2006" xmlns:o="urn:schemas-microsoft-com:office:office" xmlns:r="http://schemas.openxmlformats.org/officeDocument/2006/relationships" xmlns:m="http://schemas.openxmlformats.org/officeDocument/2006/math" xmlns:v="urn:schemas-microsoft-com:vml" xmlns:wp14="http://schemas.microsoft.com/office/word/2010/wordprocessingDrawing" xmlns:wp="http://schemas.openxmlformats.org/drawingml/2006/wordprocessingDrawing" xmlns:w10="urn:schemas-microsoft-com:office:word" xmlns:w="http://schemas.openxmlformats.org/wordprocessingml/2006/main" xmlns:w14="http://schemas.microsoft.com/office/word/2010/wordml" xmlns:wpg="http://schemas.microsoft.com/office/word/2010/wordprocessingGroup" xmlns:wpi="http://schemas.microsoft.com/office/word/2010/wordprocessingInk" xmlns:wne="http://schemas.microsoft.com/office/word/2006/wordml" xmlns:wps="http://schemas.microsoft.com/office/word/2010/wordprocessingShape" mc:Ignorable="w14 wp14">
+<w:footnotes xmlns:wpc="http://schemas.microsoft.com/office/word/2010/wordprocessingCanvas" xmlns:mo="http://schemas.microsoft.com/office/mac/office/2008/main" xmlns:mc="http://schemas.openxmlformats.org/markup-compatibility/2006" xmlns:mv="urn:schemas-microsoft-com:mac:vml" xmlns:o="urn:schemas-microsoft-com:office:office" xmlns:r="http://schemas.openxmlformats.org/officeDocument/2006/relationships" xmlns:m="http://schemas.openxmlformats.org/officeDocument/2006/math" xmlns:v="urn:schemas-microsoft-com:vml" xmlns:wp14="http://schemas.microsoft.com/office/word/2010/wordprocessingDrawing" xmlns:wp="http://schemas.openxmlformats.org/drawingml/2006/wordprocessingDrawing" xmlns:w10="urn:schemas-microsoft-com:office:word" xmlns:w="http://schemas.openxmlformats.org/wordprocessingml/2006/main" xmlns:w14="http://schemas.microsoft.com/office/word/2010/wordml" xmlns:wpg="http://schemas.microsoft.com/office/word/2010/wordprocessingGroup" xmlns:wpi="http://schemas.microsoft.com/office/word/2010/wordprocessingInk" xmlns:wne="http://schemas.microsoft.com/office/word/2006/wordml" xmlns:wps="http://schemas.microsoft.com/office/word/2010/wordprocessingShape" mc:Ignorable="w14 wp14">
   <w:footnote w:type="separator" w:id="-1">
     <w:p>
       <w:pPr>
@@ -3186,7 +3225,7 @@
 </file>
 
 <file path=word/header1.xml><?xml version="1.0" encoding="utf-8"?>
-<w:hdr xmlns:wpc="http://schemas.microsoft.com/office/word/2010/wordprocessingCanvas" xmlns:mc="http://schemas.openxmlformats.org/markup-compatibility/2006" xmlns:o="urn:schemas-microsoft-com:office:office" xmlns:r="http://schemas.openxmlformats.org/officeDocument/2006/relationships" xmlns:m="http://schemas.openxmlformats.org/officeDocument/2006/math" xmlns:v="urn:schemas-microsoft-com:vml" xmlns:wp14="http://schemas.microsoft.com/office/word/2010/wordprocessingDrawing" xmlns:wp="http://schemas.openxmlformats.org/drawingml/2006/wordprocessingDrawing" xmlns:w10="urn:schemas-microsoft-com:office:word" xmlns:w="http://schemas.openxmlformats.org/wordprocessingml/2006/main" xmlns:w14="http://schemas.microsoft.com/office/word/2010/wordml" xmlns:wpg="http://schemas.microsoft.com/office/word/2010/wordprocessingGroup" xmlns:wpi="http://schemas.microsoft.com/office/word/2010/wordprocessingInk" xmlns:wne="http://schemas.microsoft.com/office/word/2006/wordml" xmlns:wps="http://schemas.microsoft.com/office/word/2010/wordprocessingShape" mc:Ignorable="w14 wp14">
+<w:hdr xmlns:wpc="http://schemas.microsoft.com/office/word/2010/wordprocessingCanvas" xmlns:mo="http://schemas.microsoft.com/office/mac/office/2008/main" xmlns:mc="http://schemas.openxmlformats.org/markup-compatibility/2006" xmlns:mv="urn:schemas-microsoft-com:mac:vml" xmlns:o="urn:schemas-microsoft-com:office:office" xmlns:r="http://schemas.openxmlformats.org/officeDocument/2006/relationships" xmlns:m="http://schemas.openxmlformats.org/officeDocument/2006/math" xmlns:v="urn:schemas-microsoft-com:vml" xmlns:wp14="http://schemas.microsoft.com/office/word/2010/wordprocessingDrawing" xmlns:wp="http://schemas.openxmlformats.org/drawingml/2006/wordprocessingDrawing" xmlns:w10="urn:schemas-microsoft-com:office:word" xmlns:w="http://schemas.openxmlformats.org/wordprocessingml/2006/main" xmlns:w14="http://schemas.microsoft.com/office/word/2010/wordml" xmlns:wpg="http://schemas.microsoft.com/office/word/2010/wordprocessingGroup" xmlns:wpi="http://schemas.microsoft.com/office/word/2010/wordprocessingInk" xmlns:wne="http://schemas.microsoft.com/office/word/2006/wordml" xmlns:wps="http://schemas.microsoft.com/office/word/2010/wordprocessingShape" mc:Ignorable="w14 wp14 mv">
   <w:p>
     <w:pPr>
       <w:pStyle w:val="Header"/>
@@ -3203,7 +3242,7 @@
         <w:noProof/>
         <w:sz w:val="18"/>
       </w:rPr>
-      <w:pict>
+      <w:pict w14:anchorId="57B99419">
         <v:shapetype id="_x0000_t75" coordsize="21600,21600" o:spt="75" o:preferrelative="t" path="m@4@5l@4@11@9@11@9@5xe" filled="f" stroked="f">
           <v:stroke joinstyle="miter"/>
           <v:formulas>
@@ -3227,7 +3266,7 @@
           <v:imagedata r:id="rId1" o:title=""/>
           <w10:wrap type="topAndBottom"/>
         </v:shape>
-        <o:OLEObject Type="Embed" ProgID="PBrush" ShapeID="_x0000_s2049" DrawAspect="Content" ObjectID="_1433921081" r:id="rId2"/>
+        <o:OLEObject Type="Embed" ProgID="PBrush" ShapeID="_x0000_s2049" DrawAspect="Content" ObjectID="_1308120741" r:id="rId2"/>
       </w:pict>
     </w:r>
     <w:r>
@@ -3343,7 +3382,7 @@
       <mc:AlternateContent>
         <mc:Choice Requires="wps">
           <w:drawing>
-            <wp:anchor distT="0" distB="0" distL="114300" distR="114300" simplePos="0" relativeHeight="251658240" behindDoc="0" locked="0" layoutInCell="1" allowOverlap="1">
+            <wp:anchor distT="0" distB="0" distL="114300" distR="114300" simplePos="0" relativeHeight="251658240" behindDoc="0" locked="0" layoutInCell="1" allowOverlap="1" wp14:anchorId="05735A3A" wp14:editId="35592010">
               <wp:simplePos x="0" y="0"/>
               <wp:positionH relativeFrom="column">
                 <wp:posOffset>41910</wp:posOffset>
@@ -3382,7 +3421,7 @@
                         <a:tailEnd/>
                       </a:ln>
                       <a:extLst>
-                        <a:ext uri="{909E8E84-426E-40DD-AFC4-6F175D3DCCD1}">
+                        <a:ext uri="{909E8E84-426E-40dd-AFC4-6F175D3DCCD1}">
                           <a14:hiddenFill xmlns:a14="http://schemas.microsoft.com/office/drawing/2010/main">
                             <a:noFill/>
                           </a14:hiddenFill>
@@ -3418,7 +3457,7 @@
 </file>
 
 <file path=word/numbering.xml><?xml version="1.0" encoding="utf-8"?>
-<w:numbering xmlns:wpc="http://schemas.microsoft.com/office/word/2010/wordprocessingCanvas" xmlns:mc="http://schemas.openxmlformats.org/markup-compatibility/2006" xmlns:o="urn:schemas-microsoft-com:office:office" xmlns:r="http://schemas.openxmlformats.org/officeDocument/2006/relationships" xmlns:m="http://schemas.openxmlformats.org/officeDocument/2006/math" xmlns:v="urn:schemas-microsoft-com:vml" xmlns:wp14="http://schemas.microsoft.com/office/word/2010/wordprocessingDrawing" xmlns:wp="http://schemas.openxmlformats.org/drawingml/2006/wordprocessingDrawing" xmlns:w10="urn:schemas-microsoft-com:office:word" xmlns:w="http://schemas.openxmlformats.org/wordprocessingml/2006/main" xmlns:w14="http://schemas.microsoft.com/office/word/2010/wordml" xmlns:wpg="http://schemas.microsoft.com/office/word/2010/wordprocessingGroup" xmlns:wpi="http://schemas.microsoft.com/office/word/2010/wordprocessingInk" xmlns:wne="http://schemas.microsoft.com/office/word/2006/wordml" xmlns:wps="http://schemas.microsoft.com/office/word/2010/wordprocessingShape" mc:Ignorable="w14 wp14">
+<w:numbering xmlns:wpc="http://schemas.microsoft.com/office/word/2010/wordprocessingCanvas" xmlns:mo="http://schemas.microsoft.com/office/mac/office/2008/main" xmlns:mc="http://schemas.openxmlformats.org/markup-compatibility/2006" xmlns:mv="urn:schemas-microsoft-com:mac:vml" xmlns:o="urn:schemas-microsoft-com:office:office" xmlns:r="http://schemas.openxmlformats.org/officeDocument/2006/relationships" xmlns:m="http://schemas.openxmlformats.org/officeDocument/2006/math" xmlns:v="urn:schemas-microsoft-com:vml" xmlns:wp14="http://schemas.microsoft.com/office/word/2010/wordprocessingDrawing" xmlns:wp="http://schemas.openxmlformats.org/drawingml/2006/wordprocessingDrawing" xmlns:w10="urn:schemas-microsoft-com:office:word" xmlns:w="http://schemas.openxmlformats.org/wordprocessingml/2006/main" xmlns:w14="http://schemas.microsoft.com/office/word/2010/wordml" xmlns:wpg="http://schemas.microsoft.com/office/word/2010/wordprocessingGroup" xmlns:wpi="http://schemas.microsoft.com/office/word/2010/wordprocessingInk" xmlns:wne="http://schemas.microsoft.com/office/word/2006/wordml" xmlns:wps="http://schemas.microsoft.com/office/word/2010/wordprocessingShape" mc:Ignorable="w14 wp14">
   <w:abstractNum w:abstractNumId="0">
     <w:nsid w:val="05E3797B"/>
     <w:multiLevelType w:val="hybridMultilevel"/>
@@ -3634,7 +3673,7 @@
     </w:rPrDefault>
     <w:pPrDefault/>
   </w:docDefaults>
-  <w:latentStyles w:defLockedState="0" w:defUIPriority="99" w:defSemiHidden="1" w:defUnhideWhenUsed="1" w:defQFormat="0" w:count="267">
+  <w:latentStyles w:defLockedState="0" w:defUIPriority="99" w:defSemiHidden="1" w:defUnhideWhenUsed="1" w:defQFormat="0" w:count="276">
     <w:lsdException w:name="Normal" w:semiHidden="0" w:uiPriority="0" w:unhideWhenUsed="0" w:qFormat="1"/>
     <w:lsdException w:name="heading 1" w:semiHidden="0" w:uiPriority="9" w:unhideWhenUsed="0" w:qFormat="1"/>
     <w:lsdException w:name="heading 2" w:uiPriority="9" w:qFormat="1"/>
@@ -3883,7 +3922,7 @@
 </file>
 
 <file path=word/stylesWithEffects.xml><?xml version="1.0" encoding="utf-8"?>
-<w:styles xmlns:wpc="http://schemas.microsoft.com/office/word/2010/wordprocessingCanvas" xmlns:mc="http://schemas.openxmlformats.org/markup-compatibility/2006" xmlns:o="urn:schemas-microsoft-com:office:office" xmlns:r="http://schemas.openxmlformats.org/officeDocument/2006/relationships" xmlns:m="http://schemas.openxmlformats.org/officeDocument/2006/math" xmlns:v="urn:schemas-microsoft-com:vml" xmlns:wp14="http://schemas.microsoft.com/office/word/2010/wordprocessingDrawing" xmlns:wp="http://schemas.openxmlformats.org/drawingml/2006/wordprocessingDrawing" xmlns:w10="urn:schemas-microsoft-com:office:word" xmlns:w="http://schemas.openxmlformats.org/wordprocessingml/2006/main" xmlns:w14="http://schemas.microsoft.com/office/word/2010/wordml" xmlns:wpg="http://schemas.microsoft.com/office/word/2010/wordprocessingGroup" xmlns:wpi="http://schemas.microsoft.com/office/word/2010/wordprocessingInk" xmlns:wne="http://schemas.microsoft.com/office/word/2006/wordml" xmlns:wps="http://schemas.microsoft.com/office/word/2010/wordprocessingShape" mc:Ignorable="w14 wp14">
+<w:styles xmlns:wpc="http://schemas.microsoft.com/office/word/2010/wordprocessingCanvas" xmlns:mo="http://schemas.microsoft.com/office/mac/office/2008/main" xmlns:mc="http://schemas.openxmlformats.org/markup-compatibility/2006" xmlns:mv="urn:schemas-microsoft-com:mac:vml" xmlns:o="urn:schemas-microsoft-com:office:office" xmlns:r="http://schemas.openxmlformats.org/officeDocument/2006/relationships" xmlns:m="http://schemas.openxmlformats.org/officeDocument/2006/math" xmlns:v="urn:schemas-microsoft-com:vml" xmlns:wp14="http://schemas.microsoft.com/office/word/2010/wordprocessingDrawing" xmlns:wp="http://schemas.openxmlformats.org/drawingml/2006/wordprocessingDrawing" xmlns:w10="urn:schemas-microsoft-com:office:word" xmlns:w="http://schemas.openxmlformats.org/wordprocessingml/2006/main" xmlns:w14="http://schemas.microsoft.com/office/word/2010/wordml" xmlns:wpg="http://schemas.microsoft.com/office/word/2010/wordprocessingGroup" xmlns:wpi="http://schemas.microsoft.com/office/word/2010/wordprocessingInk" xmlns:wne="http://schemas.microsoft.com/office/word/2006/wordml" xmlns:wps="http://schemas.microsoft.com/office/word/2010/wordprocessingShape" mc:Ignorable="w14 wp14">
   <w:docDefaults>
     <w:rPrDefault>
       <w:rPr>
@@ -3893,7 +3932,7 @@
     </w:rPrDefault>
     <w:pPrDefault/>
   </w:docDefaults>
-  <w:latentStyles w:defLockedState="0" w:defUIPriority="99" w:defSemiHidden="1" w:defUnhideWhenUsed="1" w:defQFormat="0" w:count="267">
+  <w:latentStyles w:defLockedState="0" w:defUIPriority="99" w:defSemiHidden="1" w:defUnhideWhenUsed="1" w:defQFormat="0" w:count="276">
     <w:lsdException w:name="Normal" w:semiHidden="0" w:uiPriority="0" w:unhideWhenUsed="0" w:qFormat="1"/>
     <w:lsdException w:name="heading 1" w:semiHidden="0" w:uiPriority="9" w:unhideWhenUsed="0" w:qFormat="1"/>
     <w:lsdException w:name="heading 2" w:uiPriority="9" w:qFormat="1"/>
@@ -4431,7 +4470,7 @@
 </file>
 
 <file path=customXml/itemProps1.xml><?xml version="1.0" encoding="utf-8"?>
-<ds:datastoreItem xmlns:ds="http://schemas.openxmlformats.org/officeDocument/2006/customXml" ds:itemID="{AE1CE5DB-7C6A-4E1D-847D-88DFFEC316F9}">
+<ds:datastoreItem xmlns:ds="http://schemas.openxmlformats.org/officeDocument/2006/customXml" ds:itemID="{BF60BF48-7FA7-4D4B-9E29-BB53EC824852}">
   <ds:schemaRefs>
     <ds:schemaRef ds:uri="http://schemas.openxmlformats.org/officeDocument/2006/bibliography"/>
   </ds:schemaRefs>

</xml_diff>

<commit_message>
edit ba pembukaan penawaran & evaluasi
</commit_message>
<xml_diff>
--- a/templates/11a Berita Acara Evaluasi Penawaran.docx
+++ b/templates/11a Berita Acara Evaluasi Penawaran.docx
@@ -1,6 +1,6 @@
 
 <file path=word/document.xml><?xml version="1.0" encoding="utf-8"?>
-<w:document xmlns:wpc="http://schemas.microsoft.com/office/word/2010/wordprocessingCanvas" xmlns:mo="http://schemas.microsoft.com/office/mac/office/2008/main" xmlns:mc="http://schemas.openxmlformats.org/markup-compatibility/2006" xmlns:mv="urn:schemas-microsoft-com:mac:vml" xmlns:o="urn:schemas-microsoft-com:office:office" xmlns:r="http://schemas.openxmlformats.org/officeDocument/2006/relationships" xmlns:m="http://schemas.openxmlformats.org/officeDocument/2006/math" xmlns:v="urn:schemas-microsoft-com:vml" xmlns:wp14="http://schemas.microsoft.com/office/word/2010/wordprocessingDrawing" xmlns:wp="http://schemas.openxmlformats.org/drawingml/2006/wordprocessingDrawing" xmlns:w10="urn:schemas-microsoft-com:office:word" xmlns:w="http://schemas.openxmlformats.org/wordprocessingml/2006/main" xmlns:w14="http://schemas.microsoft.com/office/word/2010/wordml" xmlns:wpg="http://schemas.microsoft.com/office/word/2010/wordprocessingGroup" xmlns:wpi="http://schemas.microsoft.com/office/word/2010/wordprocessingInk" xmlns:wne="http://schemas.microsoft.com/office/word/2006/wordml" xmlns:wps="http://schemas.microsoft.com/office/word/2010/wordprocessingShape" mc:Ignorable="w14 wp14">
+<w:document xmlns:ve="http://schemas.openxmlformats.org/markup-compatibility/2006" xmlns:o="urn:schemas-microsoft-com:office:office" xmlns:r="http://schemas.openxmlformats.org/officeDocument/2006/relationships" xmlns:m="http://schemas.openxmlformats.org/officeDocument/2006/math" xmlns:v="urn:schemas-microsoft-com:vml" xmlns:wp="http://schemas.openxmlformats.org/drawingml/2006/wordprocessingDrawing" xmlns:w10="urn:schemas-microsoft-com:office:word" xmlns:w="http://schemas.openxmlformats.org/wordprocessingml/2006/main" xmlns:wne="http://schemas.microsoft.com/office/word/2006/wordml">
   <w:body>
     <w:p>
       <w:pPr>
@@ -46,74 +46,9 @@
           <w:b/>
           <w:noProof/>
         </w:rPr>
-        <mc:AlternateContent>
-          <mc:Choice Requires="wps">
-            <w:drawing>
-              <wp:anchor distT="0" distB="0" distL="114300" distR="114300" simplePos="0" relativeHeight="251657728" behindDoc="0" locked="0" layoutInCell="1" allowOverlap="1" wp14:anchorId="2D316E7E" wp14:editId="5C689BE2">
-                <wp:simplePos x="0" y="0"/>
-                <wp:positionH relativeFrom="column">
-                  <wp:posOffset>1142365</wp:posOffset>
-                </wp:positionH>
-                <wp:positionV relativeFrom="paragraph">
-                  <wp:posOffset>228600</wp:posOffset>
-                </wp:positionV>
-                <wp:extent cx="3657600" cy="0"/>
-                <wp:effectExtent l="8890" t="9525" r="10160" b="9525"/>
-                <wp:wrapNone/>
-                <wp:docPr id="2" name="Line 2"/>
-                <wp:cNvGraphicFramePr>
-                  <a:graphicFrameLocks xmlns:a="http://schemas.openxmlformats.org/drawingml/2006/main"/>
-                </wp:cNvGraphicFramePr>
-                <a:graphic xmlns:a="http://schemas.openxmlformats.org/drawingml/2006/main">
-                  <a:graphicData uri="http://schemas.microsoft.com/office/word/2010/wordprocessingShape">
-                    <wps:wsp>
-                      <wps:cNvCnPr>
-                        <a:cxnSpLocks noChangeShapeType="1"/>
-                      </wps:cNvCnPr>
-                      <wps:spPr bwMode="auto">
-                        <a:xfrm>
-                          <a:off x="0" y="0"/>
-                          <a:ext cx="3657600" cy="0"/>
-                        </a:xfrm>
-                        <a:prstGeom prst="line">
-                          <a:avLst/>
-                        </a:prstGeom>
-                        <a:noFill/>
-                        <a:ln w="9525">
-                          <a:solidFill>
-                            <a:srgbClr val="000000"/>
-                          </a:solidFill>
-                          <a:round/>
-                          <a:headEnd/>
-                          <a:tailEnd/>
-                        </a:ln>
-                        <a:extLst>
-                          <a:ext uri="{909E8E84-426E-40dd-AFC4-6F175D3DCCD1}">
-                            <a14:hiddenFill xmlns:a14="http://schemas.microsoft.com/office/drawing/2010/main">
-                              <a:noFill/>
-                            </a14:hiddenFill>
-                          </a:ext>
-                        </a:extLst>
-                      </wps:spPr>
-                      <wps:bodyPr/>
-                    </wps:wsp>
-                  </a:graphicData>
-                </a:graphic>
-                <wp14:sizeRelH relativeFrom="page">
-                  <wp14:pctWidth>0</wp14:pctWidth>
-                </wp14:sizeRelH>
-                <wp14:sizeRelV relativeFrom="page">
-                  <wp14:pctHeight>0</wp14:pctHeight>
-                </wp14:sizeRelV>
-              </wp:anchor>
-            </w:drawing>
-          </mc:Choice>
-          <mc:Fallback>
-            <w:pict>
-              <v:line id="Line 2" o:spid="_x0000_s1026" style="position:absolute;z-index:251657728;visibility:visible;mso-wrap-style:square;mso-width-percent:0;mso-height-percent:0;mso-wrap-distance-left:9pt;mso-wrap-distance-top:0;mso-wrap-distance-right:9pt;mso-wrap-distance-bottom:0;mso-position-horizontal:absolute;mso-position-horizontal-relative:text;mso-position-vertical:absolute;mso-position-vertical-relative:text;mso-width-percent:0;mso-height-percent:0;mso-width-relative:page;mso-height-relative:page" from="89.95pt,18pt" to="377.95pt,18pt" o:gfxdata="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"/>
-            </w:pict>
-          </mc:Fallback>
-        </mc:AlternateContent>
+        <w:pict>
+          <v:line id="Line 2" o:spid="_x0000_s1026" style="position:absolute;left:0;text-align:left;z-index:251657728;visibility:visible" from="89.95pt,18pt" to="377.95pt,18pt" o:gfxdata="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"/>
+        </w:pict>
       </w:r>
       <w:r>
         <w:rPr>
@@ -121,26 +56,16 @@
           <w:b/>
           <w:lang w:val="sv-SE"/>
         </w:rPr>
-        <w:t xml:space="preserve"> </w:t>
-      </w:r>
-      <w:proofErr w:type="gramStart"/>
+        <w:t xml:space="preserve"> EVALUASI  </w:t>
+      </w:r>
       <w:r>
         <w:rPr>
           <w:rFonts w:ascii="Arial" w:hAnsi="Arial" w:cs="Arial"/>
           <w:b/>
           <w:lang w:val="sv-SE"/>
         </w:rPr>
-        <w:t xml:space="preserve">EVALUASI  </w:t>
-      </w:r>
-      <w:r>
-        <w:rPr>
-          <w:rFonts w:ascii="Arial" w:hAnsi="Arial" w:cs="Arial"/>
-          <w:b/>
-          <w:lang w:val="sv-SE"/>
-        </w:rPr>
         <w:t>DOKUMEN</w:t>
       </w:r>
-      <w:proofErr w:type="gramEnd"/>
     </w:p>
     <w:p>
       <w:pPr>
@@ -177,7 +102,6 @@
         </w:rPr>
         <w:t>#</w:t>
       </w:r>
-      <w:proofErr w:type="spellStart"/>
       <w:r>
         <w:rPr>
           <w:rFonts w:ascii="Arial" w:hAnsi="Arial" w:cs="Arial"/>
@@ -186,7 +110,6 @@
         </w:rPr>
         <w:t>nomorba</w:t>
       </w:r>
-      <w:proofErr w:type="spellEnd"/>
       <w:r>
         <w:rPr>
           <w:rFonts w:ascii="Arial" w:hAnsi="Arial" w:cs="Arial"/>
@@ -255,8 +178,6 @@
         </w:rPr>
         <w:t>#</w:t>
       </w:r>
-      <w:proofErr w:type="spellStart"/>
-      <w:proofErr w:type="gramStart"/>
       <w:r>
         <w:rPr>
           <w:rFonts w:ascii="Arial" w:hAnsi="Arial" w:cs="Arial"/>
@@ -265,8 +186,6 @@
         </w:rPr>
         <w:t>namapengadaan</w:t>
       </w:r>
-      <w:proofErr w:type="spellEnd"/>
-      <w:proofErr w:type="gramEnd"/>
       <w:r>
         <w:rPr>
           <w:rFonts w:ascii="Arial" w:hAnsi="Arial" w:cs="Arial"/>
@@ -313,18 +232,8 @@
           <w:rFonts w:ascii="Arial" w:hAnsi="Arial" w:cs="Arial"/>
           <w:highlight w:val="cyan"/>
         </w:rPr>
-        <w:t>#</w:t>
-      </w:r>
-      <w:proofErr w:type="spellStart"/>
-      <w:proofErr w:type="gramStart"/>
-      <w:r>
-        <w:rPr>
-          <w:rFonts w:ascii="Arial" w:hAnsi="Arial" w:cs="Arial"/>
-          <w:highlight w:val="cyan"/>
-        </w:rPr>
-        <w:t>hari</w:t>
-      </w:r>
-      <w:proofErr w:type="spellEnd"/>
+        <w:t>#hari</w:t>
+      </w:r>
       <w:r>
         <w:rPr>
           <w:rFonts w:ascii="Arial" w:hAnsi="Arial" w:cs="Arial"/>
@@ -345,287 +254,52 @@
           <w:rFonts w:ascii="Arial" w:hAnsi="Arial" w:cs="Arial"/>
           <w:lang w:val="sv-SE"/>
         </w:rPr>
+        <w:t xml:space="preserve">tanggal </w:t>
+      </w:r>
+      <w:r>
+        <w:rPr>
+          <w:rFonts w:ascii="Arial" w:hAnsi="Arial" w:cs="Arial"/>
+          <w:highlight w:val="yellow"/>
+        </w:rPr>
+        <w:t>#</w:t>
+      </w:r>
+      <w:r>
+        <w:rPr>
+          <w:rFonts w:ascii="Arial" w:hAnsi="Arial" w:cs="Arial"/>
+          <w:highlight w:val="yellow"/>
+        </w:rPr>
         <w:t>tanggal</w:t>
       </w:r>
-      <w:proofErr w:type="gramEnd"/>
+      <w:r>
+        <w:rPr>
+          <w:rFonts w:ascii="Arial" w:hAnsi="Arial" w:cs="Arial"/>
+          <w:highlight w:val="yellow"/>
+        </w:rPr>
+        <w:t>#</w:t>
+      </w:r>
       <w:r>
         <w:rPr>
           <w:rFonts w:ascii="Arial" w:hAnsi="Arial" w:cs="Arial"/>
           <w:lang w:val="sv-SE"/>
         </w:rPr>
+        <w:t>,</w:t>
+      </w:r>
+      <w:r>
+        <w:rPr>
+          <w:rFonts w:ascii="Arial" w:hAnsi="Arial" w:cs="Arial"/>
+          <w:lang w:val="sv-SE"/>
+        </w:rPr>
         <w:t xml:space="preserve"> </w:t>
       </w:r>
       <w:r>
         <w:rPr>
           <w:rFonts w:ascii="Arial" w:hAnsi="Arial" w:cs="Arial"/>
-          <w:highlight w:val="yellow"/>
-        </w:rPr>
-        <w:t>#</w:t>
-      </w:r>
-      <w:proofErr w:type="spellStart"/>
-      <w:r>
-        <w:rPr>
-          <w:rFonts w:ascii="Arial" w:hAnsi="Arial" w:cs="Arial"/>
-          <w:highlight w:val="yellow"/>
-        </w:rPr>
-        <w:t>tanggal</w:t>
-      </w:r>
-      <w:proofErr w:type="spellEnd"/>
-      <w:r>
-        <w:rPr>
-          <w:rFonts w:ascii="Arial" w:hAnsi="Arial" w:cs="Arial"/>
-          <w:highlight w:val="yellow"/>
-        </w:rPr>
-        <w:t>#</w:t>
-      </w:r>
-      <w:r>
-        <w:rPr>
-          <w:rFonts w:ascii="Arial" w:hAnsi="Arial" w:cs="Arial"/>
+          <w:highlight w:val="cyan"/>
           <w:lang w:val="sv-SE"/>
         </w:rPr>
-        <w:t>,</w:t>
-      </w:r>
-      <w:r>
-        <w:rPr>
-          <w:rFonts w:ascii="Arial" w:hAnsi="Arial" w:cs="Arial"/>
-          <w:lang w:val="sv-SE"/>
-        </w:rPr>
-        <w:t xml:space="preserve"> kami atas nama Panitia Pengadaan Barang/Jasa PT PLN (Persero) Kantor Pusat yang ditunjuk berdasarkan Surat Keputusan Direktur Sumber Daya Manusia dan Umum PT PLN (Persero) No. : </w:t>
-      </w:r>
-      <w:r>
-        <w:rPr>
-          <w:rFonts w:ascii="Arial" w:hAnsi="Arial" w:cs="Arial"/>
-          <w:lang w:val="id-ID"/>
-        </w:rPr>
-        <w:t>.................</w:t>
-      </w:r>
-      <w:r>
-        <w:rPr>
-          <w:rFonts w:ascii="Arial" w:hAnsi="Arial" w:cs="Arial"/>
-          <w:lang w:val="sv-SE"/>
-        </w:rPr>
-        <w:t xml:space="preserve"> </w:t>
-      </w:r>
-      <w:r>
-        <w:rPr>
-          <w:rFonts w:ascii="Arial" w:hAnsi="Arial" w:cs="Arial"/>
-          <w:lang w:val="sv-SE"/>
-        </w:rPr>
-        <w:t>sebagai berikut :</w:t>
-      </w:r>
-    </w:p>
-    <w:p>
-      <w:pPr>
-        <w:tabs>
-          <w:tab w:val="left" w:pos="3119"/>
-          <w:tab w:val="left" w:pos="3261"/>
-        </w:tabs>
-        <w:spacing w:after="0"/>
-        <w:jc w:val="both"/>
-        <w:rPr>
-          <w:rFonts w:ascii="Arial" w:hAnsi="Arial" w:cs="Arial"/>
-          <w:lang w:val="id-ID"/>
-        </w:rPr>
-      </w:pPr>
-      <w:bookmarkStart w:id="0" w:name="OLE_LINK1"/>
-      <w:r>
-        <w:rPr>
-          <w:rFonts w:ascii="Arial" w:hAnsi="Arial" w:cs="Arial"/>
-          <w:lang w:val="pt-BR"/>
-        </w:rPr>
-        <w:t xml:space="preserve">1. </w:t>
-      </w:r>
-      <w:r>
-        <w:rPr>
-          <w:rFonts w:ascii="Arial" w:hAnsi="Arial" w:cs="Arial"/>
-          <w:highlight w:val="cyan"/>
-        </w:rPr>
-        <w:t>#</w:t>
-      </w:r>
-      <w:proofErr w:type="spellStart"/>
-      <w:proofErr w:type="gramStart"/>
-      <w:r>
-        <w:rPr>
-          <w:rFonts w:ascii="Arial" w:hAnsi="Arial" w:cs="Arial"/>
-          <w:highlight w:val="cyan"/>
-        </w:rPr>
-        <w:t>ketua</w:t>
-      </w:r>
-      <w:proofErr w:type="spellEnd"/>
-      <w:proofErr w:type="gramEnd"/>
-      <w:r>
-        <w:rPr>
-          <w:rFonts w:ascii="Arial" w:hAnsi="Arial" w:cs="Arial"/>
-          <w:highlight w:val="cyan"/>
-        </w:rPr>
-        <w:t>#</w:t>
-      </w:r>
-      <w:r>
-        <w:rPr>
-          <w:rFonts w:ascii="Arial" w:hAnsi="Arial" w:cs="Arial"/>
-          <w:lang w:val="pt-BR"/>
-        </w:rPr>
-        <w:tab/>
-        <w:t xml:space="preserve">: sebagai Ketua  </w:t>
-      </w:r>
-    </w:p>
-    <w:p>
-      <w:pPr>
-        <w:tabs>
-          <w:tab w:val="left" w:pos="3119"/>
-          <w:tab w:val="left" w:pos="3261"/>
-        </w:tabs>
-        <w:spacing w:after="0"/>
-        <w:jc w:val="both"/>
-        <w:rPr>
-          <w:rFonts w:ascii="Arial" w:hAnsi="Arial" w:cs="Arial"/>
-          <w:lang w:val="pt-BR"/>
-        </w:rPr>
-      </w:pPr>
-      <w:r>
-        <w:rPr>
-          <w:rFonts w:ascii="Arial" w:hAnsi="Arial" w:cs="Arial"/>
-          <w:lang w:val="pt-BR"/>
-        </w:rPr>
-        <w:t xml:space="preserve">2. </w:t>
-      </w:r>
-      <w:r>
-        <w:rPr>
-          <w:rFonts w:ascii="Arial" w:hAnsi="Arial" w:cs="Arial"/>
-          <w:highlight w:val="cyan"/>
-        </w:rPr>
-        <w:t>#</w:t>
-      </w:r>
-      <w:proofErr w:type="spellStart"/>
-      <w:proofErr w:type="gramStart"/>
-      <w:r>
-        <w:rPr>
-          <w:rFonts w:ascii="Arial" w:hAnsi="Arial" w:cs="Arial"/>
-          <w:highlight w:val="cyan"/>
-        </w:rPr>
-        <w:t>sekretaris</w:t>
-      </w:r>
-      <w:proofErr w:type="spellEnd"/>
-      <w:proofErr w:type="gramEnd"/>
-      <w:r>
-        <w:rPr>
-          <w:rFonts w:ascii="Arial" w:hAnsi="Arial" w:cs="Arial"/>
-          <w:highlight w:val="cyan"/>
-        </w:rPr>
-        <w:t>#</w:t>
-      </w:r>
-      <w:r>
-        <w:rPr>
-          <w:rFonts w:ascii="Arial" w:hAnsi="Arial" w:cs="Arial"/>
-          <w:lang w:val="pt-BR"/>
-        </w:rPr>
-        <w:tab/>
-        <w:t xml:space="preserve">: sebagai Sekretaris  </w:t>
-      </w:r>
-    </w:p>
-    <w:p>
-      <w:pPr>
-        <w:tabs>
-          <w:tab w:val="left" w:pos="3119"/>
-          <w:tab w:val="left" w:pos="3261"/>
-        </w:tabs>
-        <w:spacing w:after="0"/>
-        <w:jc w:val="both"/>
-        <w:rPr>
-          <w:rFonts w:ascii="Arial" w:hAnsi="Arial" w:cs="Arial"/>
-          <w:lang w:val="fi-FI"/>
-        </w:rPr>
-      </w:pPr>
-      <w:r>
-        <w:rPr>
-          <w:rFonts w:ascii="Arial" w:hAnsi="Arial" w:cs="Arial"/>
-          <w:lang w:val="fi-FI"/>
-        </w:rPr>
-        <w:t xml:space="preserve">3. </w:t>
-      </w:r>
-      <w:r>
-        <w:rPr>
-          <w:rFonts w:ascii="Arial" w:hAnsi="Arial" w:cs="Arial"/>
-          <w:highlight w:val="cyan"/>
-        </w:rPr>
-        <w:t>#</w:t>
-      </w:r>
-      <w:proofErr w:type="gramStart"/>
-      <w:r>
-        <w:rPr>
-          <w:rFonts w:ascii="Arial" w:hAnsi="Arial" w:cs="Arial"/>
-          <w:highlight w:val="cyan"/>
-        </w:rPr>
-        <w:t>anggota</w:t>
-      </w:r>
-      <w:r>
-        <w:rPr>
-          <w:rFonts w:ascii="Arial" w:hAnsi="Arial" w:cs="Arial"/>
-          <w:highlight w:val="cyan"/>
-        </w:rPr>
-        <w:t>1</w:t>
-      </w:r>
-      <w:proofErr w:type="gramEnd"/>
-      <w:r>
-        <w:rPr>
-          <w:rFonts w:ascii="Arial" w:hAnsi="Arial" w:cs="Arial"/>
-          <w:highlight w:val="cyan"/>
-        </w:rPr>
-        <w:t>#</w:t>
-      </w:r>
-      <w:r>
-        <w:rPr>
-          <w:rFonts w:ascii="Arial" w:hAnsi="Arial" w:cs="Arial"/>
-          <w:lang w:val="fi-FI"/>
-        </w:rPr>
-        <w:tab/>
-        <w:t>: sebagai Anggota</w:t>
-      </w:r>
-    </w:p>
-    <w:p>
-      <w:pPr>
-        <w:tabs>
-          <w:tab w:val="left" w:pos="3119"/>
-          <w:tab w:val="left" w:pos="3261"/>
-        </w:tabs>
-        <w:spacing w:after="0"/>
-        <w:jc w:val="both"/>
-        <w:rPr>
-          <w:rFonts w:ascii="Arial" w:hAnsi="Arial" w:cs="Arial"/>
-          <w:lang w:val="id-ID"/>
-        </w:rPr>
-      </w:pPr>
-      <w:r>
-        <w:rPr>
-          <w:rFonts w:ascii="Arial" w:hAnsi="Arial" w:cs="Arial"/>
-          <w:lang w:val="fi-FI"/>
-        </w:rPr>
-        <w:t xml:space="preserve">4. </w:t>
-      </w:r>
-      <w:r>
-        <w:rPr>
-          <w:rFonts w:ascii="Arial" w:hAnsi="Arial" w:cs="Arial"/>
-          <w:highlight w:val="cyan"/>
-          <w:lang w:val="fi-FI"/>
-        </w:rPr>
-        <w:t>#anggota2#</w:t>
-      </w:r>
-    </w:p>
-    <w:p>
-      <w:pPr>
-        <w:tabs>
-          <w:tab w:val="left" w:pos="3119"/>
-          <w:tab w:val="left" w:pos="3261"/>
-        </w:tabs>
-        <w:spacing w:after="0"/>
-        <w:jc w:val="both"/>
-        <w:rPr>
-          <w:rFonts w:ascii="Arial" w:hAnsi="Arial" w:cs="Arial"/>
-          <w:lang w:val="id-ID"/>
-        </w:rPr>
-      </w:pPr>
-    </w:p>
-    <w:bookmarkEnd w:id="0"/>
+        <w:t>#panitiaataupejabat#</w:t>
+      </w:r>
+    </w:p>
     <w:p>
       <w:pPr>
         <w:tabs>
@@ -633,6 +307,72 @@
           <w:tab w:val="left" w:pos="3600"/>
           <w:tab w:val="left" w:pos="3960"/>
         </w:tabs>
+        <w:spacing w:after="0"/>
+        <w:jc w:val="both"/>
+        <w:rPr>
+          <w:rFonts w:ascii="Arial" w:hAnsi="Arial" w:cs="Arial"/>
+          <w:lang w:val="sv-SE"/>
+        </w:rPr>
+      </w:pPr>
+    </w:p>
+    <w:p>
+      <w:pPr>
+        <w:tabs>
+          <w:tab w:val="left" w:pos="3119"/>
+          <w:tab w:val="left" w:pos="3261"/>
+        </w:tabs>
+        <w:spacing w:after="0"/>
+        <w:rPr>
+          <w:rFonts w:ascii="Arial" w:hAnsi="Arial" w:cs="Arial"/>
+          <w:lang w:val="id-ID"/>
+        </w:rPr>
+      </w:pPr>
+      <w:bookmarkStart w:id="0" w:name="OLE_LINK1"/>
+      <w:r>
+        <w:rPr>
+          <w:rFonts w:ascii="Arial" w:hAnsi="Arial" w:cs="Arial"/>
+          <w:highlight w:val="cyan"/>
+        </w:rPr>
+        <w:t>#</w:t>
+      </w:r>
+      <w:r>
+        <w:rPr>
+          <w:rFonts w:ascii="Arial" w:hAnsi="Arial" w:cs="Arial"/>
+          <w:highlight w:val="cyan"/>
+        </w:rPr>
+        <w:t>listpic</w:t>
+      </w:r>
+      <w:r>
+        <w:rPr>
+          <w:rFonts w:ascii="Arial" w:hAnsi="Arial" w:cs="Arial"/>
+          <w:highlight w:val="cyan"/>
+          <w:lang w:val="fi-FI"/>
+        </w:rPr>
+        <w:t>#</w:t>
+      </w:r>
+    </w:p>
+    <w:p>
+      <w:pPr>
+        <w:tabs>
+          <w:tab w:val="left" w:pos="3119"/>
+          <w:tab w:val="left" w:pos="3261"/>
+        </w:tabs>
+        <w:spacing w:after="0"/>
+        <w:jc w:val="both"/>
+        <w:rPr>
+          <w:rFonts w:ascii="Arial" w:hAnsi="Arial" w:cs="Arial"/>
+          <w:lang w:val="id-ID"/>
+        </w:rPr>
+      </w:pPr>
+    </w:p>
+    <w:bookmarkEnd w:id="0"/>
+    <w:p>
+      <w:pPr>
+        <w:tabs>
+          <w:tab w:val="left" w:pos="2700"/>
+          <w:tab w:val="left" w:pos="3600"/>
+          <w:tab w:val="left" w:pos="3960"/>
+        </w:tabs>
         <w:jc w:val="both"/>
         <w:rPr>
           <w:rFonts w:ascii="Arial" w:hAnsi="Arial" w:cs="Arial"/>
@@ -666,21 +406,49 @@
           <w:rFonts w:ascii="Arial" w:hAnsi="Arial" w:cs="Arial"/>
           <w:highlight w:val="cyan"/>
         </w:rPr>
+        <w:t>#namapengadaan</w:t>
+      </w:r>
+      <w:r>
+        <w:rPr>
+          <w:rFonts w:ascii="Arial" w:hAnsi="Arial" w:cs="Arial"/>
+          <w:highlight w:val="cyan"/>
+        </w:rPr>
         <w:t>#</w:t>
       </w:r>
-      <w:proofErr w:type="spellStart"/>
+      <w:r>
+        <w:rPr>
+          <w:rFonts w:ascii="Arial" w:hAnsi="Arial" w:cs="Arial"/>
+          <w:lang w:val="fi-FI"/>
+        </w:rPr>
+        <w:t xml:space="preserve"> di PT PLN (persero) Kantor Pusat, sesuai Rencana Kerj</w:t>
+      </w:r>
+      <w:r>
+        <w:rPr>
+          <w:rFonts w:ascii="Arial" w:hAnsi="Arial" w:cs="Arial"/>
+          <w:lang w:val="fi-FI"/>
+        </w:rPr>
+        <w:t xml:space="preserve">a </w:t>
+      </w:r>
+      <w:r>
+        <w:rPr>
+          <w:rFonts w:ascii="Arial" w:hAnsi="Arial" w:cs="Arial"/>
+          <w:lang w:val="fi-FI"/>
+        </w:rPr>
+        <w:t xml:space="preserve">dan Syarat-Syarat (RKS) No. : </w:t>
+      </w:r>
       <w:r>
         <w:rPr>
           <w:rFonts w:ascii="Arial" w:hAnsi="Arial" w:cs="Arial"/>
           <w:highlight w:val="cyan"/>
-        </w:rPr>
-        <w:t>namapengadaan</w:t>
-      </w:r>
-      <w:proofErr w:type="spellEnd"/>
+          <w:lang w:val="fi-FI"/>
+        </w:rPr>
+        <w:t>#norks</w:t>
+      </w:r>
       <w:r>
         <w:rPr>
           <w:rFonts w:ascii="Arial" w:hAnsi="Arial" w:cs="Arial"/>
           <w:highlight w:val="cyan"/>
+          <w:lang w:val="fi-FI"/>
         </w:rPr>
         <w:t>#</w:t>
       </w:r>
@@ -689,61 +457,22 @@
           <w:rFonts w:ascii="Arial" w:hAnsi="Arial" w:cs="Arial"/>
           <w:lang w:val="fi-FI"/>
         </w:rPr>
-        <w:t xml:space="preserve"> di PT PLN (persero) Kantor Pusat, sesuai Rencana Kerj</w:t>
-      </w:r>
-      <w:r>
-        <w:rPr>
-          <w:rFonts w:ascii="Arial" w:hAnsi="Arial" w:cs="Arial"/>
-          <w:lang w:val="fi-FI"/>
-        </w:rPr>
-        <w:t xml:space="preserve">a </w:t>
-      </w:r>
-      <w:r>
-        <w:rPr>
-          <w:rFonts w:ascii="Arial" w:hAnsi="Arial" w:cs="Arial"/>
-          <w:lang w:val="fi-FI"/>
-        </w:rPr>
-        <w:t xml:space="preserve">dan Syarat-Syarat (RKS) No. : </w:t>
+        <w:t xml:space="preserve"> Tanggal </w:t>
       </w:r>
       <w:r>
         <w:rPr>
           <w:rFonts w:ascii="Arial" w:hAnsi="Arial" w:cs="Arial"/>
           <w:highlight w:val="cyan"/>
-          <w:lang w:val="fi-FI"/>
-        </w:rPr>
-        <w:t>#norks</w:t>
+        </w:rPr>
+        <w:t>#</w:t>
       </w:r>
       <w:r>
         <w:rPr>
           <w:rFonts w:ascii="Arial" w:hAnsi="Arial" w:cs="Arial"/>
           <w:highlight w:val="cyan"/>
-          <w:lang w:val="fi-FI"/>
-        </w:rPr>
-        <w:t>#</w:t>
-      </w:r>
-      <w:r>
-        <w:rPr>
-          <w:rFonts w:ascii="Arial" w:hAnsi="Arial" w:cs="Arial"/>
-          <w:lang w:val="fi-FI"/>
-        </w:rPr>
-        <w:t xml:space="preserve"> Tanggal </w:t>
-      </w:r>
-      <w:r>
-        <w:rPr>
-          <w:rFonts w:ascii="Arial" w:hAnsi="Arial" w:cs="Arial"/>
-          <w:highlight w:val="cyan"/>
-        </w:rPr>
-        <w:t>#</w:t>
-      </w:r>
-      <w:proofErr w:type="spellStart"/>
-      <w:r>
-        <w:rPr>
-          <w:rFonts w:ascii="Arial" w:hAnsi="Arial" w:cs="Arial"/>
-          <w:highlight w:val="cyan"/>
         </w:rPr>
         <w:t>tanggalrks</w:t>
       </w:r>
-      <w:proofErr w:type="spellEnd"/>
       <w:r>
         <w:rPr>
           <w:rFonts w:ascii="Arial" w:hAnsi="Arial" w:cs="Arial"/>
@@ -784,23 +513,7 @@
           <w:rFonts w:ascii="Arial" w:hAnsi="Arial" w:cs="Arial"/>
           <w:highlight w:val="cyan"/>
         </w:rPr>
-        <w:t>#</w:t>
-      </w:r>
-      <w:proofErr w:type="spellStart"/>
-      <w:r>
-        <w:rPr>
-          <w:rFonts w:ascii="Arial" w:hAnsi="Arial" w:cs="Arial"/>
-          <w:highlight w:val="cyan"/>
-        </w:rPr>
-        <w:t>jumlahperusahaan</w:t>
-      </w:r>
-      <w:proofErr w:type="spellEnd"/>
-      <w:r>
-        <w:rPr>
-          <w:rFonts w:ascii="Arial" w:hAnsi="Arial" w:cs="Arial"/>
-          <w:highlight w:val="cyan"/>
-        </w:rPr>
-        <w:t>#</w:t>
+        <w:t>#jumlahperusahaan#</w:t>
       </w:r>
       <w:r>
         <w:rPr>
@@ -813,17 +526,8 @@
           <w:rFonts w:ascii="Arial" w:hAnsi="Arial" w:cs="Arial"/>
           <w:lang w:val="sv-SE"/>
         </w:rPr>
-        <w:t xml:space="preserve"> </w:t>
-      </w:r>
-      <w:proofErr w:type="gramStart"/>
-      <w:r>
-        <w:rPr>
-          <w:rFonts w:ascii="Arial" w:hAnsi="Arial" w:cs="Arial"/>
-          <w:lang w:val="sv-SE"/>
-        </w:rPr>
-        <w:t>yaitu :</w:t>
-      </w:r>
-      <w:proofErr w:type="gramEnd"/>
+        <w:t xml:space="preserve"> yaitu :</w:t>
+      </w:r>
     </w:p>
     <w:p>
       <w:pPr>
@@ -848,29 +552,7 @@
           <w:highlight w:val="cyan"/>
           <w:lang w:val="it-IT"/>
         </w:rPr>
-        <w:t>#</w:t>
-      </w:r>
-      <w:proofErr w:type="spellStart"/>
-      <w:r>
-        <w:rPr>
-          <w:rFonts w:ascii="Arial" w:hAnsi="Arial" w:cs="Arial"/>
-          <w:sz w:val="24"/>
-          <w:szCs w:val="24"/>
-          <w:highlight w:val="cyan"/>
-          <w:lang w:val="it-IT"/>
-        </w:rPr>
-        <w:t>listperusahaan</w:t>
-      </w:r>
-      <w:proofErr w:type="spellEnd"/>
-      <w:r>
-        <w:rPr>
-          <w:rFonts w:ascii="Arial" w:hAnsi="Arial" w:cs="Arial"/>
-          <w:sz w:val="24"/>
-          <w:szCs w:val="24"/>
-          <w:highlight w:val="cyan"/>
-          <w:lang w:val="it-IT"/>
-        </w:rPr>
-        <w:t>#</w:t>
+        <w:t>#listperusahaan#</w:t>
       </w:r>
     </w:p>
     <w:p>
@@ -918,46 +600,21 @@
           <w:rFonts w:ascii="Arial" w:hAnsi="Arial" w:cs="Arial"/>
           <w:lang w:val="it-IT"/>
         </w:rPr>
-        <w:t xml:space="preserve">Hasil Evaluasi Dokumen Sampul </w:t>
-      </w:r>
-      <w:proofErr w:type="gramStart"/>
+        <w:t xml:space="preserve">Hasil Evaluasi Dokumen Sampul (Syarat </w:t>
+      </w:r>
+      <w:r>
+        <w:rPr>
+          <w:rFonts w:ascii="Arial" w:hAnsi="Arial" w:cs="Arial"/>
+          <w:lang w:val="id-ID"/>
+        </w:rPr>
+        <w:t>...........</w:t>
+      </w:r>
       <w:r>
         <w:rPr>
           <w:rFonts w:ascii="Arial" w:hAnsi="Arial" w:cs="Arial"/>
           <w:lang w:val="it-IT"/>
         </w:rPr>
-        <w:t>(</w:t>
-      </w:r>
-      <w:proofErr w:type="gramEnd"/>
-      <w:r>
-        <w:rPr>
-          <w:rFonts w:ascii="Arial" w:hAnsi="Arial" w:cs="Arial"/>
-          <w:lang w:val="it-IT"/>
-        </w:rPr>
-        <w:t xml:space="preserve">Syarat </w:t>
-      </w:r>
-      <w:r>
-        <w:rPr>
-          <w:rFonts w:ascii="Arial" w:hAnsi="Arial" w:cs="Arial"/>
-          <w:lang w:val="id-ID"/>
-        </w:rPr>
-        <w:t>...........</w:t>
-      </w:r>
-      <w:proofErr w:type="gramStart"/>
-      <w:r>
-        <w:rPr>
-          <w:rFonts w:ascii="Arial" w:hAnsi="Arial" w:cs="Arial"/>
-          <w:lang w:val="it-IT"/>
-        </w:rPr>
-        <w:t>),</w:t>
-      </w:r>
-      <w:proofErr w:type="gramEnd"/>
-      <w:r>
-        <w:rPr>
-          <w:rFonts w:ascii="Arial" w:hAnsi="Arial" w:cs="Arial"/>
-          <w:lang w:val="it-IT"/>
-        </w:rPr>
-        <w:t xml:space="preserve"> </w:t>
+        <w:t xml:space="preserve">), </w:t>
       </w:r>
       <w:r>
         <w:rPr>
@@ -997,9 +654,111 @@
           <w:highlight w:val="yellow"/>
           <w:lang w:val="it-IT"/>
         </w:rPr>
-        <w:t>#</w:t>
-      </w:r>
-      <w:proofErr w:type="spellStart"/>
+        <w:t>#listperusahaanlulus#</w:t>
+      </w:r>
+    </w:p>
+    <w:p>
+      <w:pPr>
+        <w:tabs>
+          <w:tab w:val="left" w:pos="6120"/>
+        </w:tabs>
+        <w:spacing w:after="0"/>
+        <w:ind w:left="360"/>
+        <w:rPr>
+          <w:rFonts w:ascii="Arial" w:hAnsi="Arial" w:cs="Arial"/>
+          <w:sz w:val="24"/>
+          <w:szCs w:val="24"/>
+          <w:lang w:val="it-IT"/>
+        </w:rPr>
+      </w:pPr>
+    </w:p>
+    <w:p>
+      <w:pPr>
+        <w:spacing w:after="0"/>
+        <w:ind w:left="720" w:hanging="540"/>
+        <w:jc w:val="both"/>
+        <w:rPr>
+          <w:rFonts w:ascii="Arial" w:hAnsi="Arial" w:cs="Arial"/>
+          <w:lang w:val="sv-SE"/>
+        </w:rPr>
+      </w:pPr>
+      <w:r>
+        <w:rPr>
+          <w:rFonts w:ascii="Arial" w:hAnsi="Arial" w:cs="Arial"/>
+          <w:lang w:val="sv-SE"/>
+        </w:rPr>
+        <w:t>Rincian hasil evaluasi sebagaimana terlampir.</w:t>
+      </w:r>
+    </w:p>
+    <w:p>
+      <w:pPr>
+        <w:numPr>
+          <w:ilvl w:val="0"/>
+          <w:numId w:val="1"/>
+        </w:numPr>
+        <w:tabs>
+          <w:tab w:val="left" w:pos="2700"/>
+          <w:tab w:val="left" w:pos="3600"/>
+          <w:tab w:val="left" w:pos="3960"/>
+        </w:tabs>
+        <w:spacing w:after="0" w:line="240" w:lineRule="auto"/>
+        <w:jc w:val="both"/>
+        <w:rPr>
+          <w:rFonts w:ascii="Arial" w:hAnsi="Arial" w:cs="Arial"/>
+          <w:lang w:val="es-ES"/>
+        </w:rPr>
+      </w:pPr>
+      <w:r>
+        <w:rPr>
+          <w:rFonts w:ascii="Arial" w:hAnsi="Arial" w:cs="Arial"/>
+          <w:lang w:val="es-ES"/>
+        </w:rPr>
+        <w:t xml:space="preserve">Perusahaan yang dinyatakan tidak lulus Administrasi dan Teknik  </w:t>
+      </w:r>
+      <w:r>
+        <w:rPr>
+          <w:rFonts w:ascii="Arial" w:hAnsi="Arial" w:cs="Arial"/>
+          <w:lang w:val="id-ID"/>
+        </w:rPr>
+        <w:t>...........</w:t>
+      </w:r>
+      <w:r>
+        <w:rPr>
+          <w:rFonts w:ascii="Arial" w:hAnsi="Arial" w:cs="Arial"/>
+          <w:lang w:val="es-ES"/>
+        </w:rPr>
+        <w:t xml:space="preserve"> </w:t>
+      </w:r>
+      <w:r>
+        <w:rPr>
+          <w:rFonts w:ascii="Arial" w:hAnsi="Arial" w:cs="Arial"/>
+          <w:lang w:val="id-ID"/>
+        </w:rPr>
+        <w:t xml:space="preserve">(Metode Pengadaan ) </w:t>
+      </w:r>
+      <w:r>
+        <w:rPr>
+          <w:rFonts w:ascii="Arial" w:hAnsi="Arial" w:cs="Arial"/>
+          <w:lang w:val="es-ES"/>
+        </w:rPr>
+        <w:t>Perusahaan yaitu :</w:t>
+      </w:r>
+    </w:p>
+    <w:p>
+      <w:pPr>
+        <w:pStyle w:val="ListParagraph"/>
+        <w:tabs>
+          <w:tab w:val="left" w:pos="6120"/>
+        </w:tabs>
+        <w:spacing w:after="0"/>
+        <w:ind w:left="360"/>
+        <w:rPr>
+          <w:rFonts w:ascii="Arial" w:hAnsi="Arial" w:cs="Arial"/>
+          <w:sz w:val="24"/>
+          <w:szCs w:val="24"/>
+          <w:lang w:val="id-ID"/>
+        </w:rPr>
+      </w:pPr>
       <w:r>
         <w:rPr>
           <w:rFonts w:ascii="Arial" w:hAnsi="Arial" w:cs="Arial"/>
@@ -1008,311 +767,42 @@
           <w:highlight w:val="yellow"/>
           <w:lang w:val="it-IT"/>
         </w:rPr>
-        <w:t>listperusahaanlulus</w:t>
-      </w:r>
-      <w:proofErr w:type="spellEnd"/>
-      <w:r>
+        <w:t>#listperusahaantidaklulus#</w:t>
+      </w:r>
+      <w:bookmarkStart w:id="1" w:name="_GoBack"/>
+      <w:bookmarkEnd w:id="1"/>
+    </w:p>
+    <w:p>
+      <w:pPr>
+        <w:tabs>
+          <w:tab w:val="left" w:pos="6120"/>
+        </w:tabs>
+        <w:spacing w:after="0"/>
+        <w:ind w:left="360"/>
         <w:rPr>
           <w:rFonts w:ascii="Arial" w:hAnsi="Arial" w:cs="Arial"/>
           <w:sz w:val="24"/>
           <w:szCs w:val="24"/>
-          <w:highlight w:val="yellow"/>
-          <w:lang w:val="it-IT"/>
-        </w:rPr>
-        <w:t>#</w:t>
-      </w:r>
-    </w:p>
-    <w:p>
-      <w:pPr>
-        <w:tabs>
-          <w:tab w:val="left" w:pos="6120"/>
-        </w:tabs>
-        <w:spacing w:after="0"/>
-        <w:ind w:left="360"/>
+          <w:lang w:val="id-ID"/>
+        </w:rPr>
+      </w:pPr>
+      <w:r>
         <w:rPr>
           <w:rFonts w:ascii="Arial" w:hAnsi="Arial" w:cs="Arial"/>
           <w:sz w:val="24"/>
           <w:szCs w:val="24"/>
-          <w:lang w:val="it-IT"/>
-        </w:rPr>
-      </w:pPr>
-    </w:p>
-    <w:p>
-      <w:pPr>
-        <w:spacing w:after="0"/>
-        <w:ind w:left="720" w:hanging="540"/>
-        <w:jc w:val="both"/>
-        <w:rPr>
-          <w:rFonts w:ascii="Arial" w:hAnsi="Arial" w:cs="Arial"/>
-          <w:lang w:val="sv-SE"/>
-        </w:rPr>
-      </w:pPr>
-      <w:proofErr w:type="spellStart"/>
-      <w:r>
-        <w:rPr>
-          <w:rFonts w:ascii="Arial" w:hAnsi="Arial" w:cs="Arial"/>
-          <w:lang w:val="sv-SE"/>
-        </w:rPr>
-        <w:t>Rincian</w:t>
-      </w:r>
-      <w:proofErr w:type="spellEnd"/>
-      <w:r>
-        <w:rPr>
-          <w:rFonts w:ascii="Arial" w:hAnsi="Arial" w:cs="Arial"/>
-          <w:lang w:val="sv-SE"/>
-        </w:rPr>
-        <w:t xml:space="preserve"> hasil evaluasi sebagaimana terlampir.</w:t>
-      </w:r>
-    </w:p>
-    <w:p>
-      <w:pPr>
-        <w:numPr>
-          <w:ilvl w:val="0"/>
-          <w:numId w:val="1"/>
-        </w:numPr>
+          <w:lang w:val="id-ID"/>
+        </w:rPr>
+        <w:t>(terlampir)</w:t>
+      </w:r>
+    </w:p>
+    <w:p>
+      <w:pPr>
         <w:tabs>
           <w:tab w:val="left" w:pos="2700"/>
           <w:tab w:val="left" w:pos="3600"/>
           <w:tab w:val="left" w:pos="3960"/>
         </w:tabs>
-        <w:spacing w:after="0" w:line="240" w:lineRule="auto"/>
-        <w:jc w:val="both"/>
-        <w:rPr>
-          <w:rFonts w:ascii="Arial" w:hAnsi="Arial" w:cs="Arial"/>
-          <w:lang w:val="es-ES"/>
-        </w:rPr>
-      </w:pPr>
-      <w:proofErr w:type="spellStart"/>
-      <w:r>
-        <w:rPr>
-          <w:rFonts w:ascii="Arial" w:hAnsi="Arial" w:cs="Arial"/>
-          <w:lang w:val="es-ES"/>
-        </w:rPr>
-        <w:t>Perusahaan</w:t>
-      </w:r>
-      <w:proofErr w:type="spellEnd"/>
-      <w:r>
-        <w:rPr>
-          <w:rFonts w:ascii="Arial" w:hAnsi="Arial" w:cs="Arial"/>
-          <w:lang w:val="es-ES"/>
-        </w:rPr>
-        <w:t xml:space="preserve"> yang </w:t>
-      </w:r>
-      <w:proofErr w:type="spellStart"/>
-      <w:r>
-        <w:rPr>
-          <w:rFonts w:ascii="Arial" w:hAnsi="Arial" w:cs="Arial"/>
-          <w:lang w:val="es-ES"/>
-        </w:rPr>
-        <w:t>dinyatakan</w:t>
-      </w:r>
-      <w:proofErr w:type="spellEnd"/>
-      <w:r>
-        <w:rPr>
-          <w:rFonts w:ascii="Arial" w:hAnsi="Arial" w:cs="Arial"/>
-          <w:lang w:val="es-ES"/>
-        </w:rPr>
-        <w:t xml:space="preserve"> </w:t>
-      </w:r>
-      <w:proofErr w:type="spellStart"/>
-      <w:r>
-        <w:rPr>
-          <w:rFonts w:ascii="Arial" w:hAnsi="Arial" w:cs="Arial"/>
-          <w:lang w:val="es-ES"/>
-        </w:rPr>
-        <w:t>tidak</w:t>
-      </w:r>
-      <w:proofErr w:type="spellEnd"/>
-      <w:r>
-        <w:rPr>
-          <w:rFonts w:ascii="Arial" w:hAnsi="Arial" w:cs="Arial"/>
-          <w:lang w:val="es-ES"/>
-        </w:rPr>
-        <w:t xml:space="preserve"> </w:t>
-      </w:r>
-      <w:proofErr w:type="spellStart"/>
-      <w:r>
-        <w:rPr>
-          <w:rFonts w:ascii="Arial" w:hAnsi="Arial" w:cs="Arial"/>
-          <w:lang w:val="es-ES"/>
-        </w:rPr>
-        <w:t>lulus</w:t>
-      </w:r>
-      <w:proofErr w:type="spellEnd"/>
-      <w:r>
-        <w:rPr>
-          <w:rFonts w:ascii="Arial" w:hAnsi="Arial" w:cs="Arial"/>
-          <w:lang w:val="es-ES"/>
-        </w:rPr>
-        <w:t xml:space="preserve"> </w:t>
-      </w:r>
-      <w:proofErr w:type="spellStart"/>
-      <w:r>
-        <w:rPr>
-          <w:rFonts w:ascii="Arial" w:hAnsi="Arial" w:cs="Arial"/>
-          <w:lang w:val="es-ES"/>
-        </w:rPr>
-        <w:t>Administrasi</w:t>
-      </w:r>
-      <w:proofErr w:type="spellEnd"/>
-      <w:r>
-        <w:rPr>
-          <w:rFonts w:ascii="Arial" w:hAnsi="Arial" w:cs="Arial"/>
-          <w:lang w:val="es-ES"/>
-        </w:rPr>
-        <w:t xml:space="preserve"> dan </w:t>
-      </w:r>
-      <w:proofErr w:type="spellStart"/>
-      <w:r>
-        <w:rPr>
-          <w:rFonts w:ascii="Arial" w:hAnsi="Arial" w:cs="Arial"/>
-          <w:lang w:val="es-ES"/>
-        </w:rPr>
-        <w:t>Teknik</w:t>
-      </w:r>
-      <w:proofErr w:type="spellEnd"/>
-      <w:r>
-        <w:rPr>
-          <w:rFonts w:ascii="Arial" w:hAnsi="Arial" w:cs="Arial"/>
-          <w:lang w:val="es-ES"/>
-        </w:rPr>
-        <w:t xml:space="preserve">  </w:t>
-      </w:r>
-      <w:r>
-        <w:rPr>
-          <w:rFonts w:ascii="Arial" w:hAnsi="Arial" w:cs="Arial"/>
-          <w:lang w:val="id-ID"/>
-        </w:rPr>
-        <w:t>...........</w:t>
-      </w:r>
-      <w:r>
-        <w:rPr>
-          <w:rFonts w:ascii="Arial" w:hAnsi="Arial" w:cs="Arial"/>
-          <w:lang w:val="es-ES"/>
-        </w:rPr>
-        <w:t xml:space="preserve"> </w:t>
-      </w:r>
-      <w:r>
-        <w:rPr>
-          <w:rFonts w:ascii="Arial" w:hAnsi="Arial" w:cs="Arial"/>
-          <w:lang w:val="id-ID"/>
-        </w:rPr>
-        <w:t xml:space="preserve">(Metode Pengadaan ) </w:t>
-      </w:r>
-      <w:proofErr w:type="spellStart"/>
-      <w:r>
-        <w:rPr>
-          <w:rFonts w:ascii="Arial" w:hAnsi="Arial" w:cs="Arial"/>
-          <w:lang w:val="es-ES"/>
-        </w:rPr>
-        <w:t>Perusahaan</w:t>
-      </w:r>
-      <w:proofErr w:type="spellEnd"/>
-      <w:r>
-        <w:rPr>
-          <w:rFonts w:ascii="Arial" w:hAnsi="Arial" w:cs="Arial"/>
-          <w:lang w:val="es-ES"/>
-        </w:rPr>
-        <w:t xml:space="preserve"> </w:t>
-      </w:r>
-      <w:proofErr w:type="spellStart"/>
-      <w:r>
-        <w:rPr>
-          <w:rFonts w:ascii="Arial" w:hAnsi="Arial" w:cs="Arial"/>
-          <w:lang w:val="es-ES"/>
-        </w:rPr>
-        <w:t>yaitu</w:t>
-      </w:r>
-      <w:proofErr w:type="spellEnd"/>
-      <w:r>
-        <w:rPr>
-          <w:rFonts w:ascii="Arial" w:hAnsi="Arial" w:cs="Arial"/>
-          <w:lang w:val="es-ES"/>
-        </w:rPr>
-        <w:t xml:space="preserve"> :</w:t>
-      </w:r>
-    </w:p>
-    <w:p>
-      <w:pPr>
-        <w:pStyle w:val="ListParagraph"/>
-        <w:tabs>
-          <w:tab w:val="left" w:pos="6120"/>
-        </w:tabs>
-        <w:spacing w:after="0"/>
-        <w:ind w:left="360"/>
-        <w:rPr>
-          <w:rFonts w:ascii="Arial" w:hAnsi="Arial" w:cs="Arial"/>
-          <w:sz w:val="24"/>
-          <w:szCs w:val="24"/>
-          <w:lang w:val="id-ID"/>
-        </w:rPr>
-      </w:pPr>
-      <w:r>
-        <w:rPr>
-          <w:rFonts w:ascii="Arial" w:hAnsi="Arial" w:cs="Arial"/>
-          <w:sz w:val="24"/>
-          <w:szCs w:val="24"/>
-          <w:highlight w:val="yellow"/>
-          <w:lang w:val="it-IT"/>
-        </w:rPr>
-        <w:t>#</w:t>
-      </w:r>
-      <w:proofErr w:type="spellStart"/>
-      <w:r>
-        <w:rPr>
-          <w:rFonts w:ascii="Arial" w:hAnsi="Arial" w:cs="Arial"/>
-          <w:sz w:val="24"/>
-          <w:szCs w:val="24"/>
-          <w:highlight w:val="yellow"/>
-          <w:lang w:val="it-IT"/>
-        </w:rPr>
-        <w:t>listperusahaantidaklulus</w:t>
-      </w:r>
-      <w:proofErr w:type="spellEnd"/>
-      <w:r>
-        <w:rPr>
-          <w:rFonts w:ascii="Arial" w:hAnsi="Arial" w:cs="Arial"/>
-          <w:sz w:val="24"/>
-          <w:szCs w:val="24"/>
-          <w:highlight w:val="yellow"/>
-          <w:lang w:val="it-IT"/>
-        </w:rPr>
-        <w:t>#</w:t>
-      </w:r>
-      <w:bookmarkStart w:id="1" w:name="_GoBack"/>
-      <w:bookmarkEnd w:id="1"/>
-    </w:p>
-    <w:p>
-      <w:pPr>
-        <w:tabs>
-          <w:tab w:val="left" w:pos="6120"/>
-        </w:tabs>
-        <w:spacing w:after="0"/>
-        <w:ind w:left="360"/>
-        <w:rPr>
-          <w:rFonts w:ascii="Arial" w:hAnsi="Arial" w:cs="Arial"/>
-          <w:sz w:val="24"/>
-          <w:szCs w:val="24"/>
-          <w:lang w:val="id-ID"/>
-        </w:rPr>
-      </w:pPr>
-      <w:r>
-        <w:rPr>
-          <w:rFonts w:ascii="Arial" w:hAnsi="Arial" w:cs="Arial"/>
-          <w:sz w:val="24"/>
-          <w:szCs w:val="24"/>
-          <w:lang w:val="id-ID"/>
-        </w:rPr>
-        <w:t>(terlampir)</w:t>
-      </w:r>
-    </w:p>
-    <w:p>
-      <w:pPr>
-        <w:tabs>
-          <w:tab w:val="left" w:pos="2700"/>
-          <w:tab w:val="left" w:pos="3600"/>
-          <w:tab w:val="left" w:pos="3960"/>
-        </w:tabs>
         <w:spacing w:after="0"/>
         <w:ind w:left="284" w:hanging="284"/>
         <w:jc w:val="both"/>
@@ -1430,16 +920,7 @@
           <w:b/>
           <w:lang w:val="sv-SE"/>
         </w:rPr>
-        <w:t xml:space="preserve">1.  </w:t>
-      </w:r>
-      <w:proofErr w:type="gramStart"/>
-      <w:r>
-        <w:rPr>
-          <w:rFonts w:ascii="Tahoma" w:hAnsi="Tahoma" w:cs="Tahoma"/>
-          <w:b/>
-          <w:lang w:val="sv-SE"/>
-        </w:rPr>
-        <w:t xml:space="preserve">PT.  </w:t>
+        <w:t xml:space="preserve">1.  PT.  </w:t>
       </w:r>
       <w:r>
         <w:rPr>
@@ -1447,16 +928,7 @@
           <w:b/>
           <w:lang w:val="id-ID"/>
         </w:rPr>
-        <w:t>.</w:t>
-      </w:r>
-      <w:proofErr w:type="gramEnd"/>
-      <w:r>
-        <w:rPr>
-          <w:rFonts w:ascii="Tahoma" w:hAnsi="Tahoma" w:cs="Tahoma"/>
-          <w:b/>
-          <w:lang w:val="id-ID"/>
-        </w:rPr>
-        <w:t>.........</w:t>
+        <w:t>..........</w:t>
       </w:r>
       <w:r>
         <w:rPr>
@@ -1505,7 +977,6 @@
         </w:rPr>
         <w:t xml:space="preserve">,- ( </w:t>
       </w:r>
-      <w:proofErr w:type="gramStart"/>
       <w:r>
         <w:rPr>
           <w:rFonts w:ascii="Tahoma" w:hAnsi="Tahoma" w:cs="Tahoma"/>
@@ -1513,7 +984,6 @@
         </w:rPr>
         <w:t>.................</w:t>
       </w:r>
-      <w:proofErr w:type="gramEnd"/>
       <w:r>
         <w:rPr>
           <w:rFonts w:ascii="Tahoma" w:hAnsi="Tahoma" w:cs="Tahoma"/>
@@ -1538,40 +1008,11 @@
           <w:rFonts w:ascii="Tahoma" w:hAnsi="Tahoma" w:cs="Tahoma"/>
         </w:rPr>
       </w:pPr>
-      <w:proofErr w:type="spellStart"/>
-      <w:r>
-        <w:rPr>
-          <w:rFonts w:ascii="Tahoma" w:hAnsi="Tahoma" w:cs="Tahoma"/>
-        </w:rPr>
-        <w:t>Harga</w:t>
-      </w:r>
-      <w:proofErr w:type="spellEnd"/>
-      <w:r>
-        <w:rPr>
-          <w:rFonts w:ascii="Tahoma" w:hAnsi="Tahoma" w:cs="Tahoma"/>
-        </w:rPr>
-        <w:t xml:space="preserve"> </w:t>
-      </w:r>
-      <w:proofErr w:type="spellStart"/>
-      <w:r>
-        <w:rPr>
-          <w:rFonts w:ascii="Tahoma" w:hAnsi="Tahoma" w:cs="Tahoma"/>
-        </w:rPr>
-        <w:t>Penawaran</w:t>
-      </w:r>
-      <w:proofErr w:type="spellEnd"/>
-      <w:r>
-        <w:rPr>
-          <w:rFonts w:ascii="Tahoma" w:hAnsi="Tahoma" w:cs="Tahoma"/>
-        </w:rPr>
-        <w:t xml:space="preserve"> PT</w:t>
-      </w:r>
-      <w:proofErr w:type="gramStart"/>
-      <w:r>
-        <w:rPr>
-          <w:rFonts w:ascii="Tahoma" w:hAnsi="Tahoma" w:cs="Tahoma"/>
-        </w:rPr>
-        <w:t xml:space="preserve">. </w:t>
+      <w:r>
+        <w:rPr>
+          <w:rFonts w:ascii="Tahoma" w:hAnsi="Tahoma" w:cs="Tahoma"/>
+        </w:rPr>
+        <w:t xml:space="preserve">Harga Penawaran PT. </w:t>
       </w:r>
       <w:r>
         <w:rPr>
@@ -1580,42 +1021,11 @@
         </w:rPr>
         <w:t>.....</w:t>
       </w:r>
-      <w:proofErr w:type="gramEnd"/>
-      <w:r>
-        <w:rPr>
-          <w:rFonts w:ascii="Tahoma" w:hAnsi="Tahoma" w:cs="Tahoma"/>
-        </w:rPr>
-        <w:t xml:space="preserve"> </w:t>
-      </w:r>
-      <w:proofErr w:type="spellStart"/>
-      <w:proofErr w:type="gramStart"/>
-      <w:r>
-        <w:rPr>
-          <w:rFonts w:ascii="Tahoma" w:hAnsi="Tahoma" w:cs="Tahoma"/>
-        </w:rPr>
-        <w:t>sebesar</w:t>
-      </w:r>
-      <w:proofErr w:type="spellEnd"/>
-      <w:proofErr w:type="gramEnd"/>
-      <w:r>
-        <w:rPr>
-          <w:rFonts w:ascii="Tahoma" w:hAnsi="Tahoma" w:cs="Tahoma"/>
-        </w:rPr>
-        <w:t xml:space="preserve"> </w:t>
-      </w:r>
-      <w:proofErr w:type="spellStart"/>
-      <w:r>
-        <w:rPr>
-          <w:rFonts w:ascii="Tahoma" w:hAnsi="Tahoma" w:cs="Tahoma"/>
-        </w:rPr>
-        <w:t>Rp</w:t>
-      </w:r>
-      <w:proofErr w:type="spellEnd"/>
-      <w:r>
-        <w:rPr>
-          <w:rFonts w:ascii="Tahoma" w:hAnsi="Tahoma" w:cs="Tahoma"/>
-        </w:rPr>
-        <w:t xml:space="preserve">. </w:t>
+      <w:r>
+        <w:rPr>
+          <w:rFonts w:ascii="Tahoma" w:hAnsi="Tahoma" w:cs="Tahoma"/>
+        </w:rPr>
+        <w:t xml:space="preserve"> sebesar Rp. </w:t>
       </w:r>
       <w:r>
         <w:rPr>
@@ -1641,49 +1051,7 @@
         <w:rPr>
           <w:rFonts w:ascii="Tahoma" w:hAnsi="Tahoma" w:cs="Tahoma"/>
         </w:rPr>
-        <w:t xml:space="preserve">), </w:t>
-      </w:r>
-      <w:proofErr w:type="spellStart"/>
-      <w:r>
-        <w:rPr>
-          <w:rFonts w:ascii="Tahoma" w:hAnsi="Tahoma" w:cs="Tahoma"/>
-        </w:rPr>
-        <w:t>lebih</w:t>
-      </w:r>
-      <w:proofErr w:type="spellEnd"/>
-      <w:r>
-        <w:rPr>
-          <w:rFonts w:ascii="Tahoma" w:hAnsi="Tahoma" w:cs="Tahoma"/>
-        </w:rPr>
-        <w:t xml:space="preserve"> </w:t>
-      </w:r>
-      <w:proofErr w:type="spellStart"/>
-      <w:r>
-        <w:rPr>
-          <w:rFonts w:ascii="Tahoma" w:hAnsi="Tahoma" w:cs="Tahoma"/>
-        </w:rPr>
-        <w:t>rendah</w:t>
-      </w:r>
-      <w:proofErr w:type="spellEnd"/>
-      <w:r>
-        <w:rPr>
-          <w:rFonts w:ascii="Tahoma" w:hAnsi="Tahoma" w:cs="Tahoma"/>
-        </w:rPr>
-        <w:t xml:space="preserve"> </w:t>
-      </w:r>
-      <w:proofErr w:type="spellStart"/>
-      <w:r>
-        <w:rPr>
-          <w:rFonts w:ascii="Tahoma" w:hAnsi="Tahoma" w:cs="Tahoma"/>
-        </w:rPr>
-        <w:t>dari</w:t>
-      </w:r>
-      <w:proofErr w:type="spellEnd"/>
-      <w:r>
-        <w:rPr>
-          <w:rFonts w:ascii="Tahoma" w:hAnsi="Tahoma" w:cs="Tahoma"/>
-        </w:rPr>
-        <w:t xml:space="preserve"> 94% HPS.</w:t>
+        <w:t>), lebih rendah dari 94% HPS.</w:t>
       </w:r>
     </w:p>
     <w:p>
@@ -1741,63 +1109,12 @@
           <w:rFonts w:ascii="Tahoma" w:hAnsi="Tahoma" w:cs="Tahoma"/>
         </w:rPr>
       </w:pPr>
-      <w:proofErr w:type="spellStart"/>
-      <w:r>
-        <w:rPr>
-          <w:rFonts w:ascii="Tahoma" w:hAnsi="Tahoma" w:cs="Tahoma"/>
-        </w:rPr>
-        <w:t>Harga</w:t>
-      </w:r>
-      <w:proofErr w:type="spellEnd"/>
-      <w:r>
-        <w:rPr>
-          <w:rFonts w:ascii="Tahoma" w:hAnsi="Tahoma" w:cs="Tahoma"/>
-        </w:rPr>
-        <w:t xml:space="preserve"> yang </w:t>
-      </w:r>
-      <w:proofErr w:type="spellStart"/>
-      <w:r>
-        <w:rPr>
-          <w:rFonts w:ascii="Tahoma" w:hAnsi="Tahoma" w:cs="Tahoma"/>
-        </w:rPr>
-        <w:t>ditawarkan</w:t>
-      </w:r>
-      <w:proofErr w:type="spellEnd"/>
-      <w:r>
-        <w:rPr>
-          <w:rFonts w:ascii="Tahoma" w:hAnsi="Tahoma" w:cs="Tahoma"/>
-        </w:rPr>
-        <w:t xml:space="preserve"> </w:t>
-      </w:r>
-      <w:proofErr w:type="spellStart"/>
-      <w:r>
-        <w:rPr>
-          <w:rFonts w:ascii="Tahoma" w:hAnsi="Tahoma" w:cs="Tahoma"/>
-        </w:rPr>
-        <w:t>sebesar</w:t>
-      </w:r>
-      <w:proofErr w:type="spellEnd"/>
-      <w:r>
-        <w:rPr>
-          <w:rFonts w:ascii="Tahoma" w:hAnsi="Tahoma" w:cs="Tahoma"/>
-        </w:rPr>
-        <w:t xml:space="preserve"> </w:t>
-      </w:r>
-      <w:proofErr w:type="spellStart"/>
-      <w:r>
-        <w:rPr>
-          <w:rFonts w:ascii="Tahoma" w:hAnsi="Tahoma" w:cs="Tahoma"/>
-        </w:rPr>
-        <w:t>Rp</w:t>
-      </w:r>
-      <w:proofErr w:type="spellEnd"/>
-      <w:r>
-        <w:rPr>
-          <w:rFonts w:ascii="Tahoma" w:hAnsi="Tahoma" w:cs="Tahoma"/>
-        </w:rPr>
-        <w:t xml:space="preserve">. </w:t>
-      </w:r>
-      <w:proofErr w:type="gramStart"/>
+      <w:r>
+        <w:rPr>
+          <w:rFonts w:ascii="Tahoma" w:hAnsi="Tahoma" w:cs="Tahoma"/>
+        </w:rPr>
+        <w:t xml:space="preserve">Harga yang ditawarkan sebesar Rp. </w:t>
+      </w:r>
       <w:r>
         <w:rPr>
           <w:rFonts w:ascii="Tahoma" w:hAnsi="Tahoma" w:cs="Tahoma"/>
@@ -1809,14 +1126,7 @@
         <w:rPr>
           <w:rFonts w:ascii="Tahoma" w:hAnsi="Tahoma" w:cs="Tahoma"/>
         </w:rPr>
-        <w:t>,</w:t>
-      </w:r>
-      <w:proofErr w:type="gramEnd"/>
-      <w:r>
-        <w:rPr>
-          <w:rFonts w:ascii="Tahoma" w:hAnsi="Tahoma" w:cs="Tahoma"/>
-        </w:rPr>
-        <w:t>- (</w:t>
+        <w:t>,- (</w:t>
       </w:r>
       <w:r>
         <w:rPr>
@@ -1829,77 +1139,7 @@
         <w:rPr>
           <w:rFonts w:ascii="Tahoma" w:hAnsi="Tahoma" w:cs="Tahoma"/>
         </w:rPr>
-        <w:t xml:space="preserve">) </w:t>
-      </w:r>
-      <w:proofErr w:type="spellStart"/>
-      <w:r>
-        <w:rPr>
-          <w:rFonts w:ascii="Tahoma" w:hAnsi="Tahoma" w:cs="Tahoma"/>
-        </w:rPr>
-        <w:t>sesuai</w:t>
-      </w:r>
-      <w:proofErr w:type="spellEnd"/>
-      <w:r>
-        <w:rPr>
-          <w:rFonts w:ascii="Tahoma" w:hAnsi="Tahoma" w:cs="Tahoma"/>
-        </w:rPr>
-        <w:t xml:space="preserve"> data yang </w:t>
-      </w:r>
-      <w:proofErr w:type="spellStart"/>
-      <w:r>
-        <w:rPr>
-          <w:rFonts w:ascii="Tahoma" w:hAnsi="Tahoma" w:cs="Tahoma"/>
-        </w:rPr>
-        <w:t>ada</w:t>
-      </w:r>
-      <w:proofErr w:type="spellEnd"/>
-      <w:r>
-        <w:rPr>
-          <w:rFonts w:ascii="Tahoma" w:hAnsi="Tahoma" w:cs="Tahoma"/>
-        </w:rPr>
-        <w:t xml:space="preserve"> </w:t>
-      </w:r>
-      <w:proofErr w:type="spellStart"/>
-      <w:r>
-        <w:rPr>
-          <w:rFonts w:ascii="Tahoma" w:hAnsi="Tahoma" w:cs="Tahoma"/>
-        </w:rPr>
-        <w:t>didalam</w:t>
-      </w:r>
-      <w:proofErr w:type="spellEnd"/>
-      <w:r>
-        <w:rPr>
-          <w:rFonts w:ascii="Tahoma" w:hAnsi="Tahoma" w:cs="Tahoma"/>
-        </w:rPr>
-        <w:t xml:space="preserve"> server PT PLN (</w:t>
-      </w:r>
-      <w:proofErr w:type="spellStart"/>
-      <w:r>
-        <w:rPr>
-          <w:rFonts w:ascii="Tahoma" w:hAnsi="Tahoma" w:cs="Tahoma"/>
-        </w:rPr>
-        <w:t>Persero</w:t>
-      </w:r>
-      <w:proofErr w:type="spellEnd"/>
-      <w:r>
-        <w:rPr>
-          <w:rFonts w:ascii="Tahoma" w:hAnsi="Tahoma" w:cs="Tahoma"/>
-        </w:rPr>
-        <w:t>) / e-</w:t>
-      </w:r>
-      <w:proofErr w:type="spellStart"/>
-      <w:r>
-        <w:rPr>
-          <w:rFonts w:ascii="Tahoma" w:hAnsi="Tahoma" w:cs="Tahoma"/>
-        </w:rPr>
-        <w:t>proc</w:t>
-      </w:r>
-      <w:proofErr w:type="spellEnd"/>
-      <w:r>
-        <w:rPr>
-          <w:rFonts w:ascii="Tahoma" w:hAnsi="Tahoma" w:cs="Tahoma"/>
-        </w:rPr>
-        <w:t xml:space="preserve"> PLN.</w:t>
+        <w:t>) sesuai data yang ada didalam server PT PLN (Persero) / e-proc PLN.</w:t>
       </w:r>
     </w:p>
     <w:p>
@@ -1918,40 +1158,11 @@
           <w:rFonts w:ascii="Tahoma" w:hAnsi="Tahoma" w:cs="Tahoma"/>
         </w:rPr>
       </w:pPr>
-      <w:proofErr w:type="spellStart"/>
-      <w:r>
-        <w:rPr>
-          <w:rFonts w:ascii="Tahoma" w:hAnsi="Tahoma" w:cs="Tahoma"/>
-        </w:rPr>
-        <w:t>Harga</w:t>
-      </w:r>
-      <w:proofErr w:type="spellEnd"/>
-      <w:r>
-        <w:rPr>
-          <w:rFonts w:ascii="Tahoma" w:hAnsi="Tahoma" w:cs="Tahoma"/>
-        </w:rPr>
-        <w:t xml:space="preserve"> </w:t>
-      </w:r>
-      <w:proofErr w:type="spellStart"/>
-      <w:r>
-        <w:rPr>
-          <w:rFonts w:ascii="Tahoma" w:hAnsi="Tahoma" w:cs="Tahoma"/>
-        </w:rPr>
-        <w:t>Penawaran</w:t>
-      </w:r>
-      <w:proofErr w:type="spellEnd"/>
-      <w:r>
-        <w:rPr>
-          <w:rFonts w:ascii="Tahoma" w:hAnsi="Tahoma" w:cs="Tahoma"/>
-        </w:rPr>
-        <w:t xml:space="preserve"> PT</w:t>
-      </w:r>
-      <w:proofErr w:type="gramStart"/>
-      <w:r>
-        <w:rPr>
-          <w:rFonts w:ascii="Tahoma" w:hAnsi="Tahoma" w:cs="Tahoma"/>
-        </w:rPr>
-        <w:t xml:space="preserve">. </w:t>
+      <w:r>
+        <w:rPr>
+          <w:rFonts w:ascii="Tahoma" w:hAnsi="Tahoma" w:cs="Tahoma"/>
+        </w:rPr>
+        <w:t xml:space="preserve">Harga Penawaran PT. </w:t>
       </w:r>
       <w:r>
         <w:rPr>
@@ -1960,42 +1171,11 @@
         </w:rPr>
         <w:t>.....</w:t>
       </w:r>
-      <w:proofErr w:type="gramEnd"/>
-      <w:r>
-        <w:rPr>
-          <w:rFonts w:ascii="Tahoma" w:hAnsi="Tahoma" w:cs="Tahoma"/>
-        </w:rPr>
-        <w:t xml:space="preserve">  </w:t>
-      </w:r>
-      <w:proofErr w:type="spellStart"/>
-      <w:proofErr w:type="gramStart"/>
-      <w:r>
-        <w:rPr>
-          <w:rFonts w:ascii="Tahoma" w:hAnsi="Tahoma" w:cs="Tahoma"/>
-        </w:rPr>
-        <w:t>sebesar</w:t>
-      </w:r>
-      <w:proofErr w:type="spellEnd"/>
-      <w:proofErr w:type="gramEnd"/>
-      <w:r>
-        <w:rPr>
-          <w:rFonts w:ascii="Tahoma" w:hAnsi="Tahoma" w:cs="Tahoma"/>
-        </w:rPr>
-        <w:t xml:space="preserve"> </w:t>
-      </w:r>
-      <w:proofErr w:type="spellStart"/>
-      <w:r>
-        <w:rPr>
-          <w:rFonts w:ascii="Tahoma" w:hAnsi="Tahoma" w:cs="Tahoma"/>
-        </w:rPr>
-        <w:t>Rp</w:t>
-      </w:r>
-      <w:proofErr w:type="spellEnd"/>
-      <w:r>
-        <w:rPr>
-          <w:rFonts w:ascii="Tahoma" w:hAnsi="Tahoma" w:cs="Tahoma"/>
-        </w:rPr>
-        <w:t xml:space="preserve">. </w:t>
+      <w:r>
+        <w:rPr>
+          <w:rFonts w:ascii="Tahoma" w:hAnsi="Tahoma" w:cs="Tahoma"/>
+        </w:rPr>
+        <w:t xml:space="preserve">  sebesar Rp. </w:t>
       </w:r>
       <w:r>
         <w:rPr>
@@ -2021,21 +1201,7 @@
         <w:rPr>
           <w:rFonts w:ascii="Tahoma" w:hAnsi="Tahoma" w:cs="Tahoma"/>
         </w:rPr>
-        <w:t xml:space="preserve">) </w:t>
-      </w:r>
-      <w:proofErr w:type="spellStart"/>
-      <w:r>
-        <w:rPr>
-          <w:rFonts w:ascii="Tahoma" w:hAnsi="Tahoma" w:cs="Tahoma"/>
-        </w:rPr>
-        <w:t>dibawah</w:t>
-      </w:r>
-      <w:proofErr w:type="spellEnd"/>
-      <w:r>
-        <w:rPr>
-          <w:rFonts w:ascii="Tahoma" w:hAnsi="Tahoma" w:cs="Tahoma"/>
-        </w:rPr>
-        <w:t xml:space="preserve"> HPS 79%.</w:t>
+        <w:t>) dibawah HPS 79%.</w:t>
       </w:r>
     </w:p>
     <w:p>
@@ -2120,7 +1286,6 @@
           <w:rFonts w:ascii="Tahoma" w:hAnsi="Tahoma" w:cs="Tahoma"/>
           <w:lang w:val="fi-FI"/>
         </w:rPr>
-        <w:lastRenderedPageBreak/>
         <w:t>NAMA PERUSAHAAN</w:t>
       </w:r>
       <w:r>
@@ -2339,6 +1504,7 @@
           <w:bCs/>
           <w:lang w:val="fi-FI"/>
         </w:rPr>
+        <w:lastRenderedPageBreak/>
         <w:t xml:space="preserve">Terbilang : </w:t>
       </w:r>
       <w:r>
@@ -2749,7 +1915,6 @@
         </w:rPr>
         <w:t>#</w:t>
       </w:r>
-      <w:proofErr w:type="spellStart"/>
       <w:r>
         <w:rPr>
           <w:rFonts w:ascii="Arial" w:hAnsi="Arial" w:cs="Arial"/>
@@ -2758,7 +1923,6 @@
         </w:rPr>
         <w:t>namapengadaan</w:t>
       </w:r>
-      <w:proofErr w:type="spellEnd"/>
       <w:r>
         <w:rPr>
           <w:rFonts w:ascii="Arial" w:hAnsi="Arial" w:cs="Arial"/>
@@ -2786,25 +1950,7 @@
           <w:b/>
           <w:lang w:val="sv-SE"/>
         </w:rPr>
-        <w:t>PT PLN (</w:t>
-      </w:r>
-      <w:proofErr w:type="gramStart"/>
-      <w:r>
-        <w:rPr>
-          <w:rFonts w:ascii="Arial" w:hAnsi="Arial" w:cs="Arial"/>
-          <w:b/>
-          <w:lang w:val="sv-SE"/>
-        </w:rPr>
-        <w:t>PERSERO)  KANTOR</w:t>
-      </w:r>
-      <w:proofErr w:type="gramEnd"/>
-      <w:r>
-        <w:rPr>
-          <w:rFonts w:ascii="Arial" w:hAnsi="Arial" w:cs="Arial"/>
-          <w:b/>
-          <w:lang w:val="sv-SE"/>
-        </w:rPr>
-        <w:t xml:space="preserve"> PUSAT</w:t>
+        <w:t>PT PLN (PERSERO)  KANTOR PUSAT</w:t>
       </w:r>
     </w:p>
     <w:p>
@@ -2829,18 +1975,9 @@
           <w:rFonts w:ascii="Arial" w:hAnsi="Arial" w:cs="Arial"/>
           <w:sz w:val="24"/>
           <w:szCs w:val="24"/>
-          <w:lang w:val="pt-BR"/>
-        </w:rPr>
-      </w:pPr>
-      <w:r>
-        <w:rPr>
-          <w:rFonts w:ascii="Arial" w:hAnsi="Arial" w:cs="Arial"/>
-          <w:sz w:val="24"/>
-          <w:szCs w:val="24"/>
-          <w:lang w:val="pt-BR"/>
-        </w:rPr>
-        <w:t xml:space="preserve">1.  </w:t>
-      </w:r>
+          <w:lang w:val="fi-FI"/>
+        </w:rPr>
+      </w:pPr>
       <w:r>
         <w:rPr>
           <w:rFonts w:ascii="Arial" w:hAnsi="Arial" w:cs="Arial"/>
@@ -2850,8 +1987,6 @@
         </w:rPr>
         <w:t>#</w:t>
       </w:r>
-      <w:proofErr w:type="spellStart"/>
-      <w:proofErr w:type="gramStart"/>
       <w:r>
         <w:rPr>
           <w:rFonts w:ascii="Arial" w:hAnsi="Arial" w:cs="Arial"/>
@@ -2859,10 +1994,8 @@
           <w:szCs w:val="24"/>
           <w:highlight w:val="cyan"/>
         </w:rPr>
-        <w:t>ketua</w:t>
-      </w:r>
-      <w:proofErr w:type="spellEnd"/>
-      <w:proofErr w:type="gramEnd"/>
+        <w:t>tdtgnpic</w:t>
+      </w:r>
       <w:r>
         <w:rPr>
           <w:rFonts w:ascii="Arial" w:hAnsi="Arial" w:cs="Arial"/>
@@ -2872,277 +2005,6 @@
         </w:rPr>
         <w:t>#</w:t>
       </w:r>
-      <w:r>
-        <w:rPr>
-          <w:rFonts w:ascii="Arial" w:hAnsi="Arial" w:cs="Arial"/>
-          <w:sz w:val="24"/>
-          <w:szCs w:val="24"/>
-          <w:lang w:val="pt-BR"/>
-        </w:rPr>
-        <w:tab/>
-        <w:t>(Ketua)</w:t>
-      </w:r>
-      <w:r>
-        <w:rPr>
-          <w:rFonts w:ascii="Arial" w:hAnsi="Arial" w:cs="Arial"/>
-          <w:sz w:val="24"/>
-          <w:szCs w:val="24"/>
-          <w:lang w:val="pt-BR"/>
-        </w:rPr>
-        <w:tab/>
-      </w:r>
-      <w:r>
-        <w:rPr>
-          <w:rFonts w:ascii="Arial" w:hAnsi="Arial" w:cs="Arial"/>
-          <w:sz w:val="24"/>
-          <w:szCs w:val="24"/>
-          <w:lang w:val="pt-BR"/>
-        </w:rPr>
-        <w:tab/>
-        <w:t>….……………………</w:t>
-      </w:r>
-    </w:p>
-    <w:p>
-      <w:pPr>
-        <w:tabs>
-          <w:tab w:val="left" w:pos="3119"/>
-          <w:tab w:val="left" w:pos="4253"/>
-          <w:tab w:val="left" w:pos="6521"/>
-        </w:tabs>
-        <w:jc w:val="both"/>
-        <w:rPr>
-          <w:rFonts w:ascii="Arial" w:hAnsi="Arial" w:cs="Arial"/>
-          <w:sz w:val="24"/>
-          <w:szCs w:val="24"/>
-          <w:lang w:val="pt-BR"/>
-        </w:rPr>
-      </w:pPr>
-      <w:r>
-        <w:rPr>
-          <w:rFonts w:ascii="Arial" w:hAnsi="Arial" w:cs="Arial"/>
-          <w:sz w:val="24"/>
-          <w:szCs w:val="24"/>
-          <w:lang w:val="pt-BR"/>
-        </w:rPr>
-        <w:t xml:space="preserve">2.  </w:t>
-      </w:r>
-      <w:r>
-        <w:rPr>
-          <w:rFonts w:ascii="Arial" w:hAnsi="Arial" w:cs="Arial"/>
-          <w:sz w:val="24"/>
-          <w:szCs w:val="24"/>
-          <w:highlight w:val="cyan"/>
-        </w:rPr>
-        <w:t>#</w:t>
-      </w:r>
-      <w:proofErr w:type="spellStart"/>
-      <w:proofErr w:type="gramStart"/>
-      <w:r>
-        <w:rPr>
-          <w:rFonts w:ascii="Arial" w:hAnsi="Arial" w:cs="Arial"/>
-          <w:sz w:val="24"/>
-          <w:szCs w:val="24"/>
-          <w:highlight w:val="cyan"/>
-        </w:rPr>
-        <w:t>sekretaris</w:t>
-      </w:r>
-      <w:proofErr w:type="spellEnd"/>
-      <w:proofErr w:type="gramEnd"/>
-      <w:r>
-        <w:rPr>
-          <w:rFonts w:ascii="Arial" w:hAnsi="Arial" w:cs="Arial"/>
-          <w:sz w:val="24"/>
-          <w:szCs w:val="24"/>
-          <w:highlight w:val="cyan"/>
-        </w:rPr>
-        <w:t>#</w:t>
-      </w:r>
-      <w:r>
-        <w:rPr>
-          <w:rFonts w:ascii="Arial" w:hAnsi="Arial" w:cs="Arial"/>
-          <w:sz w:val="24"/>
-          <w:szCs w:val="24"/>
-          <w:lang w:val="pt-BR"/>
-        </w:rPr>
-        <w:tab/>
-        <w:t>(Sekretaris)</w:t>
-      </w:r>
-      <w:r>
-        <w:rPr>
-          <w:rFonts w:ascii="Arial" w:hAnsi="Arial" w:cs="Arial"/>
-          <w:sz w:val="24"/>
-          <w:szCs w:val="24"/>
-          <w:lang w:val="pt-BR"/>
-        </w:rPr>
-        <w:tab/>
-        <w:t>.………………………</w:t>
-      </w:r>
-    </w:p>
-    <w:p>
-      <w:pPr>
-        <w:tabs>
-          <w:tab w:val="left" w:pos="3119"/>
-          <w:tab w:val="left" w:pos="4253"/>
-          <w:tab w:val="left" w:pos="4410"/>
-        </w:tabs>
-        <w:jc w:val="both"/>
-        <w:rPr>
-          <w:rFonts w:ascii="Arial" w:hAnsi="Arial" w:cs="Arial"/>
-          <w:sz w:val="24"/>
-          <w:szCs w:val="24"/>
-          <w:lang w:val="fi-FI"/>
-        </w:rPr>
-      </w:pPr>
-      <w:r>
-        <w:rPr>
-          <w:rFonts w:ascii="Arial" w:hAnsi="Arial" w:cs="Arial"/>
-          <w:sz w:val="24"/>
-          <w:szCs w:val="24"/>
-          <w:lang w:val="fi-FI"/>
-        </w:rPr>
-        <w:t xml:space="preserve">3.  </w:t>
-      </w:r>
-      <w:r>
-        <w:rPr>
-          <w:rFonts w:ascii="Arial" w:hAnsi="Arial" w:cs="Arial"/>
-          <w:sz w:val="24"/>
-          <w:szCs w:val="24"/>
-          <w:highlight w:val="cyan"/>
-        </w:rPr>
-        <w:t>#</w:t>
-      </w:r>
-      <w:proofErr w:type="gramStart"/>
-      <w:r>
-        <w:rPr>
-          <w:rFonts w:ascii="Arial" w:hAnsi="Arial" w:cs="Arial"/>
-          <w:sz w:val="24"/>
-          <w:szCs w:val="24"/>
-          <w:highlight w:val="cyan"/>
-        </w:rPr>
-        <w:t>anggota1</w:t>
-      </w:r>
-      <w:proofErr w:type="gramEnd"/>
-      <w:r>
-        <w:rPr>
-          <w:rFonts w:ascii="Arial" w:hAnsi="Arial" w:cs="Arial"/>
-          <w:sz w:val="24"/>
-          <w:szCs w:val="24"/>
-          <w:highlight w:val="cyan"/>
-        </w:rPr>
-        <w:t>#</w:t>
-      </w:r>
-      <w:r>
-        <w:rPr>
-          <w:rFonts w:ascii="Arial" w:hAnsi="Arial" w:cs="Arial"/>
-          <w:sz w:val="24"/>
-          <w:szCs w:val="24"/>
-          <w:lang w:val="fi-FI"/>
-        </w:rPr>
-        <w:tab/>
-        <w:t>(Anggota)</w:t>
-      </w:r>
-      <w:r>
-        <w:rPr>
-          <w:rFonts w:ascii="Arial" w:hAnsi="Arial" w:cs="Arial"/>
-          <w:sz w:val="24"/>
-          <w:szCs w:val="24"/>
-          <w:lang w:val="fi-FI"/>
-        </w:rPr>
-        <w:tab/>
-      </w:r>
-      <w:r>
-        <w:rPr>
-          <w:rFonts w:ascii="Arial" w:hAnsi="Arial" w:cs="Arial"/>
-          <w:sz w:val="24"/>
-          <w:szCs w:val="24"/>
-          <w:lang w:val="fi-FI"/>
-        </w:rPr>
-        <w:tab/>
-        <w:t>….……………………</w:t>
-      </w:r>
-    </w:p>
-    <w:p>
-      <w:pPr>
-        <w:tabs>
-          <w:tab w:val="left" w:pos="3119"/>
-          <w:tab w:val="left" w:pos="4253"/>
-          <w:tab w:val="left" w:pos="6521"/>
-        </w:tabs>
-        <w:jc w:val="both"/>
-        <w:rPr>
-          <w:rFonts w:ascii="Arial" w:hAnsi="Arial" w:cs="Arial"/>
-          <w:sz w:val="24"/>
-          <w:szCs w:val="24"/>
-          <w:lang w:val="fi-FI"/>
-        </w:rPr>
-      </w:pPr>
-      <w:r>
-        <w:rPr>
-          <w:rFonts w:ascii="Arial" w:hAnsi="Arial" w:cs="Arial"/>
-          <w:sz w:val="24"/>
-          <w:szCs w:val="24"/>
-          <w:lang w:val="fi-FI"/>
-        </w:rPr>
-        <w:t xml:space="preserve">4.  </w:t>
-      </w:r>
-      <w:r>
-        <w:rPr>
-          <w:rFonts w:ascii="Arial" w:hAnsi="Arial" w:cs="Arial"/>
-          <w:sz w:val="24"/>
-          <w:szCs w:val="24"/>
-          <w:highlight w:val="cyan"/>
-        </w:rPr>
-        <w:t>#</w:t>
-      </w:r>
-      <w:proofErr w:type="gramStart"/>
-      <w:r>
-        <w:rPr>
-          <w:rFonts w:ascii="Arial" w:hAnsi="Arial" w:cs="Arial"/>
-          <w:sz w:val="24"/>
-          <w:szCs w:val="24"/>
-          <w:highlight w:val="cyan"/>
-        </w:rPr>
-        <w:t>anggota2</w:t>
-      </w:r>
-      <w:proofErr w:type="gramEnd"/>
-      <w:r>
-        <w:rPr>
-          <w:rFonts w:ascii="Arial" w:hAnsi="Arial" w:cs="Arial"/>
-          <w:sz w:val="24"/>
-          <w:szCs w:val="24"/>
-          <w:highlight w:val="cyan"/>
-        </w:rPr>
-        <w:t>#</w:t>
-      </w:r>
-      <w:r>
-        <w:rPr>
-          <w:rFonts w:ascii="Arial" w:hAnsi="Arial" w:cs="Arial"/>
-          <w:sz w:val="24"/>
-          <w:szCs w:val="24"/>
-          <w:lang w:val="fi-FI"/>
-        </w:rPr>
-        <w:tab/>
-        <w:t>(Anggota)</w:t>
-      </w:r>
-      <w:r>
-        <w:rPr>
-          <w:rFonts w:ascii="Arial" w:hAnsi="Arial" w:cs="Arial"/>
-          <w:sz w:val="24"/>
-          <w:szCs w:val="24"/>
-          <w:lang w:val="fi-FI"/>
-        </w:rPr>
-        <w:tab/>
-      </w:r>
-      <w:r>
-        <w:rPr>
-          <w:rFonts w:ascii="Arial" w:hAnsi="Arial" w:cs="Arial"/>
-          <w:sz w:val="24"/>
-          <w:szCs w:val="24"/>
-          <w:lang w:val="fi-FI"/>
-        </w:rPr>
-        <w:tab/>
-        <w:t>………………………</w:t>
-      </w:r>
     </w:p>
     <w:p>
       <w:pPr>
@@ -3164,7 +2026,7 @@
     </w:p>
     <w:p/>
     <w:sectPr>
-      <w:headerReference w:type="default" r:id="rId9"/>
+      <w:headerReference w:type="default" r:id="rId8"/>
       <w:pgSz w:w="11906" w:h="16838"/>
       <w:pgMar w:top="1440" w:right="1440" w:bottom="1440" w:left="1440" w:header="708" w:footer="708" w:gutter="0"/>
       <w:cols w:space="708"/>
@@ -3175,7 +2037,7 @@
 </file>
 
 <file path=word/endnotes.xml><?xml version="1.0" encoding="utf-8"?>
-<w:endnotes xmlns:wpc="http://schemas.microsoft.com/office/word/2010/wordprocessingCanvas" xmlns:mo="http://schemas.microsoft.com/office/mac/office/2008/main" xmlns:mc="http://schemas.openxmlformats.org/markup-compatibility/2006" xmlns:mv="urn:schemas-microsoft-com:mac:vml" xmlns:o="urn:schemas-microsoft-com:office:office" xmlns:r="http://schemas.openxmlformats.org/officeDocument/2006/relationships" xmlns:m="http://schemas.openxmlformats.org/officeDocument/2006/math" xmlns:v="urn:schemas-microsoft-com:vml" xmlns:wp14="http://schemas.microsoft.com/office/word/2010/wordprocessingDrawing" xmlns:wp="http://schemas.openxmlformats.org/drawingml/2006/wordprocessingDrawing" xmlns:w10="urn:schemas-microsoft-com:office:word" xmlns:w="http://schemas.openxmlformats.org/wordprocessingml/2006/main" xmlns:w14="http://schemas.microsoft.com/office/word/2010/wordml" xmlns:wpg="http://schemas.microsoft.com/office/word/2010/wordprocessingGroup" xmlns:wpi="http://schemas.microsoft.com/office/word/2010/wordprocessingInk" xmlns:wne="http://schemas.microsoft.com/office/word/2006/wordml" xmlns:wps="http://schemas.microsoft.com/office/word/2010/wordprocessingShape" mc:Ignorable="w14 wp14">
+<w:endnotes xmlns:ve="http://schemas.openxmlformats.org/markup-compatibility/2006" xmlns:o="urn:schemas-microsoft-com:office:office" xmlns:r="http://schemas.openxmlformats.org/officeDocument/2006/relationships" xmlns:m="http://schemas.openxmlformats.org/officeDocument/2006/math" xmlns:v="urn:schemas-microsoft-com:vml" xmlns:wp="http://schemas.openxmlformats.org/drawingml/2006/wordprocessingDrawing" xmlns:w10="urn:schemas-microsoft-com:office:word" xmlns:w="http://schemas.openxmlformats.org/wordprocessingml/2006/main" xmlns:wne="http://schemas.microsoft.com/office/word/2006/wordml">
   <w:endnote w:type="separator" w:id="-1">
     <w:p>
       <w:pPr>
@@ -3200,7 +2062,7 @@
 </file>
 
 <file path=word/footnotes.xml><?xml version="1.0" encoding="utf-8"?>
-<w:footnotes xmlns:wpc="http://schemas.microsoft.com/office/word/2010/wordprocessingCanvas" xmlns:mo="http://schemas.microsoft.com/office/mac/office/2008/main" xmlns:mc="http://schemas.openxmlformats.org/markup-compatibility/2006" xmlns:mv="urn:schemas-microsoft-com:mac:vml" xmlns:o="urn:schemas-microsoft-com:office:office" xmlns:r="http://schemas.openxmlformats.org/officeDocument/2006/relationships" xmlns:m="http://schemas.openxmlformats.org/officeDocument/2006/math" xmlns:v="urn:schemas-microsoft-com:vml" xmlns:wp14="http://schemas.microsoft.com/office/word/2010/wordprocessingDrawing" xmlns:wp="http://schemas.openxmlformats.org/drawingml/2006/wordprocessingDrawing" xmlns:w10="urn:schemas-microsoft-com:office:word" xmlns:w="http://schemas.openxmlformats.org/wordprocessingml/2006/main" xmlns:w14="http://schemas.microsoft.com/office/word/2010/wordml" xmlns:wpg="http://schemas.microsoft.com/office/word/2010/wordprocessingGroup" xmlns:wpi="http://schemas.microsoft.com/office/word/2010/wordprocessingInk" xmlns:wne="http://schemas.microsoft.com/office/word/2006/wordml" xmlns:wps="http://schemas.microsoft.com/office/word/2010/wordprocessingShape" mc:Ignorable="w14 wp14">
+<w:footnotes xmlns:ve="http://schemas.openxmlformats.org/markup-compatibility/2006" xmlns:o="urn:schemas-microsoft-com:office:office" xmlns:r="http://schemas.openxmlformats.org/officeDocument/2006/relationships" xmlns:m="http://schemas.openxmlformats.org/officeDocument/2006/math" xmlns:v="urn:schemas-microsoft-com:vml" xmlns:wp="http://schemas.openxmlformats.org/drawingml/2006/wordprocessingDrawing" xmlns:w10="urn:schemas-microsoft-com:office:word" xmlns:w="http://schemas.openxmlformats.org/wordprocessingml/2006/main" xmlns:wne="http://schemas.microsoft.com/office/word/2006/wordml">
   <w:footnote w:type="separator" w:id="-1">
     <w:p>
       <w:pPr>
@@ -3225,7 +2087,7 @@
 </file>
 
 <file path=word/header1.xml><?xml version="1.0" encoding="utf-8"?>
-<w:hdr xmlns:wpc="http://schemas.microsoft.com/office/word/2010/wordprocessingCanvas" xmlns:mo="http://schemas.microsoft.com/office/mac/office/2008/main" xmlns:mc="http://schemas.openxmlformats.org/markup-compatibility/2006" xmlns:mv="urn:schemas-microsoft-com:mac:vml" xmlns:o="urn:schemas-microsoft-com:office:office" xmlns:r="http://schemas.openxmlformats.org/officeDocument/2006/relationships" xmlns:m="http://schemas.openxmlformats.org/officeDocument/2006/math" xmlns:v="urn:schemas-microsoft-com:vml" xmlns:wp14="http://schemas.microsoft.com/office/word/2010/wordprocessingDrawing" xmlns:wp="http://schemas.openxmlformats.org/drawingml/2006/wordprocessingDrawing" xmlns:w10="urn:schemas-microsoft-com:office:word" xmlns:w="http://schemas.openxmlformats.org/wordprocessingml/2006/main" xmlns:w14="http://schemas.microsoft.com/office/word/2010/wordml" xmlns:wpg="http://schemas.microsoft.com/office/word/2010/wordprocessingGroup" xmlns:wpi="http://schemas.microsoft.com/office/word/2010/wordprocessingInk" xmlns:wne="http://schemas.microsoft.com/office/word/2006/wordml" xmlns:wps="http://schemas.microsoft.com/office/word/2010/wordprocessingShape" mc:Ignorable="w14 wp14 mv">
+<w:hdr xmlns:ve="http://schemas.openxmlformats.org/markup-compatibility/2006" xmlns:o="urn:schemas-microsoft-com:office:office" xmlns:r="http://schemas.openxmlformats.org/officeDocument/2006/relationships" xmlns:m="http://schemas.openxmlformats.org/officeDocument/2006/math" xmlns:v="urn:schemas-microsoft-com:vml" xmlns:wp="http://schemas.openxmlformats.org/drawingml/2006/wordprocessingDrawing" xmlns:w10="urn:schemas-microsoft-com:office:word" xmlns:w="http://schemas.openxmlformats.org/wordprocessingml/2006/main" xmlns:wne="http://schemas.microsoft.com/office/word/2006/wordml">
   <w:p>
     <w:pPr>
       <w:pStyle w:val="Header"/>
@@ -3242,7 +2104,7 @@
         <w:noProof/>
         <w:sz w:val="18"/>
       </w:rPr>
-      <w:pict w14:anchorId="57B99419">
+      <w:pict>
         <v:shapetype id="_x0000_t75" coordsize="21600,21600" o:spt="75" o:preferrelative="t" path="m@4@5l@4@11@9@11@9@5xe" filled="f" stroked="f">
           <v:stroke joinstyle="miter"/>
           <v:formulas>
@@ -3266,7 +2128,7 @@
           <v:imagedata r:id="rId1" o:title=""/>
           <w10:wrap type="topAndBottom"/>
         </v:shape>
-        <o:OLEObject Type="Embed" ProgID="PBrush" ShapeID="_x0000_s2049" DrawAspect="Content" ObjectID="_1308120741" r:id="rId2"/>
+        <o:OLEObject Type="Embed" ProgID="PBrush" ShapeID="_x0000_s2049" DrawAspect="Content" ObjectID="_1434377942" r:id="rId2"/>
       </w:pict>
     </w:r>
     <w:r>
@@ -3275,25 +2137,7 @@
         <w:b/>
         <w:sz w:val="20"/>
       </w:rPr>
-      <w:t>PT.  PLN  (</w:t>
-    </w:r>
-    <w:proofErr w:type="spellStart"/>
-    <w:r>
-      <w:rPr>
-        <w:rFonts w:ascii="Tahoma" w:hAnsi="Tahoma"/>
-        <w:b/>
-        <w:sz w:val="20"/>
-      </w:rPr>
-      <w:t>Persero</w:t>
-    </w:r>
-    <w:proofErr w:type="spellEnd"/>
-    <w:r>
-      <w:rPr>
-        <w:rFonts w:ascii="Tahoma" w:hAnsi="Tahoma"/>
-        <w:b/>
-        <w:sz w:val="20"/>
-      </w:rPr>
-      <w:t>)</w:t>
+      <w:t>PT.  PLN  (Persero)</w:t>
     </w:r>
     <w:r>
       <w:rPr>
@@ -3379,85 +2223,20 @@
       <w:rPr>
         <w:noProof/>
       </w:rPr>
-      <mc:AlternateContent>
-        <mc:Choice Requires="wps">
-          <w:drawing>
-            <wp:anchor distT="0" distB="0" distL="114300" distR="114300" simplePos="0" relativeHeight="251658240" behindDoc="0" locked="0" layoutInCell="1" allowOverlap="1" wp14:anchorId="05735A3A" wp14:editId="35592010">
-              <wp:simplePos x="0" y="0"/>
-              <wp:positionH relativeFrom="column">
-                <wp:posOffset>41910</wp:posOffset>
-              </wp:positionH>
-              <wp:positionV relativeFrom="paragraph">
-                <wp:posOffset>19685</wp:posOffset>
-              </wp:positionV>
-              <wp:extent cx="6308090" cy="0"/>
-              <wp:effectExtent l="13335" t="10160" r="12700" b="18415"/>
-              <wp:wrapNone/>
-              <wp:docPr id="1" name="AutoShape 2"/>
-              <wp:cNvGraphicFramePr>
-                <a:graphicFrameLocks xmlns:a="http://schemas.openxmlformats.org/drawingml/2006/main"/>
-              </wp:cNvGraphicFramePr>
-              <a:graphic xmlns:a="http://schemas.openxmlformats.org/drawingml/2006/main">
-                <a:graphicData uri="http://schemas.microsoft.com/office/word/2010/wordprocessingShape">
-                  <wps:wsp>
-                    <wps:cNvCnPr>
-                      <a:cxnSpLocks noChangeShapeType="1"/>
-                    </wps:cNvCnPr>
-                    <wps:spPr bwMode="auto">
-                      <a:xfrm>
-                        <a:off x="0" y="0"/>
-                        <a:ext cx="6308090" cy="0"/>
-                      </a:xfrm>
-                      <a:prstGeom prst="straightConnector1">
-                        <a:avLst/>
-                      </a:prstGeom>
-                      <a:noFill/>
-                      <a:ln w="19050">
-                        <a:solidFill>
-                          <a:srgbClr val="000000"/>
-                        </a:solidFill>
-                        <a:round/>
-                        <a:headEnd/>
-                        <a:tailEnd/>
-                      </a:ln>
-                      <a:extLst>
-                        <a:ext uri="{909E8E84-426E-40dd-AFC4-6F175D3DCCD1}">
-                          <a14:hiddenFill xmlns:a14="http://schemas.microsoft.com/office/drawing/2010/main">
-                            <a:noFill/>
-                          </a14:hiddenFill>
-                        </a:ext>
-                      </a:extLst>
-                    </wps:spPr>
-                    <wps:bodyPr/>
-                  </wps:wsp>
-                </a:graphicData>
-              </a:graphic>
-              <wp14:sizeRelH relativeFrom="page">
-                <wp14:pctWidth>0</wp14:pctWidth>
-              </wp14:sizeRelH>
-              <wp14:sizeRelV relativeFrom="page">
-                <wp14:pctHeight>0</wp14:pctHeight>
-              </wp14:sizeRelV>
-            </wp:anchor>
-          </w:drawing>
-        </mc:Choice>
-        <mc:Fallback>
-          <w:pict>
-            <v:shapetype id="_x0000_t32" coordsize="21600,21600" o:spt="32" o:oned="t" path="m,l21600,21600e" filled="f">
-              <v:path arrowok="t" fillok="f" o:connecttype="none"/>
-              <o:lock v:ext="edit" shapetype="t"/>
-            </v:shapetype>
-            <v:shape id="AutoShape 2" o:spid="_x0000_s1026" type="#_x0000_t32" style="position:absolute;margin-left:3.3pt;margin-top:1.55pt;width:496.7pt;height:0;z-index:251658240;visibility:visible;mso-wrap-style:square;mso-width-percent:0;mso-height-percent:0;mso-wrap-distance-left:9pt;mso-wrap-distance-top:0;mso-wrap-distance-right:9pt;mso-wrap-distance-bottom:0;mso-position-horizontal:absolute;mso-position-horizontal-relative:text;mso-position-vertical:absolute;mso-position-vertical-relative:text;mso-width-percent:0;mso-height-percent:0;mso-width-relative:page;mso-height-relative:page" o:gfxdata="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" strokeweight="1.5pt"/>
-          </w:pict>
-        </mc:Fallback>
-      </mc:AlternateContent>
+      <w:pict>
+        <v:shapetype id="_x0000_t32" coordsize="21600,21600" o:spt="32" o:oned="t" path="m,l21600,21600e" filled="f">
+          <v:path arrowok="t" fillok="f" o:connecttype="none"/>
+          <o:lock v:ext="edit" shapetype="t"/>
+        </v:shapetype>
+        <v:shape id="AutoShape 2" o:spid="_x0000_s2050" type="#_x0000_t32" style="position:absolute;margin-left:3.3pt;margin-top:1.55pt;width:496.7pt;height:0;z-index:251658240;visibility:visible" o:gfxdata="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" strokeweight="1.5pt"/>
+      </w:pict>
     </w:r>
   </w:p>
 </w:hdr>
 </file>
 
 <file path=word/numbering.xml><?xml version="1.0" encoding="utf-8"?>
-<w:numbering xmlns:wpc="http://schemas.microsoft.com/office/word/2010/wordprocessingCanvas" xmlns:mo="http://schemas.microsoft.com/office/mac/office/2008/main" xmlns:mc="http://schemas.openxmlformats.org/markup-compatibility/2006" xmlns:mv="urn:schemas-microsoft-com:mac:vml" xmlns:o="urn:schemas-microsoft-com:office:office" xmlns:r="http://schemas.openxmlformats.org/officeDocument/2006/relationships" xmlns:m="http://schemas.openxmlformats.org/officeDocument/2006/math" xmlns:v="urn:schemas-microsoft-com:vml" xmlns:wp14="http://schemas.microsoft.com/office/word/2010/wordprocessingDrawing" xmlns:wp="http://schemas.openxmlformats.org/drawingml/2006/wordprocessingDrawing" xmlns:w10="urn:schemas-microsoft-com:office:word" xmlns:w="http://schemas.openxmlformats.org/wordprocessingml/2006/main" xmlns:w14="http://schemas.microsoft.com/office/word/2010/wordml" xmlns:wpg="http://schemas.microsoft.com/office/word/2010/wordprocessingGroup" xmlns:wpi="http://schemas.microsoft.com/office/word/2010/wordprocessingInk" xmlns:wne="http://schemas.microsoft.com/office/word/2006/wordml" xmlns:wps="http://schemas.microsoft.com/office/word/2010/wordprocessingShape" mc:Ignorable="w14 wp14">
+<w:numbering xmlns:ve="http://schemas.openxmlformats.org/markup-compatibility/2006" xmlns:o="urn:schemas-microsoft-com:office:office" xmlns:r="http://schemas.openxmlformats.org/officeDocument/2006/relationships" xmlns:m="http://schemas.openxmlformats.org/officeDocument/2006/math" xmlns:v="urn:schemas-microsoft-com:vml" xmlns:wp="http://schemas.openxmlformats.org/drawingml/2006/wordprocessingDrawing" xmlns:w10="urn:schemas-microsoft-com:office:word" xmlns:w="http://schemas.openxmlformats.org/wordprocessingml/2006/main" xmlns:wne="http://schemas.microsoft.com/office/word/2006/wordml">
   <w:abstractNum w:abstractNumId="0">
     <w:nsid w:val="05E3797B"/>
     <w:multiLevelType w:val="hybridMultilevel"/>
@@ -3663,7 +2442,7 @@
 </file>
 
 <file path=word/styles.xml><?xml version="1.0" encoding="utf-8"?>
-<w:styles xmlns:mc="http://schemas.openxmlformats.org/markup-compatibility/2006" xmlns:r="http://schemas.openxmlformats.org/officeDocument/2006/relationships" xmlns:w="http://schemas.openxmlformats.org/wordprocessingml/2006/main" xmlns:w14="http://schemas.microsoft.com/office/word/2010/wordml" mc:Ignorable="w14">
+<w:styles xmlns:r="http://schemas.openxmlformats.org/officeDocument/2006/relationships" xmlns:w="http://schemas.openxmlformats.org/wordprocessingml/2006/main">
   <w:docDefaults>
     <w:rPrDefault>
       <w:rPr>
@@ -3673,7 +2452,7 @@
     </w:rPrDefault>
     <w:pPrDefault/>
   </w:docDefaults>
-  <w:latentStyles w:defLockedState="0" w:defUIPriority="99" w:defSemiHidden="1" w:defUnhideWhenUsed="1" w:defQFormat="0" w:count="276">
+  <w:latentStyles w:defLockedState="0" w:defUIPriority="99" w:defSemiHidden="1" w:defUnhideWhenUsed="1" w:defQFormat="0" w:count="267">
     <w:lsdException w:name="Normal" w:semiHidden="0" w:uiPriority="0" w:unhideWhenUsed="0" w:qFormat="1"/>
     <w:lsdException w:name="heading 1" w:semiHidden="0" w:uiPriority="9" w:unhideWhenUsed="0" w:qFormat="1"/>
     <w:lsdException w:name="heading 2" w:uiPriority="9" w:qFormat="1"/>
@@ -3836,6 +2615,7 @@
     <w:uiPriority w:val="99"/>
     <w:semiHidden/>
     <w:unhideWhenUsed/>
+    <w:qFormat/>
     <w:tblPr>
       <w:tblInd w:w="0" w:type="dxa"/>
       <w:tblCellMar>
@@ -4470,7 +3250,7 @@
 </file>
 
 <file path=customXml/itemProps1.xml><?xml version="1.0" encoding="utf-8"?>
-<ds:datastoreItem xmlns:ds="http://schemas.openxmlformats.org/officeDocument/2006/customXml" ds:itemID="{BF60BF48-7FA7-4D4B-9E29-BB53EC824852}">
+<ds:datastoreItem xmlns:ds="http://schemas.openxmlformats.org/officeDocument/2006/customXml" ds:itemID="{943A67E6-E183-4D3D-95E7-A1E8C994D0A1}">
   <ds:schemaRefs>
     <ds:schemaRef ds:uri="http://schemas.openxmlformats.org/officeDocument/2006/bibliography"/>
   </ds:schemaRefs>

</xml_diff>

<commit_message>
edit ba nego klar
</commit_message>
<xml_diff>
--- a/templates/11a Berita Acara Evaluasi Penawaran.docx
+++ b/templates/11a Berita Acara Evaluasi Penawaran.docx
@@ -384,22 +384,21 @@
           <w:rFonts w:ascii="Arial" w:hAnsi="Arial" w:cs="Arial"/>
           <w:lang w:val="fi-FI"/>
         </w:rPr>
-        <w:t xml:space="preserve">Telah melakukan evaluasi Dokumen penawaran sampul </w:t>
-      </w:r>
-      <w:r>
-        <w:rPr>
-          <w:rFonts w:ascii="Arial" w:hAnsi="Arial" w:cs="Arial"/>
-          <w:highlight w:val="yellow"/>
-          <w:lang w:val="id-ID"/>
-        </w:rPr>
-        <w:t>...</w:t>
-      </w:r>
-      <w:r>
-        <w:rPr>
-          <w:rFonts w:ascii="Arial" w:hAnsi="Arial" w:cs="Arial"/>
-          <w:lang w:val="fi-FI"/>
-        </w:rPr>
-        <w:t xml:space="preserve"> (Syarat Administrasi dan Teknis) Pekerjaan </w:t>
+        <w:t>Telah melakukan ev</w:t>
+      </w:r>
+      <w:r>
+        <w:rPr>
+          <w:rFonts w:ascii="Arial" w:hAnsi="Arial" w:cs="Arial"/>
+          <w:lang w:val="fi-FI"/>
+        </w:rPr>
+        <w:t xml:space="preserve">aluasi Dokumen penawaran sampul </w:t>
+      </w:r>
+      <w:r>
+        <w:rPr>
+          <w:rFonts w:ascii="Arial" w:hAnsi="Arial" w:cs="Arial"/>
+          <w:lang w:val="fi-FI"/>
+        </w:rPr>
+        <w:t xml:space="preserve">(Syarat Administrasi dan Teknis) Pekerjaan </w:t>
       </w:r>
       <w:r>
         <w:rPr>
@@ -2128,7 +2127,7 @@
           <v:imagedata r:id="rId1" o:title=""/>
           <w10:wrap type="topAndBottom"/>
         </v:shape>
-        <o:OLEObject Type="Embed" ProgID="PBrush" ShapeID="_x0000_s2049" DrawAspect="Content" ObjectID="_1434377942" r:id="rId2"/>
+        <o:OLEObject Type="Embed" ProgID="PBrush" ShapeID="_x0000_s2049" DrawAspect="Content" ObjectID="_1434378900" r:id="rId2"/>
       </w:pict>
     </w:r>
     <w:r>
@@ -3250,7 +3249,7 @@
 </file>
 
 <file path=customXml/itemProps1.xml><?xml version="1.0" encoding="utf-8"?>
-<ds:datastoreItem xmlns:ds="http://schemas.openxmlformats.org/officeDocument/2006/customXml" ds:itemID="{943A67E6-E183-4D3D-95E7-A1E8C994D0A1}">
+<ds:datastoreItem xmlns:ds="http://schemas.openxmlformats.org/officeDocument/2006/customXml" ds:itemID="{CFC9204E-B08C-4058-A213-0906FAED06D8}">
   <ds:schemaRefs>
     <ds:schemaRef ds:uri="http://schemas.openxmlformats.org/officeDocument/2006/bibliography"/>
   </ds:schemaRefs>

</xml_diff>

<commit_message>
bnerin template evaluasi penawaran 1 sampul
</commit_message>
<xml_diff>
--- a/templates/11a Berita Acara Evaluasi Penawaran.docx
+++ b/templates/11a Berita Acara Evaluasi Penawaran.docx
@@ -682,35 +682,21 @@
           <w:rFonts w:ascii="Arial" w:hAnsi="Arial" w:cs="Arial"/>
           <w:lang w:val="es-ES"/>
         </w:rPr>
-        <w:t xml:space="preserve">Perusahaan yang dinyatakan tidak lulus Administrasi dan Teknik  </w:t>
-      </w:r>
-      <w:r>
-        <w:rPr>
-          <w:rFonts w:ascii="Arial" w:hAnsi="Arial" w:cs="Arial"/>
-          <w:lang w:val="id-ID"/>
-        </w:rPr>
-        <w:t>...........</w:t>
+        <w:t xml:space="preserve">Perusahaan yang dinyatakan tidak lulus Administrasi dan </w:t>
       </w:r>
       <w:r>
         <w:rPr>
           <w:rFonts w:ascii="Arial" w:hAnsi="Arial" w:cs="Arial"/>
           <w:lang w:val="es-ES"/>
         </w:rPr>
-        <w:t xml:space="preserve"> </w:t>
-      </w:r>
-      <w:r>
-        <w:rPr>
-          <w:rFonts w:ascii="Arial" w:hAnsi="Arial" w:cs="Arial"/>
-          <w:lang w:val="id-ID"/>
-        </w:rPr>
-        <w:t xml:space="preserve">(Metode Pengadaan ) </w:t>
+        <w:t xml:space="preserve">Teknik </w:t>
       </w:r>
       <w:r>
         <w:rPr>
           <w:rFonts w:ascii="Arial" w:hAnsi="Arial" w:cs="Arial"/>
           <w:lang w:val="es-ES"/>
         </w:rPr>
-        <w:t>Perusahaan yaitu :</w:t>
+        <w:t>yaitu :</w:t>
       </w:r>
     </w:p>
     <w:p>
@@ -811,13 +797,40 @@
       <w:r>
         <w:rPr>
           <w:rFonts w:ascii="Arial" w:hAnsi="Arial" w:cs="Arial"/>
-          <w:lang w:val="fi-FI"/>
-        </w:rPr>
-        <w:t>Pekerjaan</w:t>
-      </w:r>
-      <w:r>
-        <w:rPr>
-          <w:rFonts w:ascii="Arial" w:hAnsi="Arial" w:cs="Arial"/>
+          <w:highlight w:val="cyan"/>
+        </w:rPr>
+        <w:t>#namapengadaan#</w:t>
+      </w:r>
+      <w:r>
+        <w:rPr>
+          <w:rFonts w:ascii="Arial" w:hAnsi="Arial" w:cs="Arial"/>
+          <w:lang w:val="fi-FI"/>
+        </w:rPr>
+        <w:t xml:space="preserve"> di PT PLN (Persero) kantor Pusat, jakarta selatan</w:t>
+      </w:r>
+      <w:r>
+        <w:rPr>
+          <w:rFonts w:ascii="Tahoma" w:hAnsi="Tahoma" w:cs="Tahoma"/>
+          <w:lang w:val="fi-FI"/>
+        </w:rPr>
+        <w:t xml:space="preserve">,: </w:t>
+      </w:r>
+      <w:r>
+        <w:rPr>
+          <w:rFonts w:ascii="Arial" w:hAnsi="Arial" w:cs="Arial"/>
+          <w:highlight w:val="cyan"/>
+        </w:rPr>
+        <w:t>#hari#</w:t>
+      </w:r>
+      <w:r>
+        <w:rPr>
+          <w:rFonts w:ascii="Arial" w:hAnsi="Arial" w:cs="Arial"/>
+        </w:rPr>
+        <w:t>,</w:t>
+      </w:r>
+      <w:r>
+        <w:rPr>
+          <w:rFonts w:ascii="Tahoma" w:hAnsi="Tahoma" w:cs="Tahoma"/>
           <w:lang w:val="fi-FI"/>
         </w:rPr>
         <w:t xml:space="preserve"> </w:t>
@@ -825,51 +838,22 @@
       <w:r>
         <w:rPr>
           <w:rFonts w:ascii="Arial" w:hAnsi="Arial" w:cs="Arial"/>
-          <w:lang w:val="id-ID"/>
-        </w:rPr>
-        <w:t>...........</w:t>
-      </w:r>
-      <w:r>
-        <w:rPr>
-          <w:rFonts w:ascii="Arial" w:hAnsi="Arial" w:cs="Arial"/>
-          <w:lang w:val="fi-FI"/>
-        </w:rPr>
-        <w:t xml:space="preserve"> di PT PLN (Persero) kantor Pusat, jakarta selatan</w:t>
+          <w:highlight w:val="yellow"/>
+        </w:rPr>
+        <w:t>#tanggal#</w:t>
+      </w:r>
+      <w:r>
+        <w:rPr>
+          <w:rFonts w:ascii="Arial" w:hAnsi="Arial" w:cs="Arial"/>
+        </w:rPr>
+        <w:t xml:space="preserve">, </w:t>
       </w:r>
       <w:r>
         <w:rPr>
           <w:rFonts w:ascii="Tahoma" w:hAnsi="Tahoma" w:cs="Tahoma"/>
           <w:lang w:val="fi-FI"/>
         </w:rPr>
-        <w:t xml:space="preserve">,: </w:t>
-      </w:r>
-      <w:r>
-        <w:rPr>
-          <w:rFonts w:ascii="Tahoma" w:hAnsi="Tahoma" w:cs="Tahoma"/>
-          <w:lang w:val="id-ID"/>
-        </w:rPr>
-        <w:t>......</w:t>
-      </w:r>
-      <w:r>
-        <w:rPr>
-          <w:rFonts w:ascii="Tahoma" w:hAnsi="Tahoma" w:cs="Tahoma"/>
-          <w:lang w:val="fi-FI"/>
-        </w:rPr>
-        <w:t xml:space="preserve"> Tanggal </w:t>
-      </w:r>
-      <w:r>
-        <w:rPr>
-          <w:rFonts w:ascii="Tahoma" w:hAnsi="Tahoma" w:cs="Tahoma"/>
-          <w:lang w:val="id-ID"/>
-        </w:rPr>
-        <w:t>......</w:t>
-      </w:r>
-      <w:r>
-        <w:rPr>
-          <w:rFonts w:ascii="Tahoma" w:hAnsi="Tahoma" w:cs="Tahoma"/>
-          <w:lang w:val="fi-FI"/>
-        </w:rPr>
-        <w:t>, dengan hasil sebagai berikut  :</w:t>
+        <w:t>dengan hasil sebagai berikut  :</w:t>
       </w:r>
     </w:p>
     <w:p>
@@ -1257,7 +1241,7 @@
           <v:imagedata r:id="rId1" o:title=""/>
           <w10:wrap type="topAndBottom"/>
         </v:shape>
-        <o:OLEObject Type="Embed" ProgID="PBrush" ShapeID="_x0000_s2049" DrawAspect="Content" ObjectID="_1434747862" r:id="rId2"/>
+        <o:OLEObject Type="Embed" ProgID="PBrush" ShapeID="_x0000_s2049" DrawAspect="Content" ObjectID="_1434783042" r:id="rId2"/>
       </w:pict>
     </w:r>
     <w:r>
@@ -2379,7 +2363,7 @@
 </file>
 
 <file path=customXml/itemProps1.xml><?xml version="1.0" encoding="utf-8"?>
-<ds:datastoreItem xmlns:ds="http://schemas.openxmlformats.org/officeDocument/2006/customXml" ds:itemID="{811F041E-3E3B-42B0-802A-77AE6B396695}">
+<ds:datastoreItem xmlns:ds="http://schemas.openxmlformats.org/officeDocument/2006/customXml" ds:itemID="{7E91656B-6FF2-44C3-A14E-09C52268EB2F}">
   <ds:schemaRefs>
     <ds:schemaRef ds:uri="http://schemas.openxmlformats.org/officeDocument/2006/bibliography"/>
   </ds:schemaRefs>

</xml_diff>

<commit_message>
benerin dok ba evaluasi 1 sampul & sampul 1
</commit_message>
<xml_diff>
--- a/templates/11a Berita Acara Evaluasi Penawaran.docx
+++ b/templates/11a Berita Acara Evaluasi Penawaran.docx
@@ -570,30 +570,44 @@
           <w:rFonts w:ascii="Tahoma" w:hAnsi="Tahoma" w:cs="Tahoma"/>
           <w:lang w:val="es-ES"/>
         </w:rPr>
-        <w:t>Administrasi dan</w:t>
+        <w:t>Administrasi</w:t>
       </w:r>
       <w:bookmarkStart w:id="1" w:name="_GoBack"/>
       <w:bookmarkEnd w:id="1"/>
       <w:r>
         <w:rPr>
           <w:rFonts w:ascii="Tahoma" w:hAnsi="Tahoma" w:cs="Tahoma"/>
-          <w:lang w:val="id-ID"/>
+          <w:lang w:val="es-ES"/>
+        </w:rPr>
+        <w:t xml:space="preserve">, </w:t>
+      </w:r>
+      <w:r>
+        <w:rPr>
+          <w:rFonts w:ascii="Tahoma" w:hAnsi="Tahoma" w:cs="Tahoma"/>
+          <w:lang w:val="es-ES"/>
+        </w:rPr>
+        <w:t>Teknik</w:t>
+      </w:r>
+      <w:r>
+        <w:rPr>
+          <w:rFonts w:ascii="Tahoma" w:hAnsi="Tahoma" w:cs="Tahoma"/>
+          <w:lang w:val="it-IT"/>
+        </w:rPr>
+        <w:t>,</w:t>
+      </w:r>
+      <w:r>
+        <w:rPr>
+          <w:rFonts w:ascii="Tahoma" w:hAnsi="Tahoma" w:cs="Tahoma"/>
+          <w:lang w:val="it-IT"/>
+        </w:rPr>
+        <w:t xml:space="preserve"> dan Biaya,</w:t>
+      </w:r>
+      <w:r>
+        <w:rPr>
+          <w:rFonts w:ascii="Tahoma" w:hAnsi="Tahoma" w:cs="Tahoma"/>
+          <w:lang w:val="it-IT"/>
         </w:rPr>
         <w:t xml:space="preserve"> </w:t>
-      </w:r>
-      <w:r>
-        <w:rPr>
-          <w:rFonts w:ascii="Tahoma" w:hAnsi="Tahoma" w:cs="Tahoma"/>
-          <w:lang w:val="es-ES"/>
-        </w:rPr>
-        <w:t>Teknik</w:t>
-      </w:r>
-      <w:r>
-        <w:rPr>
-          <w:rFonts w:ascii="Tahoma" w:hAnsi="Tahoma" w:cs="Tahoma"/>
-          <w:lang w:val="it-IT"/>
-        </w:rPr>
-        <w:t xml:space="preserve">, </w:t>
       </w:r>
       <w:r>
         <w:rPr>
@@ -846,28 +860,7 @@
           <w:rFonts w:ascii="Tahoma" w:hAnsi="Tahoma" w:cs="Tahoma"/>
           <w:lang w:val="es-ES"/>
         </w:rPr>
-        <w:t xml:space="preserve">Administrasi dan </w:t>
-      </w:r>
-      <w:r>
-        <w:rPr>
-          <w:rFonts w:ascii="Tahoma" w:hAnsi="Tahoma" w:cs="Tahoma"/>
-          <w:lang w:val="es-ES"/>
-        </w:rPr>
-        <w:t>Teknik</w:t>
-      </w:r>
-      <w:r>
-        <w:rPr>
-          <w:rFonts w:ascii="Tahoma" w:hAnsi="Tahoma" w:cs="Tahoma"/>
-          <w:lang w:val="id-ID"/>
-        </w:rPr>
-        <w:t xml:space="preserve"> </w:t>
-      </w:r>
-      <w:r>
-        <w:rPr>
-          <w:rFonts w:ascii="Tahoma" w:hAnsi="Tahoma" w:cs="Tahoma"/>
-          <w:lang w:val="es-ES"/>
-        </w:rPr>
-        <w:t>yaitu :</w:t>
+        <w:t>Administrasi yaitu :</w:t>
       </w:r>
     </w:p>
     <w:p>
@@ -898,7 +891,7 @@
           <w:rFonts w:ascii="Tahoma" w:hAnsi="Tahoma" w:cs="Tahoma"/>
           <w:sz w:val="24"/>
           <w:szCs w:val="24"/>
-          <w:lang w:val="id-ID"/>
+          <w:lang w:val="it-IT"/>
         </w:rPr>
       </w:pPr>
       <w:r>
@@ -909,11 +902,32 @@
           <w:highlight w:val="yellow"/>
           <w:lang w:val="it-IT"/>
         </w:rPr>
-        <w:t>#listperusahaantidaklulus#</w:t>
-      </w:r>
-    </w:p>
-    <w:p>
-      <w:pPr>
+        <w:t>#listperusahaantidaklulus</w:t>
+      </w:r>
+      <w:r>
+        <w:rPr>
+          <w:rFonts w:ascii="Tahoma" w:hAnsi="Tahoma" w:cs="Tahoma"/>
+          <w:sz w:val="24"/>
+          <w:szCs w:val="24"/>
+          <w:highlight w:val="yellow"/>
+          <w:lang w:val="it-IT"/>
+        </w:rPr>
+        <w:t>administrasi</w:t>
+      </w:r>
+      <w:r>
+        <w:rPr>
+          <w:rFonts w:ascii="Tahoma" w:hAnsi="Tahoma" w:cs="Tahoma"/>
+          <w:sz w:val="24"/>
+          <w:szCs w:val="24"/>
+          <w:highlight w:val="yellow"/>
+          <w:lang w:val="it-IT"/>
+        </w:rPr>
+        <w:t>#</w:t>
+      </w:r>
+    </w:p>
+    <w:p>
+      <w:pPr>
+        <w:pStyle w:val="ListParagraph"/>
         <w:tabs>
           <w:tab w:val="left" w:pos="6120"/>
         </w:tabs>
@@ -921,17 +935,154 @@
         <w:ind w:left="360"/>
         <w:rPr>
           <w:rFonts w:ascii="Tahoma" w:hAnsi="Tahoma" w:cs="Tahoma"/>
-          <w:szCs w:val="24"/>
-          <w:lang w:val="id-ID"/>
-        </w:rPr>
-      </w:pPr>
-      <w:r>
-        <w:rPr>
-          <w:rFonts w:ascii="Tahoma" w:hAnsi="Tahoma" w:cs="Tahoma"/>
-          <w:szCs w:val="24"/>
-          <w:lang w:val="id-ID"/>
-        </w:rPr>
-        <w:t>(terlampir)</w:t>
+          <w:sz w:val="24"/>
+          <w:szCs w:val="24"/>
+          <w:lang w:val="id-ID"/>
+        </w:rPr>
+      </w:pPr>
+    </w:p>
+    <w:p>
+      <w:pPr>
+        <w:numPr>
+          <w:ilvl w:val="0"/>
+          <w:numId w:val="1"/>
+        </w:numPr>
+        <w:tabs>
+          <w:tab w:val="left" w:pos="2700"/>
+          <w:tab w:val="left" w:pos="3600"/>
+          <w:tab w:val="left" w:pos="3960"/>
+        </w:tabs>
+        <w:spacing w:after="0" w:line="240" w:lineRule="auto"/>
+        <w:jc w:val="both"/>
+        <w:rPr>
+          <w:rFonts w:ascii="Tahoma" w:hAnsi="Tahoma" w:cs="Tahoma"/>
+          <w:lang w:val="es-ES"/>
+        </w:rPr>
+      </w:pPr>
+      <w:r>
+        <w:rPr>
+          <w:rFonts w:ascii="Tahoma" w:hAnsi="Tahoma" w:cs="Tahoma"/>
+          <w:lang w:val="es-ES"/>
+        </w:rPr>
+        <w:t>Perusahaan yang dinyatakan</w:t>
+      </w:r>
+      <w:r>
+        <w:rPr>
+          <w:rFonts w:ascii="Tahoma" w:hAnsi="Tahoma" w:cs="Tahoma"/>
+          <w:lang w:val="id-ID"/>
+        </w:rPr>
+        <w:t xml:space="preserve"> </w:t>
+      </w:r>
+      <w:r>
+        <w:rPr>
+          <w:rFonts w:ascii="Tahoma" w:hAnsi="Tahoma" w:cs="Tahoma"/>
+          <w:lang w:val="es-ES"/>
+        </w:rPr>
+        <w:t>tidak</w:t>
+      </w:r>
+      <w:r>
+        <w:rPr>
+          <w:rFonts w:ascii="Tahoma" w:hAnsi="Tahoma" w:cs="Tahoma"/>
+          <w:lang w:val="id-ID"/>
+        </w:rPr>
+        <w:t xml:space="preserve"> </w:t>
+      </w:r>
+      <w:r>
+        <w:rPr>
+          <w:rFonts w:ascii="Tahoma" w:hAnsi="Tahoma" w:cs="Tahoma"/>
+          <w:lang w:val="es-ES"/>
+        </w:rPr>
+        <w:t>lulus</w:t>
+      </w:r>
+      <w:r>
+        <w:rPr>
+          <w:rFonts w:ascii="Tahoma" w:hAnsi="Tahoma" w:cs="Tahoma"/>
+          <w:lang w:val="id-ID"/>
+        </w:rPr>
+        <w:t xml:space="preserve"> </w:t>
+      </w:r>
+      <w:r>
+        <w:rPr>
+          <w:rFonts w:ascii="Tahoma" w:hAnsi="Tahoma" w:cs="Tahoma"/>
+          <w:lang w:val="es-ES"/>
+        </w:rPr>
+        <w:t>Teknik</w:t>
+      </w:r>
+      <w:r>
+        <w:rPr>
+          <w:rFonts w:ascii="Tahoma" w:hAnsi="Tahoma" w:cs="Tahoma"/>
+          <w:lang w:val="id-ID"/>
+        </w:rPr>
+        <w:t xml:space="preserve"> </w:t>
+      </w:r>
+      <w:r>
+        <w:rPr>
+          <w:rFonts w:ascii="Tahoma" w:hAnsi="Tahoma" w:cs="Tahoma"/>
+          <w:lang w:val="es-ES"/>
+        </w:rPr>
+        <w:t>yaitu :</w:t>
+      </w:r>
+    </w:p>
+    <w:p>
+      <w:pPr>
+        <w:tabs>
+          <w:tab w:val="left" w:pos="2700"/>
+          <w:tab w:val="left" w:pos="3600"/>
+          <w:tab w:val="left" w:pos="3960"/>
+        </w:tabs>
+        <w:spacing w:after="0" w:line="240" w:lineRule="auto"/>
+        <w:ind w:left="360"/>
+        <w:jc w:val="both"/>
+        <w:rPr>
+          <w:rFonts w:ascii="Tahoma" w:hAnsi="Tahoma" w:cs="Tahoma"/>
+          <w:lang w:val="es-ES"/>
+        </w:rPr>
+      </w:pPr>
+    </w:p>
+    <w:p>
+      <w:pPr>
+        <w:tabs>
+          <w:tab w:val="left" w:pos="2700"/>
+          <w:tab w:val="left" w:pos="3600"/>
+          <w:tab w:val="left" w:pos="3960"/>
+        </w:tabs>
+        <w:spacing w:after="0" w:line="240" w:lineRule="auto"/>
+        <w:ind w:left="360"/>
+        <w:jc w:val="both"/>
+        <w:rPr>
+          <w:rFonts w:ascii="Tahoma" w:hAnsi="Tahoma" w:cs="Tahoma"/>
+          <w:lang w:val="es-ES"/>
+        </w:rPr>
+      </w:pPr>
+      <w:r>
+        <w:rPr>
+          <w:rFonts w:ascii="Tahoma" w:hAnsi="Tahoma" w:cs="Tahoma"/>
+          <w:sz w:val="24"/>
+          <w:szCs w:val="24"/>
+          <w:highlight w:val="yellow"/>
+          <w:lang w:val="it-IT"/>
+        </w:rPr>
+        <w:t>#listperusahaantidaklulus</w:t>
+      </w:r>
+      <w:r>
+        <w:rPr>
+          <w:rFonts w:ascii="Tahoma" w:hAnsi="Tahoma" w:cs="Tahoma"/>
+          <w:sz w:val="24"/>
+          <w:szCs w:val="24"/>
+          <w:highlight w:val="yellow"/>
+          <w:lang w:val="it-IT"/>
+        </w:rPr>
+        <w:t>teknik</w:t>
+      </w:r>
+      <w:r>
+        <w:rPr>
+          <w:rFonts w:ascii="Tahoma" w:hAnsi="Tahoma" w:cs="Tahoma"/>
+          <w:sz w:val="24"/>
+          <w:szCs w:val="24"/>
+          <w:highlight w:val="yellow"/>
+          <w:lang w:val="it-IT"/>
+        </w:rPr>
+        <w:t>#</w:t>
       </w:r>
     </w:p>
     <w:p>
@@ -944,7 +1095,163 @@
           <w:rFonts w:ascii="Tahoma" w:hAnsi="Tahoma" w:cs="Tahoma"/>
           <w:sz w:val="24"/>
           <w:szCs w:val="24"/>
-          <w:lang w:val="id-ID"/>
+        </w:rPr>
+      </w:pPr>
+    </w:p>
+    <w:p>
+      <w:pPr>
+        <w:numPr>
+          <w:ilvl w:val="0"/>
+          <w:numId w:val="1"/>
+        </w:numPr>
+        <w:tabs>
+          <w:tab w:val="left" w:pos="2700"/>
+          <w:tab w:val="left" w:pos="3600"/>
+          <w:tab w:val="left" w:pos="3960"/>
+        </w:tabs>
+        <w:spacing w:after="0" w:line="240" w:lineRule="auto"/>
+        <w:jc w:val="both"/>
+        <w:rPr>
+          <w:rFonts w:ascii="Tahoma" w:hAnsi="Tahoma" w:cs="Tahoma"/>
+          <w:lang w:val="es-ES"/>
+        </w:rPr>
+      </w:pPr>
+      <w:r>
+        <w:rPr>
+          <w:rFonts w:ascii="Tahoma" w:hAnsi="Tahoma" w:cs="Tahoma"/>
+          <w:lang w:val="es-ES"/>
+        </w:rPr>
+        <w:t>Perusahaan yang dinyatakan</w:t>
+      </w:r>
+      <w:r>
+        <w:rPr>
+          <w:rFonts w:ascii="Tahoma" w:hAnsi="Tahoma" w:cs="Tahoma"/>
+          <w:lang w:val="id-ID"/>
+        </w:rPr>
+        <w:t xml:space="preserve"> </w:t>
+      </w:r>
+      <w:r>
+        <w:rPr>
+          <w:rFonts w:ascii="Tahoma" w:hAnsi="Tahoma" w:cs="Tahoma"/>
+          <w:lang w:val="es-ES"/>
+        </w:rPr>
+        <w:t>tidak</w:t>
+      </w:r>
+      <w:r>
+        <w:rPr>
+          <w:rFonts w:ascii="Tahoma" w:hAnsi="Tahoma" w:cs="Tahoma"/>
+          <w:lang w:val="id-ID"/>
+        </w:rPr>
+        <w:t xml:space="preserve"> </w:t>
+      </w:r>
+      <w:r>
+        <w:rPr>
+          <w:rFonts w:ascii="Tahoma" w:hAnsi="Tahoma" w:cs="Tahoma"/>
+          <w:lang w:val="es-ES"/>
+        </w:rPr>
+        <w:t>lulus</w:t>
+      </w:r>
+      <w:r>
+        <w:rPr>
+          <w:rFonts w:ascii="Tahoma" w:hAnsi="Tahoma" w:cs="Tahoma"/>
+          <w:lang w:val="id-ID"/>
+        </w:rPr>
+        <w:t xml:space="preserve"> </w:t>
+      </w:r>
+      <w:r>
+        <w:rPr>
+          <w:rFonts w:ascii="Tahoma" w:hAnsi="Tahoma" w:cs="Tahoma"/>
+          <w:lang w:val="es-ES"/>
+        </w:rPr>
+        <w:t>Biaya</w:t>
+      </w:r>
+      <w:r>
+        <w:rPr>
+          <w:rFonts w:ascii="Tahoma" w:hAnsi="Tahoma" w:cs="Tahoma"/>
+          <w:lang w:val="id-ID"/>
+        </w:rPr>
+        <w:t xml:space="preserve"> </w:t>
+      </w:r>
+      <w:r>
+        <w:rPr>
+          <w:rFonts w:ascii="Tahoma" w:hAnsi="Tahoma" w:cs="Tahoma"/>
+          <w:lang w:val="es-ES"/>
+        </w:rPr>
+        <w:t>yaitu :</w:t>
+      </w:r>
+    </w:p>
+    <w:p>
+      <w:pPr>
+        <w:tabs>
+          <w:tab w:val="left" w:pos="2700"/>
+          <w:tab w:val="left" w:pos="3600"/>
+          <w:tab w:val="left" w:pos="3960"/>
+        </w:tabs>
+        <w:spacing w:after="0" w:line="240" w:lineRule="auto"/>
+        <w:ind w:left="360"/>
+        <w:jc w:val="both"/>
+        <w:rPr>
+          <w:rFonts w:ascii="Tahoma" w:hAnsi="Tahoma" w:cs="Tahoma"/>
+          <w:lang w:val="es-ES"/>
+        </w:rPr>
+      </w:pPr>
+    </w:p>
+    <w:p>
+      <w:pPr>
+        <w:tabs>
+          <w:tab w:val="left" w:pos="2700"/>
+          <w:tab w:val="left" w:pos="3600"/>
+          <w:tab w:val="left" w:pos="3960"/>
+        </w:tabs>
+        <w:spacing w:after="0" w:line="240" w:lineRule="auto"/>
+        <w:ind w:left="360"/>
+        <w:jc w:val="both"/>
+        <w:rPr>
+          <w:rFonts w:ascii="Tahoma" w:hAnsi="Tahoma" w:cs="Tahoma"/>
+          <w:lang w:val="es-ES"/>
+        </w:rPr>
+      </w:pPr>
+      <w:r>
+        <w:rPr>
+          <w:rFonts w:ascii="Tahoma" w:hAnsi="Tahoma" w:cs="Tahoma"/>
+          <w:sz w:val="24"/>
+          <w:szCs w:val="24"/>
+          <w:highlight w:val="yellow"/>
+          <w:lang w:val="it-IT"/>
+        </w:rPr>
+        <w:t>#listperusahaantidaklulus</w:t>
+      </w:r>
+      <w:r>
+        <w:rPr>
+          <w:rFonts w:ascii="Tahoma" w:hAnsi="Tahoma" w:cs="Tahoma"/>
+          <w:sz w:val="24"/>
+          <w:szCs w:val="24"/>
+          <w:highlight w:val="yellow"/>
+          <w:lang w:val="it-IT"/>
+        </w:rPr>
+        <w:t>biaya</w:t>
+      </w:r>
+      <w:r>
+        <w:rPr>
+          <w:rFonts w:ascii="Tahoma" w:hAnsi="Tahoma" w:cs="Tahoma"/>
+          <w:sz w:val="24"/>
+          <w:szCs w:val="24"/>
+          <w:highlight w:val="yellow"/>
+          <w:lang w:val="it-IT"/>
+        </w:rPr>
+        <w:t>#</w:t>
+      </w:r>
+    </w:p>
+    <w:p>
+      <w:pPr>
+        <w:tabs>
+          <w:tab w:val="left" w:pos="6120"/>
+        </w:tabs>
+        <w:spacing w:after="0"/>
+        <w:rPr>
+          <w:rFonts w:ascii="Tahoma" w:hAnsi="Tahoma" w:cs="Tahoma"/>
+          <w:sz w:val="24"/>
+          <w:szCs w:val="24"/>
         </w:rPr>
       </w:pPr>
     </w:p>
@@ -972,7 +1279,75 @@
           <w:szCs w:val="24"/>
           <w:lang w:val="id-ID"/>
         </w:rPr>
-        <w:t>Telah melakukan Evaluasi Harga Penawaran #namappengadaan# di PT PLN (persero) Kantor Pusat, Jakarta Selatan, : #hari#, #tanggal#, dengan hasil sebagai berikut :</w:t>
+        <w:t>Telah melakukan</w:t>
+      </w:r>
+      <w:r>
+        <w:rPr>
+          <w:rFonts w:ascii="Tahoma" w:hAnsi="Tahoma" w:cs="Tahoma"/>
+          <w:szCs w:val="24"/>
+          <w:lang w:val="id-ID"/>
+        </w:rPr>
+        <w:t xml:space="preserve"> Evaluasi Harga Penawaran </w:t>
+      </w:r>
+      <w:r>
+        <w:rPr>
+          <w:rFonts w:ascii="Tahoma" w:hAnsi="Tahoma" w:cs="Tahoma"/>
+          <w:szCs w:val="24"/>
+          <w:highlight w:val="cyan"/>
+          <w:lang w:val="id-ID"/>
+        </w:rPr>
+        <w:t>#nama</w:t>
+      </w:r>
+      <w:r>
+        <w:rPr>
+          <w:rFonts w:ascii="Tahoma" w:hAnsi="Tahoma" w:cs="Tahoma"/>
+          <w:szCs w:val="24"/>
+          <w:highlight w:val="cyan"/>
+          <w:lang w:val="id-ID"/>
+        </w:rPr>
+        <w:t>pengadaan#</w:t>
+      </w:r>
+      <w:r>
+        <w:rPr>
+          <w:rFonts w:ascii="Tahoma" w:hAnsi="Tahoma" w:cs="Tahoma"/>
+          <w:szCs w:val="24"/>
+          <w:lang w:val="id-ID"/>
+        </w:rPr>
+        <w:t xml:space="preserve"> di PT PLN (persero) Kantor Pusat, Jakarta Selatan, : </w:t>
+      </w:r>
+      <w:r>
+        <w:rPr>
+          <w:rFonts w:ascii="Tahoma" w:hAnsi="Tahoma" w:cs="Tahoma"/>
+          <w:szCs w:val="24"/>
+          <w:highlight w:val="yellow"/>
+          <w:lang w:val="id-ID"/>
+        </w:rPr>
+        <w:t>#hari#</w:t>
+      </w:r>
+      <w:r>
+        <w:rPr>
+          <w:rFonts w:ascii="Tahoma" w:hAnsi="Tahoma" w:cs="Tahoma"/>
+          <w:szCs w:val="24"/>
+          <w:lang w:val="id-ID"/>
+        </w:rPr>
+        <w:t xml:space="preserve">, </w:t>
+      </w:r>
+      <w:r>
+        <w:rPr>
+          <w:rFonts w:ascii="Tahoma" w:hAnsi="Tahoma" w:cs="Tahoma"/>
+          <w:szCs w:val="24"/>
+          <w:highlight w:val="yellow"/>
+          <w:lang w:val="id-ID"/>
+        </w:rPr>
+        <w:t>#tanggal#</w:t>
+      </w:r>
+      <w:r>
+        <w:rPr>
+          <w:rFonts w:ascii="Tahoma" w:hAnsi="Tahoma" w:cs="Tahoma"/>
+          <w:szCs w:val="24"/>
+          <w:lang w:val="id-ID"/>
+        </w:rPr>
+        <w:t>, dengan hasil sebagai berikut :</w:t>
       </w:r>
     </w:p>
     <w:p>
@@ -1112,6 +1487,7 @@
           <w:rFonts w:ascii="Tahoma" w:hAnsi="Tahoma" w:cs="Tahoma"/>
           <w:lang w:val="id-ID"/>
         </w:rPr>
+        <w:lastRenderedPageBreak/>
         <w:t xml:space="preserve">Demikian Berita Acara Evaluasi ini dibuat dan ditanda tangani oleh </w:t>
       </w:r>
       <w:r>
@@ -1231,7 +1607,6 @@
           <w:szCs w:val="24"/>
           <w:highlight w:val="cyan"/>
         </w:rPr>
-        <w:lastRenderedPageBreak/>
         <w:t>#</w:t>
       </w:r>
       <w:r>
@@ -1289,7 +1664,7 @@
 
 <file path=word/endnotes.xml><?xml version="1.0" encoding="utf-8"?>
 <w:endnotes xmlns:ve="http://schemas.openxmlformats.org/markup-compatibility/2006" xmlns:o="urn:schemas-microsoft-com:office:office" xmlns:r="http://schemas.openxmlformats.org/officeDocument/2006/relationships" xmlns:m="http://schemas.openxmlformats.org/officeDocument/2006/math" xmlns:v="urn:schemas-microsoft-com:vml" xmlns:wp="http://schemas.openxmlformats.org/drawingml/2006/wordprocessingDrawing" xmlns:w10="urn:schemas-microsoft-com:office:word" xmlns:w="http://schemas.openxmlformats.org/wordprocessingml/2006/main" xmlns:wne="http://schemas.microsoft.com/office/word/2006/wordml">
-  <w:endnote w:type="separator" w:id="0">
+  <w:endnote w:type="separator" w:id="-1">
     <w:p>
       <w:pPr>
         <w:spacing w:after="0" w:line="240" w:lineRule="auto"/>
@@ -1299,7 +1674,7 @@
       </w:r>
     </w:p>
   </w:endnote>
-  <w:endnote w:type="continuationSeparator" w:id="1">
+  <w:endnote w:type="continuationSeparator" w:id="0">
     <w:p>
       <w:pPr>
         <w:spacing w:after="0" w:line="240" w:lineRule="auto"/>
@@ -1314,7 +1689,7 @@
 
 <file path=word/footnotes.xml><?xml version="1.0" encoding="utf-8"?>
 <w:footnotes xmlns:ve="http://schemas.openxmlformats.org/markup-compatibility/2006" xmlns:o="urn:schemas-microsoft-com:office:office" xmlns:r="http://schemas.openxmlformats.org/officeDocument/2006/relationships" xmlns:m="http://schemas.openxmlformats.org/officeDocument/2006/math" xmlns:v="urn:schemas-microsoft-com:vml" xmlns:wp="http://schemas.openxmlformats.org/drawingml/2006/wordprocessingDrawing" xmlns:w10="urn:schemas-microsoft-com:office:word" xmlns:w="http://schemas.openxmlformats.org/wordprocessingml/2006/main" xmlns:wne="http://schemas.microsoft.com/office/word/2006/wordml">
-  <w:footnote w:type="separator" w:id="0">
+  <w:footnote w:type="separator" w:id="-1">
     <w:p>
       <w:pPr>
         <w:spacing w:after="0" w:line="240" w:lineRule="auto"/>
@@ -1324,7 +1699,7 @@
       </w:r>
     </w:p>
   </w:footnote>
-  <w:footnote w:type="continuationSeparator" w:id="1">
+  <w:footnote w:type="continuationSeparator" w:id="0">
     <w:p>
       <w:pPr>
         <w:spacing w:after="0" w:line="240" w:lineRule="auto"/>
@@ -1379,7 +1754,7 @@
           <v:imagedata r:id="rId1" o:title=""/>
           <w10:wrap type="topAndBottom"/>
         </v:shape>
-        <o:OLEObject Type="Embed" ProgID="PBrush" ShapeID="_x0000_s2049" DrawAspect="Content" ObjectID="_1435479718" r:id="rId2"/>
+        <o:OLEObject Type="Embed" ProgID="PBrush" ShapeID="_x0000_s2049" DrawAspect="Content" ObjectID="_1435657944" r:id="rId2"/>
       </w:pict>
     </w:r>
     <w:r>
@@ -2468,7 +2843,7 @@
 </file>
 
 <file path=customXml/itemProps1.xml><?xml version="1.0" encoding="utf-8"?>
-<ds:datastoreItem xmlns:ds="http://schemas.openxmlformats.org/officeDocument/2006/customXml" ds:itemID="{13302273-08DC-A646-AC19-2D1A4D4E5376}">
+<ds:datastoreItem xmlns:ds="http://schemas.openxmlformats.org/officeDocument/2006/customXml" ds:itemID="{F3F72A51-104B-454B-98EE-6E8867C38050}">
   <ds:schemaRefs>
     <ds:schemaRef ds:uri="http://schemas.openxmlformats.org/officeDocument/2006/bibliography"/>
   </ds:schemaRefs>

</xml_diff>